<commit_message>
Fixing Names in Documentation
</commit_message>
<xml_diff>
--- a/MySEProject/Documentation/Documentation of Migration of video learning project.docx
+++ b/MySEProject/Documentation/Documentation of Migration of video learning project.docx
@@ -99,7 +99,7 @@
     <w:p>
       <w:pPr>
         <w:pStyle w:val="Author"/>
-        <w:spacing w:before="100" w:beforeAutospacing="1"/>
+        <w:spacing w:before="0" w:after="0"/>
         <w:jc w:val="both"/>
         <w:rPr>
           <w:b/>
@@ -113,24 +113,60 @@
           <w:sz w:val="18"/>
           <w:szCs w:val="18"/>
         </w:rPr>
-        <w:br w:type="column"/>
+        <w:t xml:space="preserve">                            </w:t>
+      </w:r>
+      <w:r>
+        <w:rPr>
+          <w:sz w:val="18"/>
+          <w:szCs w:val="18"/>
+        </w:rPr>
+        <w:t>Nusrat Jahan Sumi</w:t>
       </w:r>
     </w:p>
     <w:p>
       <w:pPr>
         <w:pStyle w:val="Author"/>
-        <w:spacing w:before="100" w:beforeAutospacing="1"/>
+        <w:spacing w:before="0" w:after="0"/>
         <w:jc w:val="both"/>
         <w:rPr>
           <w:sz w:val="18"/>
           <w:szCs w:val="18"/>
         </w:rPr>
       </w:pPr>
+      <w:r>
+        <w:rPr>
+          <w:sz w:val="18"/>
+          <w:szCs w:val="18"/>
+        </w:rPr>
+        <w:t xml:space="preserve">                    Matriculation ID:</w:t>
+      </w:r>
+      <w:r>
+        <w:rPr>
+          <w:noProof w:val="0"/>
+          <w:sz w:val="20"/>
+          <w:szCs w:val="20"/>
+        </w:rPr>
+        <w:t xml:space="preserve"> </w:t>
+      </w:r>
+      <w:r>
+        <w:rPr>
+          <w:sz w:val="18"/>
+          <w:szCs w:val="18"/>
+        </w:rPr>
+        <w:t>1345476</w:t>
+      </w:r>
+      <w:r>
+        <w:rPr>
+          <w:sz w:val="18"/>
+          <w:szCs w:val="18"/>
+        </w:rPr>
+        <w:t xml:space="preserve"> </w:t>
+      </w:r>
     </w:p>
     <w:p>
       <w:pPr>
         <w:pStyle w:val="Author"/>
-        <w:spacing w:before="100" w:beforeAutospacing="1"/>
+        <w:spacing w:before="0" w:after="0"/>
         <w:rPr>
           <w:sz w:val="18"/>
           <w:szCs w:val="18"/>
@@ -142,6 +178,13 @@
           <w:szCs w:val="18"/>
         </w:rPr>
         <w:br w:type="column"/>
+      </w:r>
+      <w:r>
+        <w:rPr>
+          <w:sz w:val="18"/>
+          <w:szCs w:val="18"/>
+        </w:rPr>
+        <w:t xml:space="preserve">   Mashnunul Huq</w:t>
       </w:r>
     </w:p>
     <w:p>
@@ -154,6 +197,33 @@
           <w:docGrid w:linePitch="360"/>
         </w:sectPr>
       </w:pPr>
+      <w:r>
+        <w:t xml:space="preserve">   </w:t>
+      </w:r>
+      <w:r>
+        <w:rPr>
+          <w:sz w:val="18"/>
+          <w:szCs w:val="18"/>
+        </w:rPr>
+        <w:t>Matriculation ID:</w:t>
+      </w:r>
+      <w:r>
+        <w:t xml:space="preserve"> </w:t>
+      </w:r>
+      <w:r>
+        <w:rPr>
+          <w:sz w:val="18"/>
+          <w:szCs w:val="18"/>
+        </w:rPr>
+        <w:t>13</w:t>
+      </w:r>
+      <w:r>
+        <w:rPr>
+          <w:sz w:val="18"/>
+          <w:szCs w:val="18"/>
+        </w:rPr>
+        <w:t>84042</w:t>
+      </w:r>
     </w:p>
     <w:p>
       <w:pPr>
@@ -542,7 +612,13 @@
         <w:rPr>
           <w:lang w:val="en-US"/>
         </w:rPr>
-        <w:t xml:space="preserve">SP plays a vital role in HTM networks. The task of SP is to transforms input patterns into Sparse Distributed Representation in a continuous way in end-to-end HTM system. The temporal sequences of these SDRs </w:t>
+        <w:t xml:space="preserve">SP plays a vital role in HTM networks. The task of SP is to transforms input patterns into Sparse Distributed </w:t>
+      </w:r>
+      <w:r>
+        <w:rPr>
+          <w:lang w:val="en-US"/>
+        </w:rPr>
+        <w:t xml:space="preserve">Representation in a continuous way in end-to-end HTM system. The temporal sequences of these SDRs </w:t>
       </w:r>
       <w:proofErr w:type="gramStart"/>
       <w:r>
@@ -755,14 +831,7 @@
         <w:rPr>
           <w:lang w:val="en-US"/>
         </w:rPr>
-        <w:t xml:space="preserve">to </w:t>
-      </w:r>
-      <w:r>
-        <w:rPr>
-          <w:lang w:val="en-US"/>
-        </w:rPr>
-        <w:lastRenderedPageBreak/>
-        <w:t>make predictions as like as performed by the neocortex in</w:t>
+        <w:t>to make predictions as like as performed by the neocortex in</w:t>
       </w:r>
       <w:r>
         <w:rPr>
@@ -776,7 +845,14 @@
         <w:rPr>
           <w:lang w:val="en-US"/>
         </w:rPr>
-        <w:t>humans. But the place of time is significant in case of learning, inference and prediction. The temporal sequence is achieved from HTM algorithm from the stream of input data. Here Afterwards the result of the learning is tested by giving the trained model an arbitrary image, the model then attempts to recreate a video with proceeding frame after the input frame.</w:t>
+        <w:t xml:space="preserve">humans. But the place of time is significant in case of learning, inference and prediction. The temporal sequence is achieved from HTM algorithm from the stream of input data. </w:t>
+      </w:r>
+      <w:r>
+        <w:rPr>
+          <w:lang w:val="en-US"/>
+        </w:rPr>
+        <w:lastRenderedPageBreak/>
+        <w:t>Here Afterwards the result of the learning is tested by giving the trained model an arbitrary image, the model then attempts to recreate a video with proceeding frame after the input frame.</w:t>
       </w:r>
     </w:p>
     <w:p>
@@ -1089,10 +1165,6 @@
         <w:fldChar w:fldCharType="separate"/>
       </w:r>
       <w:r>
-        <w:rPr>
-          <w:b/>
-          <w:bCs/>
-        </w:rPr>
         <w:t xml:space="preserve">Table </w:t>
       </w:r>
       <w:r>
@@ -1385,10 +1457,6 @@
         <w:fldChar w:fldCharType="separate"/>
       </w:r>
       <w:r>
-        <w:rPr>
-          <w:b/>
-          <w:bCs/>
-        </w:rPr>
         <w:t xml:space="preserve">Table </w:t>
       </w:r>
       <w:r>
@@ -1411,10 +1479,10 @@
       </w:r>
       <w:proofErr w:type="spellEnd"/>
       <w:r>
-        <w:t xml:space="preserve"> format to </w:t>
-      </w:r>
-      <w:r>
-        <w:t xml:space="preserve">binarize each frame as our training videos are created based on Black and White color mode for ease of computational time required for processors. Pure or RGB color mode requires great amount of computational time as per our tests. When the predicted images are recreated </w:t>
+        <w:t xml:space="preserve"> format to binarize each frame as our training videos are created based on Black and White color mode for ease of computational time required for processors. Pure or RGB color mode requires great amount of computational time as per our tests. </w:t>
+      </w:r>
+      <w:r>
+        <w:t xml:space="preserve">When the predicted images are recreated </w:t>
       </w:r>
       <w:proofErr w:type="spellStart"/>
       <w:r>
@@ -3326,26 +3394,26 @@
         <w:jc w:val="both"/>
       </w:pPr>
       <w:r>
-        <w:t xml:space="preserve">The created SDR which is the encoded spatial pattern of that object is used as the input to the Temporal Memory which learns about the patter when the spatial pooler is instable </w:t>
+        <w:t xml:space="preserve">The created SDR which is the encoded spatial pattern of that object is used as the input to the Temporal Memory which learns about the patter when the spatial pooler is instable mode and removes the pattern when it is in unstable mode. SP oscillates between stable and unstable mode and the TM also learns and forgets about the pattern. But too much oscillation can cause permanent disruption to the </w:t>
+      </w:r>
+      <w:proofErr w:type="gramStart"/>
+      <w:r>
+        <w:t>program</w:t>
+      </w:r>
+      <w:proofErr w:type="gramEnd"/>
+      <w:r>
+        <w:t xml:space="preserve"> </w:t>
       </w:r>
       <w:r>
         <w:lastRenderedPageBreak/>
-        <w:t xml:space="preserve">mode and removes the pattern when it is in unstable mode. SP oscillates between stable and unstable mode and the TM also learns and forgets about the pattern. But too much oscillation can cause permanent disruption to the </w:t>
+        <w:t xml:space="preserve">hence causing higher computational resources. To reduce this </w:t>
       </w:r>
       <w:proofErr w:type="gramStart"/>
       <w:r>
-        <w:t>program</w:t>
+        <w:t>scenario</w:t>
       </w:r>
       <w:proofErr w:type="gramEnd"/>
       <w:r>
-        <w:t xml:space="preserve"> hence causing higher computational resources. To reduce this </w:t>
-      </w:r>
-      <w:proofErr w:type="gramStart"/>
-      <w:r>
-        <w:t>scenario</w:t>
-      </w:r>
-      <w:proofErr w:type="gramEnd"/>
-      <w:r>
         <w:t xml:space="preserve"> we used homeostatic plasticity controller which influences excitation and inhibition balance of neurons. The functional stability of neural columns is achieved by SP and TM setting cells in active or predictive state. SP provides Global and Local inhibition which controls the number of cells must be activated in the currently processing area. To keep the stability of the Spatial Pooler and learning of TM a set of common parameters were selected while instantiating HTM (</w:t>
       </w:r>
       <w:r>
@@ -3361,10 +3429,6 @@
         <w:fldChar w:fldCharType="separate"/>
       </w:r>
       <w:r>
-        <w:rPr>
-          <w:b/>
-          <w:bCs/>
-        </w:rPr>
         <w:t xml:space="preserve">Table </w:t>
       </w:r>
       <w:r>
@@ -4253,10 +4317,6 @@
         <w:fldChar w:fldCharType="separate"/>
       </w:r>
       <w:r>
-        <w:rPr>
-          <w:b/>
-          <w:bCs/>
-        </w:rPr>
         <w:t xml:space="preserve">Figure </w:t>
       </w:r>
       <w:r>
@@ -4348,7 +4408,10 @@
       </w:r>
       <w:proofErr w:type="spellEnd"/>
       <w:r>
-        <w:t xml:space="preserve"> key while calling for the learn method (</w:t>
+        <w:t xml:space="preserve"> key while calling for </w:t>
+      </w:r>
+      <w:r>
+        <w:t>the learn method (</w:t>
       </w:r>
       <w:r>
         <w:t xml:space="preserve">see </w:t>
@@ -4363,10 +4426,6 @@
         <w:fldChar w:fldCharType="separate"/>
       </w:r>
       <w:r>
-        <w:rPr>
-          <w:b/>
-          <w:bCs/>
-        </w:rPr>
         <w:t xml:space="preserve">Table </w:t>
       </w:r>
       <w:r>
@@ -5319,10 +5378,6 @@
         <w:fldChar w:fldCharType="separate"/>
       </w:r>
       <w:r>
-        <w:rPr>
-          <w:b/>
-          <w:bCs/>
-        </w:rPr>
         <w:t xml:space="preserve">Table </w:t>
       </w:r>
       <w:r>
@@ -5540,10 +5595,6 @@
         <w:fldChar w:fldCharType="separate"/>
       </w:r>
       <w:r>
-        <w:rPr>
-          <w:b/>
-          <w:bCs/>
-        </w:rPr>
         <w:t xml:space="preserve">Table </w:t>
       </w:r>
       <w:r>
@@ -5670,14 +5721,7 @@
         <w:rPr>
           <w:lang w:val="en-US"/>
         </w:rPr>
-        <w:t xml:space="preserve">The accuracy reaches to saturation and after getting 10 similar accuracy the program moves to next cycle to reduce </w:t>
-      </w:r>
-      <w:r>
-        <w:rPr>
-          <w:lang w:val="en-US"/>
-        </w:rPr>
-        <w:lastRenderedPageBreak/>
-        <w:t xml:space="preserve">computational </w:t>
+        <w:t xml:space="preserve">The accuracy reaches to saturation and after getting 10 similar accuracy the program moves to next cycle to reduce computational </w:t>
       </w:r>
       <w:proofErr w:type="gramStart"/>
       <w:r>
@@ -5717,10 +5761,6 @@
         <w:fldChar w:fldCharType="separate"/>
       </w:r>
       <w:r>
-        <w:rPr>
-          <w:b/>
-          <w:bCs/>
-        </w:rPr>
         <w:t xml:space="preserve">Table </w:t>
       </w:r>
       <w:r>
@@ -5759,6 +5799,7 @@
           <w:b w:val="0"/>
           <w:bCs w:val="0"/>
         </w:rPr>
+        <w:lastRenderedPageBreak/>
         <w:t xml:space="preserve">Table </w:t>
       </w:r>
       <w:r>
@@ -7514,10 +7555,6 @@
         <w:fldChar w:fldCharType="separate"/>
       </w:r>
       <w:r>
-        <w:rPr>
-          <w:b/>
-          <w:bCs/>
-        </w:rPr>
         <w:t xml:space="preserve">Table </w:t>
       </w:r>
       <w:r>
@@ -9656,10 +9693,6 @@
         <w:fldChar w:fldCharType="separate"/>
       </w:r>
       <w:r>
-        <w:rPr>
-          <w:b/>
-          <w:bCs/>
-        </w:rPr>
         <w:t xml:space="preserve">Table </w:t>
       </w:r>
       <w:r>

</xml_diff>

<commit_message>
Few Modification on ppt
</commit_message>
<xml_diff>
--- a/MySEProject/Documentation/Documentation of Migration of video learning project.docx
+++ b/MySEProject/Documentation/Documentation of Migration of video learning project.docx
@@ -433,6 +433,36 @@
       <w:pPr>
         <w:pStyle w:val="BodyText"/>
       </w:pPr>
+      <w:r>
+        <w:rPr>
+          <w:noProof/>
+        </w:rPr>
+        <w:pict w14:anchorId="755ADA8D">
+          <v:shapetype id="_x0000_t75" coordsize="21600,21600" o:spt="75" o:preferrelative="t" path="m@4@5l@4@11@9@11@9@5xe" filled="f" stroked="f">
+            <v:stroke joinstyle="miter"/>
+            <v:formulas>
+              <v:f eqn="if lineDrawn pixelLineWidth 0"/>
+              <v:f eqn="sum @0 1 0"/>
+              <v:f eqn="sum 0 0 @1"/>
+              <v:f eqn="prod @2 1 2"/>
+              <v:f eqn="prod @3 21600 pixelWidth"/>
+              <v:f eqn="prod @3 21600 pixelHeight"/>
+              <v:f eqn="sum @0 0 1"/>
+              <v:f eqn="prod @6 1 2"/>
+              <v:f eqn="prod @7 21600 pixelWidth"/>
+              <v:f eqn="sum @8 21600 0"/>
+              <v:f eqn="prod @7 21600 pixelHeight"/>
+              <v:f eqn="sum @10 21600 0"/>
+            </v:formulas>
+            <v:path o:extrusionok="f" gradientshapeok="t" o:connecttype="rect"/>
+            <o:lock v:ext="edit" aspectratio="t"/>
+          </v:shapetype>
+          <v:shape id="Picture 2" o:spid="_x0000_s2051" type="#_x0000_t75" alt="Diagram&#10;&#10;Description automatically generated" style="position:absolute;left:0;text-align:left;margin-left:56.95pt;margin-top:598.2pt;width:204.35pt;height:140.55pt;z-index:-1;visibility:visible;mso-wrap-style:square;mso-wrap-distance-left:9pt;mso-wrap-distance-top:0;mso-wrap-distance-right:9pt;mso-wrap-distance-bottom:0;mso-position-horizontal-relative:page;mso-position-vertical-relative:page;mso-width-relative:page;mso-height-relative:page">
+            <v:imagedata r:id="rId10" o:title="Diagram&#10;&#10;Description automatically generated" chromakey="white"/>
+            <w10:wrap anchorx="page" anchory="page"/>
+          </v:shape>
+        </w:pict>
+      </w:r>
       <w:r>
         <w:rPr>
           <w:noProof/>
@@ -513,36 +543,6 @@
         </w:pict>
       </w:r>
       <w:r>
-        <w:rPr>
-          <w:noProof/>
-        </w:rPr>
-        <w:pict w14:anchorId="755ADA8D">
-          <v:shapetype id="_x0000_t75" coordsize="21600,21600" o:spt="75" o:preferrelative="t" path="m@4@5l@4@11@9@11@9@5xe" filled="f" stroked="f">
-            <v:stroke joinstyle="miter"/>
-            <v:formulas>
-              <v:f eqn="if lineDrawn pixelLineWidth 0"/>
-              <v:f eqn="sum @0 1 0"/>
-              <v:f eqn="sum 0 0 @1"/>
-              <v:f eqn="prod @2 1 2"/>
-              <v:f eqn="prod @3 21600 pixelWidth"/>
-              <v:f eqn="prod @3 21600 pixelHeight"/>
-              <v:f eqn="sum @0 0 1"/>
-              <v:f eqn="prod @6 1 2"/>
-              <v:f eqn="prod @7 21600 pixelWidth"/>
-              <v:f eqn="sum @8 21600 0"/>
-              <v:f eqn="prod @7 21600 pixelHeight"/>
-              <v:f eqn="sum @10 21600 0"/>
-            </v:formulas>
-            <v:path o:extrusionok="f" gradientshapeok="t" o:connecttype="rect"/>
-            <o:lock v:ext="edit" aspectratio="t"/>
-          </v:shapetype>
-          <v:shape id="Picture 2" o:spid="_x0000_s2051" type="#_x0000_t75" alt="Diagram&#10;&#10;Description automatically generated" style="position:absolute;left:0;text-align:left;margin-left:56.45pt;margin-top:605.7pt;width:204.35pt;height:140.55pt;z-index:-1;visibility:visible;mso-wrap-style:square;mso-wrap-distance-left:9pt;mso-wrap-distance-top:0;mso-wrap-distance-right:9pt;mso-wrap-distance-bottom:0;mso-position-horizontal-relative:page;mso-position-vertical-relative:page;mso-width-relative:page;mso-height-relative:page">
-            <v:imagedata r:id="rId10" o:title="Diagram&#10;&#10;Description automatically generated" chromakey="white"/>
-            <w10:wrap anchorx="page" anchory="page"/>
-          </v:shape>
-        </w:pict>
-      </w:r>
-      <w:r>
         <w:t>The HTM (Hierarchical Temporal Memory)</w:t>
       </w:r>
       <w:r>
@@ -2598,7 +2598,7 @@
       </w:pPr>
       <w:r>
         <w:pict w14:anchorId="4D6A2F7B">
-          <v:shape id="_x0000_i1026" type="#_x0000_t75" style="width:194.1pt;height:102.7pt">
+          <v:shape id="_x0000_i1026" type="#_x0000_t75" style="width:194.05pt;height:102.85pt">
             <v:imagedata r:id="rId18" o:title="Circle_circle_0"/>
           </v:shape>
         </w:pict>
@@ -10188,23 +10188,19 @@
         <w:t xml:space="preserve"> with two different approaches. In the sequence learning method defined in </w:t>
       </w:r>
       <w:hyperlink r:id="rId21" w:history="1">
-        <w:proofErr w:type="spellStart"/>
         <w:r>
           <w:rPr>
             <w:rStyle w:val="Hyperlink"/>
           </w:rPr>
           <w:t>VideoLearning</w:t>
         </w:r>
-        <w:proofErr w:type="spellEnd"/>
       </w:hyperlink>
       <w:r>
         <w:t xml:space="preserve"> class as </w:t>
       </w:r>
-      <w:proofErr w:type="spellStart"/>
       <w:r>
         <w:t>TrainWithFrameKey</w:t>
       </w:r>
-      <w:proofErr w:type="spellEnd"/>
       <w:r>
         <w:t xml:space="preserve">, we put the frame key as </w:t>
       </w:r>
@@ -10365,6 +10361,529 @@
               </w:rPr>
               <w:t xml:space="preserve">public static void </w:t>
             </w:r>
+            <w:proofErr w:type="gramStart"/>
+            <w:r>
+              <w:rPr>
+                <w:sz w:val="16"/>
+                <w:szCs w:val="16"/>
+              </w:rPr>
+              <w:t>TrainWithFrameKey(</w:t>
+            </w:r>
+            <w:proofErr w:type="spellStart"/>
+            <w:proofErr w:type="gramEnd"/>
+            <w:r>
+              <w:rPr>
+                <w:sz w:val="16"/>
+                <w:szCs w:val="16"/>
+              </w:rPr>
+              <w:t>VideoConfig</w:t>
+            </w:r>
+            <w:proofErr w:type="spellEnd"/>
+            <w:r>
+              <w:rPr>
+                <w:sz w:val="16"/>
+                <w:szCs w:val="16"/>
+              </w:rPr>
+              <w:t xml:space="preserve"> </w:t>
+            </w:r>
+            <w:proofErr w:type="spellStart"/>
+            <w:r>
+              <w:rPr>
+                <w:sz w:val="16"/>
+                <w:szCs w:val="16"/>
+              </w:rPr>
+              <w:t>videoConfig</w:t>
+            </w:r>
+            <w:proofErr w:type="spellEnd"/>
+            <w:r>
+              <w:rPr>
+                <w:sz w:val="16"/>
+                <w:szCs w:val="16"/>
+              </w:rPr>
+              <w:t xml:space="preserve"> = null, </w:t>
+            </w:r>
+            <w:proofErr w:type="spellStart"/>
+            <w:r>
+              <w:rPr>
+                <w:sz w:val="16"/>
+                <w:szCs w:val="16"/>
+              </w:rPr>
+              <w:t>HtmConfig</w:t>
+            </w:r>
+            <w:proofErr w:type="spellEnd"/>
+            <w:r>
+              <w:rPr>
+                <w:sz w:val="16"/>
+                <w:szCs w:val="16"/>
+              </w:rPr>
+              <w:t xml:space="preserve"> </w:t>
+            </w:r>
+            <w:proofErr w:type="spellStart"/>
+            <w:r>
+              <w:rPr>
+                <w:sz w:val="16"/>
+                <w:szCs w:val="16"/>
+              </w:rPr>
+              <w:t>htmCfg</w:t>
+            </w:r>
+            <w:proofErr w:type="spellEnd"/>
+            <w:r>
+              <w:rPr>
+                <w:sz w:val="16"/>
+                <w:szCs w:val="16"/>
+              </w:rPr>
+              <w:t xml:space="preserve"> = null)</w:t>
+            </w:r>
+          </w:p>
+          <w:p>
+            <w:pPr>
+              <w:jc w:val="both"/>
+              <w:rPr>
+                <w:sz w:val="16"/>
+                <w:szCs w:val="16"/>
+              </w:rPr>
+            </w:pPr>
+            <w:r>
+              <w:rPr>
+                <w:sz w:val="16"/>
+                <w:szCs w:val="16"/>
+              </w:rPr>
+              <w:t>{</w:t>
+            </w:r>
+          </w:p>
+          <w:p>
+            <w:pPr>
+              <w:jc w:val="both"/>
+              <w:rPr>
+                <w:sz w:val="16"/>
+                <w:szCs w:val="16"/>
+              </w:rPr>
+            </w:pPr>
+            <w:r>
+              <w:rPr>
+                <w:sz w:val="16"/>
+                <w:szCs w:val="16"/>
+              </w:rPr>
+              <w:t xml:space="preserve">    </w:t>
+            </w:r>
+            <w:proofErr w:type="spellStart"/>
+            <w:r>
+              <w:rPr>
+                <w:sz w:val="16"/>
+                <w:szCs w:val="16"/>
+              </w:rPr>
+              <w:t>HtmClassifier</w:t>
+            </w:r>
+            <w:proofErr w:type="spellEnd"/>
+            <w:r>
+              <w:rPr>
+                <w:sz w:val="16"/>
+                <w:szCs w:val="16"/>
+              </w:rPr>
+              <w:t xml:space="preserve">&lt;string, </w:t>
+            </w:r>
+            <w:proofErr w:type="spellStart"/>
+            <w:r>
+              <w:rPr>
+                <w:sz w:val="16"/>
+                <w:szCs w:val="16"/>
+              </w:rPr>
+              <w:t>ComputeCycle</w:t>
+            </w:r>
+            <w:proofErr w:type="spellEnd"/>
+            <w:r>
+              <w:rPr>
+                <w:sz w:val="16"/>
+                <w:szCs w:val="16"/>
+              </w:rPr>
+              <w:t xml:space="preserve">&gt; </w:t>
+            </w:r>
+            <w:proofErr w:type="spellStart"/>
+            <w:r>
+              <w:rPr>
+                <w:sz w:val="16"/>
+                <w:szCs w:val="16"/>
+              </w:rPr>
+              <w:t>cls</w:t>
+            </w:r>
+            <w:proofErr w:type="spellEnd"/>
+            <w:r>
+              <w:rPr>
+                <w:sz w:val="16"/>
+                <w:szCs w:val="16"/>
+              </w:rPr>
+              <w:t xml:space="preserve"> = </w:t>
+            </w:r>
+            <w:proofErr w:type="gramStart"/>
+            <w:r>
+              <w:rPr>
+                <w:sz w:val="16"/>
+                <w:szCs w:val="16"/>
+              </w:rPr>
+              <w:t>new(</w:t>
+            </w:r>
+            <w:proofErr w:type="gramEnd"/>
+            <w:r>
+              <w:rPr>
+                <w:sz w:val="16"/>
+                <w:szCs w:val="16"/>
+              </w:rPr>
+              <w:t>);</w:t>
+            </w:r>
+          </w:p>
+          <w:p>
+            <w:pPr>
+              <w:jc w:val="both"/>
+              <w:rPr>
+                <w:sz w:val="16"/>
+                <w:szCs w:val="16"/>
+              </w:rPr>
+            </w:pPr>
+            <w:r>
+              <w:rPr>
+                <w:sz w:val="16"/>
+                <w:szCs w:val="16"/>
+              </w:rPr>
+              <w:t xml:space="preserve">    </w:t>
+            </w:r>
+            <w:proofErr w:type="spellStart"/>
+            <w:r>
+              <w:rPr>
+                <w:sz w:val="16"/>
+                <w:szCs w:val="16"/>
+              </w:rPr>
+              <w:t>HomeostaticPlasticityController</w:t>
+            </w:r>
+            <w:proofErr w:type="spellEnd"/>
+            <w:r>
+              <w:rPr>
+                <w:sz w:val="16"/>
+                <w:szCs w:val="16"/>
+              </w:rPr>
+              <w:t xml:space="preserve"> </w:t>
+            </w:r>
+            <w:proofErr w:type="spellStart"/>
+            <w:r>
+              <w:rPr>
+                <w:sz w:val="16"/>
+                <w:szCs w:val="16"/>
+              </w:rPr>
+              <w:t>hpa</w:t>
+            </w:r>
+            <w:proofErr w:type="spellEnd"/>
+            <w:r>
+              <w:rPr>
+                <w:sz w:val="16"/>
+                <w:szCs w:val="16"/>
+              </w:rPr>
+              <w:t xml:space="preserve"> = </w:t>
+            </w:r>
+            <w:proofErr w:type="gramStart"/>
+            <w:r>
+              <w:rPr>
+                <w:sz w:val="16"/>
+                <w:szCs w:val="16"/>
+              </w:rPr>
+              <w:t>new(</w:t>
+            </w:r>
+            <w:proofErr w:type="gramEnd"/>
+            <w:r>
+              <w:rPr>
+                <w:sz w:val="16"/>
+                <w:szCs w:val="16"/>
+              </w:rPr>
+              <w:t xml:space="preserve">mem, </w:t>
+            </w:r>
+            <w:proofErr w:type="spellStart"/>
+            <w:r>
+              <w:rPr>
+                <w:sz w:val="16"/>
+                <w:szCs w:val="16"/>
+              </w:rPr>
+              <w:t>maxNumOfElementsInSequence</w:t>
+            </w:r>
+            <w:proofErr w:type="spellEnd"/>
+            <w:r>
+              <w:rPr>
+                <w:sz w:val="16"/>
+                <w:szCs w:val="16"/>
+              </w:rPr>
+              <w:t xml:space="preserve"> * 150 * 3, (</w:t>
+            </w:r>
+            <w:proofErr w:type="spellStart"/>
+            <w:r>
+              <w:rPr>
+                <w:sz w:val="16"/>
+                <w:szCs w:val="16"/>
+              </w:rPr>
+              <w:t>isStable</w:t>
+            </w:r>
+            <w:proofErr w:type="spellEnd"/>
+            <w:r>
+              <w:rPr>
+                <w:sz w:val="16"/>
+                <w:szCs w:val="16"/>
+              </w:rPr>
+              <w:t xml:space="preserve">, </w:t>
+            </w:r>
+            <w:proofErr w:type="spellStart"/>
+            <w:r>
+              <w:rPr>
+                <w:sz w:val="16"/>
+                <w:szCs w:val="16"/>
+              </w:rPr>
+              <w:t>numPatterns</w:t>
+            </w:r>
+            <w:proofErr w:type="spellEnd"/>
+            <w:r>
+              <w:rPr>
+                <w:sz w:val="16"/>
+                <w:szCs w:val="16"/>
+              </w:rPr>
+              <w:t xml:space="preserve">, </w:t>
+            </w:r>
+            <w:proofErr w:type="spellStart"/>
+            <w:r>
+              <w:rPr>
+                <w:sz w:val="16"/>
+                <w:szCs w:val="16"/>
+              </w:rPr>
+              <w:t>actColAvg</w:t>
+            </w:r>
+            <w:proofErr w:type="spellEnd"/>
+            <w:r>
+              <w:rPr>
+                <w:sz w:val="16"/>
+                <w:szCs w:val="16"/>
+              </w:rPr>
+              <w:t xml:space="preserve">, </w:t>
+            </w:r>
+            <w:proofErr w:type="spellStart"/>
+            <w:r>
+              <w:rPr>
+                <w:sz w:val="16"/>
+                <w:szCs w:val="16"/>
+              </w:rPr>
+              <w:t>seenInputs</w:t>
+            </w:r>
+            <w:proofErr w:type="spellEnd"/>
+            <w:r>
+              <w:rPr>
+                <w:sz w:val="16"/>
+                <w:szCs w:val="16"/>
+              </w:rPr>
+              <w:t xml:space="preserve">) =&gt;{}, </w:t>
+            </w:r>
+            <w:proofErr w:type="spellStart"/>
+            <w:r>
+              <w:rPr>
+                <w:sz w:val="16"/>
+                <w:szCs w:val="16"/>
+              </w:rPr>
+              <w:t>numOfCyclesToWaitOnChange</w:t>
+            </w:r>
+            <w:proofErr w:type="spellEnd"/>
+            <w:r>
+              <w:rPr>
+                <w:sz w:val="16"/>
+                <w:szCs w:val="16"/>
+              </w:rPr>
+              <w:t>: 50)</w:t>
+            </w:r>
+          </w:p>
+          <w:p>
+            <w:pPr>
+              <w:jc w:val="both"/>
+              <w:rPr>
+                <w:sz w:val="16"/>
+                <w:szCs w:val="16"/>
+              </w:rPr>
+            </w:pPr>
+            <w:r>
+              <w:rPr>
+                <w:sz w:val="16"/>
+                <w:szCs w:val="16"/>
+              </w:rPr>
+              <w:t xml:space="preserve">    </w:t>
+            </w:r>
+            <w:proofErr w:type="spellStart"/>
+            <w:r>
+              <w:rPr>
+                <w:sz w:val="16"/>
+                <w:szCs w:val="16"/>
+              </w:rPr>
+              <w:t>SpatialPoolerMT</w:t>
+            </w:r>
+            <w:proofErr w:type="spellEnd"/>
+            <w:r>
+              <w:rPr>
+                <w:sz w:val="16"/>
+                <w:szCs w:val="16"/>
+              </w:rPr>
+              <w:t xml:space="preserve"> </w:t>
+            </w:r>
+            <w:proofErr w:type="spellStart"/>
+            <w:r>
+              <w:rPr>
+                <w:sz w:val="16"/>
+                <w:szCs w:val="16"/>
+              </w:rPr>
+              <w:t>sp</w:t>
+            </w:r>
+            <w:proofErr w:type="spellEnd"/>
+            <w:r>
+              <w:rPr>
+                <w:sz w:val="16"/>
+                <w:szCs w:val="16"/>
+              </w:rPr>
+              <w:t xml:space="preserve"> = new(</w:t>
+            </w:r>
+            <w:proofErr w:type="spellStart"/>
+            <w:r>
+              <w:rPr>
+                <w:sz w:val="16"/>
+                <w:szCs w:val="16"/>
+              </w:rPr>
+              <w:t>hpa</w:t>
+            </w:r>
+            <w:proofErr w:type="spellEnd"/>
+            <w:proofErr w:type="gramStart"/>
+            <w:r>
+              <w:rPr>
+                <w:sz w:val="16"/>
+                <w:szCs w:val="16"/>
+              </w:rPr>
+              <w:t>);</w:t>
+            </w:r>
+            <w:proofErr w:type="gramEnd"/>
+          </w:p>
+          <w:p>
+            <w:pPr>
+              <w:jc w:val="both"/>
+              <w:rPr>
+                <w:sz w:val="16"/>
+                <w:szCs w:val="16"/>
+              </w:rPr>
+            </w:pPr>
+            <w:r>
+              <w:rPr>
+                <w:sz w:val="16"/>
+                <w:szCs w:val="16"/>
+              </w:rPr>
+              <w:t xml:space="preserve">    for (int </w:t>
+            </w:r>
+            <w:proofErr w:type="spellStart"/>
+            <w:r>
+              <w:rPr>
+                <w:sz w:val="16"/>
+                <w:szCs w:val="16"/>
+              </w:rPr>
+              <w:t>i</w:t>
+            </w:r>
+            <w:proofErr w:type="spellEnd"/>
+            <w:r>
+              <w:rPr>
+                <w:sz w:val="16"/>
+                <w:szCs w:val="16"/>
+              </w:rPr>
+              <w:t xml:space="preserve"> = 0; </w:t>
+            </w:r>
+            <w:proofErr w:type="spellStart"/>
+            <w:r>
+              <w:rPr>
+                <w:sz w:val="16"/>
+                <w:szCs w:val="16"/>
+              </w:rPr>
+              <w:t>i</w:t>
+            </w:r>
+            <w:proofErr w:type="spellEnd"/>
+            <w:r>
+              <w:rPr>
+                <w:sz w:val="16"/>
+                <w:szCs w:val="16"/>
+              </w:rPr>
+              <w:t xml:space="preserve"> &lt; </w:t>
+            </w:r>
+            <w:proofErr w:type="spellStart"/>
+            <w:r>
+              <w:rPr>
+                <w:sz w:val="16"/>
+                <w:szCs w:val="16"/>
+              </w:rPr>
+              <w:t>maxCycles</w:t>
+            </w:r>
+            <w:proofErr w:type="spellEnd"/>
+            <w:r>
+              <w:rPr>
+                <w:sz w:val="16"/>
+                <w:szCs w:val="16"/>
+              </w:rPr>
+              <w:t xml:space="preserve">; </w:t>
+            </w:r>
+            <w:proofErr w:type="spellStart"/>
+            <w:r>
+              <w:rPr>
+                <w:sz w:val="16"/>
+                <w:szCs w:val="16"/>
+              </w:rPr>
+              <w:t>i</w:t>
+            </w:r>
+            <w:proofErr w:type="spellEnd"/>
+            <w:r>
+              <w:rPr>
+                <w:sz w:val="16"/>
+                <w:szCs w:val="16"/>
+              </w:rPr>
+              <w:t>++)</w:t>
+            </w:r>
+          </w:p>
+          <w:p>
+            <w:pPr>
+              <w:jc w:val="both"/>
+              <w:rPr>
+                <w:sz w:val="16"/>
+                <w:szCs w:val="16"/>
+              </w:rPr>
+            </w:pPr>
+            <w:r>
+              <w:rPr>
+                <w:sz w:val="16"/>
+                <w:szCs w:val="16"/>
+              </w:rPr>
+              <w:t xml:space="preserve">    {</w:t>
+            </w:r>
+          </w:p>
+          <w:p>
+            <w:pPr>
+              <w:jc w:val="both"/>
+              <w:rPr>
+                <w:sz w:val="16"/>
+                <w:szCs w:val="16"/>
+              </w:rPr>
+            </w:pPr>
+            <w:r>
+              <w:rPr>
+                <w:sz w:val="16"/>
+                <w:szCs w:val="16"/>
+              </w:rPr>
+              <w:t xml:space="preserve">        foreach (var </w:t>
+            </w:r>
+            <w:proofErr w:type="spellStart"/>
+            <w:r>
+              <w:rPr>
+                <w:sz w:val="16"/>
+                <w:szCs w:val="16"/>
+              </w:rPr>
+              <w:t>currentFrame</w:t>
+            </w:r>
+            <w:proofErr w:type="spellEnd"/>
+            <w:r>
+              <w:rPr>
+                <w:sz w:val="16"/>
+                <w:szCs w:val="16"/>
+              </w:rPr>
+              <w:t xml:space="preserve"> in </w:t>
+            </w:r>
             <w:proofErr w:type="spellStart"/>
             <w:proofErr w:type="gramStart"/>
             <w:r>
@@ -10372,530 +10891,48 @@
                 <w:sz w:val="16"/>
                 <w:szCs w:val="16"/>
               </w:rPr>
-              <w:t>TrainWithFrameKey</w:t>
+              <w:t>nv.nFrames</w:t>
             </w:r>
             <w:proofErr w:type="spellEnd"/>
-            <w:r>
-              <w:rPr>
-                <w:sz w:val="16"/>
-                <w:szCs w:val="16"/>
-              </w:rPr>
-              <w:t>(</w:t>
-            </w:r>
-            <w:proofErr w:type="spellStart"/>
             <w:proofErr w:type="gramEnd"/>
             <w:r>
               <w:rPr>
                 <w:sz w:val="16"/>
                 <w:szCs w:val="16"/>
               </w:rPr>
-              <w:t>VideoConfig</w:t>
-            </w:r>
-            <w:proofErr w:type="spellEnd"/>
-            <w:r>
-              <w:rPr>
-                <w:sz w:val="16"/>
-                <w:szCs w:val="16"/>
-              </w:rPr>
-              <w:t xml:space="preserve"> </w:t>
-            </w:r>
-            <w:proofErr w:type="spellStart"/>
-            <w:r>
-              <w:rPr>
-                <w:sz w:val="16"/>
-                <w:szCs w:val="16"/>
-              </w:rPr>
-              <w:t>videoConfig</w:t>
-            </w:r>
-            <w:proofErr w:type="spellEnd"/>
-            <w:r>
-              <w:rPr>
-                <w:sz w:val="16"/>
-                <w:szCs w:val="16"/>
-              </w:rPr>
-              <w:t xml:space="preserve"> = null, </w:t>
-            </w:r>
-            <w:proofErr w:type="spellStart"/>
-            <w:r>
-              <w:rPr>
-                <w:sz w:val="16"/>
-                <w:szCs w:val="16"/>
-              </w:rPr>
-              <w:t>HtmConfig</w:t>
-            </w:r>
-            <w:proofErr w:type="spellEnd"/>
-            <w:r>
-              <w:rPr>
-                <w:sz w:val="16"/>
-                <w:szCs w:val="16"/>
-              </w:rPr>
-              <w:t xml:space="preserve"> </w:t>
-            </w:r>
-            <w:proofErr w:type="spellStart"/>
-            <w:r>
-              <w:rPr>
-                <w:sz w:val="16"/>
-                <w:szCs w:val="16"/>
-              </w:rPr>
-              <w:t>htmCfg</w:t>
-            </w:r>
-            <w:proofErr w:type="spellEnd"/>
-            <w:r>
-              <w:rPr>
-                <w:sz w:val="16"/>
-                <w:szCs w:val="16"/>
-              </w:rPr>
-              <w:t xml:space="preserve"> = null)</w:t>
-            </w:r>
-          </w:p>
-          <w:p>
-            <w:pPr>
-              <w:jc w:val="both"/>
-              <w:rPr>
-                <w:sz w:val="16"/>
-                <w:szCs w:val="16"/>
-              </w:rPr>
-            </w:pPr>
-            <w:r>
-              <w:rPr>
-                <w:sz w:val="16"/>
-                <w:szCs w:val="16"/>
-              </w:rPr>
-              <w:t>{</w:t>
-            </w:r>
-          </w:p>
-          <w:p>
-            <w:pPr>
-              <w:jc w:val="both"/>
-              <w:rPr>
-                <w:sz w:val="16"/>
-                <w:szCs w:val="16"/>
-              </w:rPr>
-            </w:pPr>
-            <w:r>
-              <w:rPr>
-                <w:sz w:val="16"/>
-                <w:szCs w:val="16"/>
-              </w:rPr>
-              <w:t xml:space="preserve">    </w:t>
-            </w:r>
-            <w:proofErr w:type="spellStart"/>
-            <w:r>
-              <w:rPr>
-                <w:sz w:val="16"/>
-                <w:szCs w:val="16"/>
-              </w:rPr>
-              <w:t>HtmClassifier</w:t>
-            </w:r>
-            <w:proofErr w:type="spellEnd"/>
-            <w:r>
-              <w:rPr>
-                <w:sz w:val="16"/>
-                <w:szCs w:val="16"/>
-              </w:rPr>
-              <w:t xml:space="preserve">&lt;string, </w:t>
-            </w:r>
-            <w:proofErr w:type="spellStart"/>
-            <w:r>
-              <w:rPr>
-                <w:sz w:val="16"/>
-                <w:szCs w:val="16"/>
-              </w:rPr>
-              <w:t>ComputeCycle</w:t>
-            </w:r>
-            <w:proofErr w:type="spellEnd"/>
-            <w:r>
-              <w:rPr>
-                <w:sz w:val="16"/>
-                <w:szCs w:val="16"/>
-              </w:rPr>
-              <w:t xml:space="preserve">&gt; </w:t>
-            </w:r>
-            <w:proofErr w:type="spellStart"/>
-            <w:r>
-              <w:rPr>
-                <w:sz w:val="16"/>
-                <w:szCs w:val="16"/>
-              </w:rPr>
-              <w:t>cls</w:t>
-            </w:r>
-            <w:proofErr w:type="spellEnd"/>
-            <w:r>
-              <w:rPr>
-                <w:sz w:val="16"/>
-                <w:szCs w:val="16"/>
-              </w:rPr>
-              <w:t xml:space="preserve"> = </w:t>
-            </w:r>
-            <w:proofErr w:type="gramStart"/>
-            <w:r>
-              <w:rPr>
-                <w:sz w:val="16"/>
-                <w:szCs w:val="16"/>
-              </w:rPr>
-              <w:t>new(</w:t>
-            </w:r>
-            <w:proofErr w:type="gramEnd"/>
-            <w:r>
-              <w:rPr>
-                <w:sz w:val="16"/>
-                <w:szCs w:val="16"/>
-              </w:rPr>
-              <w:t>);</w:t>
-            </w:r>
-          </w:p>
-          <w:p>
-            <w:pPr>
-              <w:jc w:val="both"/>
-              <w:rPr>
-                <w:sz w:val="16"/>
-                <w:szCs w:val="16"/>
-              </w:rPr>
-            </w:pPr>
-            <w:r>
-              <w:rPr>
-                <w:sz w:val="16"/>
-                <w:szCs w:val="16"/>
-              </w:rPr>
-              <w:t xml:space="preserve">    </w:t>
-            </w:r>
-            <w:proofErr w:type="spellStart"/>
-            <w:r>
-              <w:rPr>
-                <w:sz w:val="16"/>
-                <w:szCs w:val="16"/>
-              </w:rPr>
-              <w:t>HomeostaticPlasticityController</w:t>
-            </w:r>
-            <w:proofErr w:type="spellEnd"/>
-            <w:r>
-              <w:rPr>
-                <w:sz w:val="16"/>
-                <w:szCs w:val="16"/>
-              </w:rPr>
-              <w:t xml:space="preserve"> </w:t>
-            </w:r>
-            <w:proofErr w:type="spellStart"/>
-            <w:r>
-              <w:rPr>
-                <w:sz w:val="16"/>
-                <w:szCs w:val="16"/>
-              </w:rPr>
-              <w:t>hpa</w:t>
-            </w:r>
-            <w:proofErr w:type="spellEnd"/>
-            <w:r>
-              <w:rPr>
-                <w:sz w:val="16"/>
-                <w:szCs w:val="16"/>
-              </w:rPr>
-              <w:t xml:space="preserve"> = </w:t>
-            </w:r>
-            <w:proofErr w:type="gramStart"/>
-            <w:r>
-              <w:rPr>
-                <w:sz w:val="16"/>
-                <w:szCs w:val="16"/>
-              </w:rPr>
-              <w:t>new(</w:t>
-            </w:r>
-            <w:proofErr w:type="gramEnd"/>
-            <w:r>
-              <w:rPr>
-                <w:sz w:val="16"/>
-                <w:szCs w:val="16"/>
-              </w:rPr>
-              <w:t xml:space="preserve">mem, </w:t>
-            </w:r>
-            <w:proofErr w:type="spellStart"/>
-            <w:r>
-              <w:rPr>
-                <w:sz w:val="16"/>
-                <w:szCs w:val="16"/>
-              </w:rPr>
-              <w:t>maxNumOfElementsInSequence</w:t>
-            </w:r>
-            <w:proofErr w:type="spellEnd"/>
-            <w:r>
-              <w:rPr>
-                <w:sz w:val="16"/>
-                <w:szCs w:val="16"/>
-              </w:rPr>
-              <w:t xml:space="preserve"> * 150 * 3, (</w:t>
-            </w:r>
-            <w:proofErr w:type="spellStart"/>
-            <w:r>
-              <w:rPr>
-                <w:sz w:val="16"/>
-                <w:szCs w:val="16"/>
-              </w:rPr>
-              <w:t>isStable</w:t>
-            </w:r>
-            <w:proofErr w:type="spellEnd"/>
-            <w:r>
-              <w:rPr>
-                <w:sz w:val="16"/>
-                <w:szCs w:val="16"/>
-              </w:rPr>
-              <w:t xml:space="preserve">, </w:t>
-            </w:r>
-            <w:proofErr w:type="spellStart"/>
-            <w:r>
-              <w:rPr>
-                <w:sz w:val="16"/>
-                <w:szCs w:val="16"/>
-              </w:rPr>
-              <w:t>numPatterns</w:t>
-            </w:r>
-            <w:proofErr w:type="spellEnd"/>
-            <w:r>
-              <w:rPr>
-                <w:sz w:val="16"/>
-                <w:szCs w:val="16"/>
-              </w:rPr>
-              <w:t xml:space="preserve">, </w:t>
-            </w:r>
-            <w:proofErr w:type="spellStart"/>
-            <w:r>
-              <w:rPr>
-                <w:sz w:val="16"/>
-                <w:szCs w:val="16"/>
-              </w:rPr>
-              <w:t>actColAvg</w:t>
-            </w:r>
-            <w:proofErr w:type="spellEnd"/>
-            <w:r>
-              <w:rPr>
-                <w:sz w:val="16"/>
-                <w:szCs w:val="16"/>
-              </w:rPr>
-              <w:t xml:space="preserve">, </w:t>
-            </w:r>
-            <w:proofErr w:type="spellStart"/>
-            <w:r>
-              <w:rPr>
-                <w:sz w:val="16"/>
-                <w:szCs w:val="16"/>
-              </w:rPr>
-              <w:t>seenInputs</w:t>
-            </w:r>
-            <w:proofErr w:type="spellEnd"/>
-            <w:r>
-              <w:rPr>
-                <w:sz w:val="16"/>
-                <w:szCs w:val="16"/>
-              </w:rPr>
-              <w:t xml:space="preserve">) =&gt;{}, </w:t>
-            </w:r>
-            <w:proofErr w:type="spellStart"/>
-            <w:r>
-              <w:rPr>
-                <w:sz w:val="16"/>
-                <w:szCs w:val="16"/>
-              </w:rPr>
-              <w:t>numOfCyclesToWaitOnChange</w:t>
-            </w:r>
-            <w:proofErr w:type="spellEnd"/>
-            <w:r>
-              <w:rPr>
-                <w:sz w:val="16"/>
-                <w:szCs w:val="16"/>
-              </w:rPr>
-              <w:t>: 50)</w:t>
-            </w:r>
-          </w:p>
-          <w:p>
-            <w:pPr>
-              <w:jc w:val="both"/>
-              <w:rPr>
-                <w:sz w:val="16"/>
-                <w:szCs w:val="16"/>
-              </w:rPr>
-            </w:pPr>
-            <w:r>
-              <w:rPr>
-                <w:sz w:val="16"/>
-                <w:szCs w:val="16"/>
-              </w:rPr>
-              <w:t xml:space="preserve">    </w:t>
-            </w:r>
-            <w:proofErr w:type="spellStart"/>
-            <w:r>
-              <w:rPr>
-                <w:sz w:val="16"/>
-                <w:szCs w:val="16"/>
-              </w:rPr>
-              <w:t>SpatialPoolerMT</w:t>
-            </w:r>
-            <w:proofErr w:type="spellEnd"/>
-            <w:r>
-              <w:rPr>
-                <w:sz w:val="16"/>
-                <w:szCs w:val="16"/>
-              </w:rPr>
-              <w:t xml:space="preserve"> </w:t>
-            </w:r>
-            <w:proofErr w:type="spellStart"/>
-            <w:r>
-              <w:rPr>
-                <w:sz w:val="16"/>
-                <w:szCs w:val="16"/>
-              </w:rPr>
-              <w:t>sp</w:t>
-            </w:r>
-            <w:proofErr w:type="spellEnd"/>
-            <w:r>
-              <w:rPr>
-                <w:sz w:val="16"/>
-                <w:szCs w:val="16"/>
-              </w:rPr>
-              <w:t xml:space="preserve"> = new(</w:t>
-            </w:r>
-            <w:proofErr w:type="spellStart"/>
-            <w:r>
-              <w:rPr>
-                <w:sz w:val="16"/>
-                <w:szCs w:val="16"/>
-              </w:rPr>
-              <w:t>hpa</w:t>
-            </w:r>
-            <w:proofErr w:type="spellEnd"/>
-            <w:proofErr w:type="gramStart"/>
-            <w:r>
-              <w:rPr>
-                <w:sz w:val="16"/>
-                <w:szCs w:val="16"/>
-              </w:rPr>
-              <w:t>);</w:t>
-            </w:r>
-            <w:proofErr w:type="gramEnd"/>
-          </w:p>
-          <w:p>
-            <w:pPr>
-              <w:jc w:val="both"/>
-              <w:rPr>
-                <w:sz w:val="16"/>
-                <w:szCs w:val="16"/>
-              </w:rPr>
-            </w:pPr>
-            <w:r>
-              <w:rPr>
-                <w:sz w:val="16"/>
-                <w:szCs w:val="16"/>
-              </w:rPr>
-              <w:t xml:space="preserve">    for (int </w:t>
-            </w:r>
-            <w:proofErr w:type="spellStart"/>
-            <w:r>
-              <w:rPr>
-                <w:sz w:val="16"/>
-                <w:szCs w:val="16"/>
-              </w:rPr>
-              <w:t>i</w:t>
-            </w:r>
-            <w:proofErr w:type="spellEnd"/>
-            <w:r>
-              <w:rPr>
-                <w:sz w:val="16"/>
-                <w:szCs w:val="16"/>
-              </w:rPr>
-              <w:t xml:space="preserve"> = 0; </w:t>
-            </w:r>
-            <w:proofErr w:type="spellStart"/>
-            <w:r>
-              <w:rPr>
-                <w:sz w:val="16"/>
-                <w:szCs w:val="16"/>
-              </w:rPr>
-              <w:t>i</w:t>
-            </w:r>
-            <w:proofErr w:type="spellEnd"/>
-            <w:r>
-              <w:rPr>
-                <w:sz w:val="16"/>
-                <w:szCs w:val="16"/>
-              </w:rPr>
-              <w:t xml:space="preserve"> &lt; </w:t>
-            </w:r>
-            <w:proofErr w:type="spellStart"/>
-            <w:r>
-              <w:rPr>
-                <w:sz w:val="16"/>
-                <w:szCs w:val="16"/>
-              </w:rPr>
-              <w:t>maxCycles</w:t>
-            </w:r>
-            <w:proofErr w:type="spellEnd"/>
-            <w:r>
-              <w:rPr>
-                <w:sz w:val="16"/>
-                <w:szCs w:val="16"/>
-              </w:rPr>
-              <w:t xml:space="preserve">; </w:t>
-            </w:r>
-            <w:proofErr w:type="spellStart"/>
-            <w:r>
-              <w:rPr>
-                <w:sz w:val="16"/>
-                <w:szCs w:val="16"/>
-              </w:rPr>
-              <w:t>i</w:t>
-            </w:r>
-            <w:proofErr w:type="spellEnd"/>
-            <w:r>
-              <w:rPr>
-                <w:sz w:val="16"/>
-                <w:szCs w:val="16"/>
-              </w:rPr>
-              <w:t>++)</w:t>
-            </w:r>
-          </w:p>
-          <w:p>
-            <w:pPr>
-              <w:jc w:val="both"/>
-              <w:rPr>
-                <w:sz w:val="16"/>
-                <w:szCs w:val="16"/>
-              </w:rPr>
-            </w:pPr>
-            <w:r>
-              <w:rPr>
-                <w:sz w:val="16"/>
-                <w:szCs w:val="16"/>
-              </w:rPr>
-              <w:t xml:space="preserve">    {</w:t>
-            </w:r>
-          </w:p>
-          <w:p>
-            <w:pPr>
-              <w:jc w:val="both"/>
-              <w:rPr>
-                <w:sz w:val="16"/>
-                <w:szCs w:val="16"/>
-              </w:rPr>
-            </w:pPr>
-            <w:r>
-              <w:rPr>
-                <w:sz w:val="16"/>
-                <w:szCs w:val="16"/>
-              </w:rPr>
-              <w:t xml:space="preserve">        foreach (var </w:t>
-            </w:r>
-            <w:proofErr w:type="spellStart"/>
-            <w:r>
-              <w:rPr>
-                <w:sz w:val="16"/>
-                <w:szCs w:val="16"/>
-              </w:rPr>
-              <w:t>currentFrame</w:t>
-            </w:r>
-            <w:proofErr w:type="spellEnd"/>
-            <w:r>
-              <w:rPr>
-                <w:sz w:val="16"/>
-                <w:szCs w:val="16"/>
-              </w:rPr>
-              <w:t xml:space="preserve"> in </w:t>
+              <w:t>)</w:t>
+            </w:r>
+          </w:p>
+          <w:p>
+            <w:pPr>
+              <w:jc w:val="both"/>
+              <w:rPr>
+                <w:sz w:val="16"/>
+                <w:szCs w:val="16"/>
+              </w:rPr>
+            </w:pPr>
+            <w:r>
+              <w:rPr>
+                <w:sz w:val="16"/>
+                <w:szCs w:val="16"/>
+              </w:rPr>
+              <w:t xml:space="preserve">            {</w:t>
+            </w:r>
+          </w:p>
+          <w:p>
+            <w:pPr>
+              <w:jc w:val="both"/>
+              <w:rPr>
+                <w:sz w:val="16"/>
+                <w:szCs w:val="16"/>
+              </w:rPr>
+            </w:pPr>
+            <w:r>
+              <w:rPr>
+                <w:sz w:val="16"/>
+                <w:szCs w:val="16"/>
+              </w:rPr>
+              <w:t xml:space="preserve">                </w:t>
             </w:r>
             <w:proofErr w:type="spellStart"/>
             <w:proofErr w:type="gramStart"/>
@@ -10904,7 +10941,7 @@
                 <w:sz w:val="16"/>
                 <w:szCs w:val="16"/>
               </w:rPr>
-              <w:t>nv.nFrames</w:t>
+              <w:t>cls.Learn</w:t>
             </w:r>
             <w:proofErr w:type="spellEnd"/>
             <w:proofErr w:type="gramEnd"/>
@@ -10913,23 +10950,39 @@
                 <w:sz w:val="16"/>
                 <w:szCs w:val="16"/>
               </w:rPr>
-              <w:t>)</w:t>
-            </w:r>
-          </w:p>
-          <w:p>
-            <w:pPr>
-              <w:jc w:val="both"/>
-              <w:rPr>
-                <w:sz w:val="16"/>
-                <w:szCs w:val="16"/>
-              </w:rPr>
-            </w:pPr>
-            <w:r>
-              <w:rPr>
-                <w:sz w:val="16"/>
-                <w:szCs w:val="16"/>
-              </w:rPr>
-              <w:t xml:space="preserve">            {</w:t>
+              <w:t>(</w:t>
+            </w:r>
+            <w:proofErr w:type="spellStart"/>
+            <w:r>
+              <w:rPr>
+                <w:sz w:val="16"/>
+                <w:szCs w:val="16"/>
+              </w:rPr>
+              <w:t>currentFrame.FrameKey</w:t>
+            </w:r>
+            <w:proofErr w:type="spellEnd"/>
+            <w:r>
+              <w:rPr>
+                <w:sz w:val="16"/>
+                <w:szCs w:val="16"/>
+              </w:rPr>
+              <w:t xml:space="preserve">, </w:t>
+            </w:r>
+            <w:proofErr w:type="spellStart"/>
+            <w:r>
+              <w:rPr>
+                <w:sz w:val="16"/>
+                <w:szCs w:val="16"/>
+              </w:rPr>
+              <w:t>actCells.ToArray</w:t>
+            </w:r>
+            <w:proofErr w:type="spellEnd"/>
+            <w:r>
+              <w:rPr>
+                <w:sz w:val="16"/>
+                <w:szCs w:val="16"/>
+              </w:rPr>
+              <w:t>());</w:t>
             </w:r>
           </w:p>
           <w:p>
@@ -10963,72 +11016,6 @@
                 <w:sz w:val="16"/>
                 <w:szCs w:val="16"/>
               </w:rPr>
-              <w:t>(</w:t>
-            </w:r>
-            <w:proofErr w:type="spellStart"/>
-            <w:r>
-              <w:rPr>
-                <w:sz w:val="16"/>
-                <w:szCs w:val="16"/>
-              </w:rPr>
-              <w:t>currentFrame.FrameKey</w:t>
-            </w:r>
-            <w:proofErr w:type="spellEnd"/>
-            <w:r>
-              <w:rPr>
-                <w:sz w:val="16"/>
-                <w:szCs w:val="16"/>
-              </w:rPr>
-              <w:t xml:space="preserve">, </w:t>
-            </w:r>
-            <w:proofErr w:type="spellStart"/>
-            <w:r>
-              <w:rPr>
-                <w:sz w:val="16"/>
-                <w:szCs w:val="16"/>
-              </w:rPr>
-              <w:t>actCells.ToArray</w:t>
-            </w:r>
-            <w:proofErr w:type="spellEnd"/>
-            <w:r>
-              <w:rPr>
-                <w:sz w:val="16"/>
-                <w:szCs w:val="16"/>
-              </w:rPr>
-              <w:t>());</w:t>
-            </w:r>
-          </w:p>
-          <w:p>
-            <w:pPr>
-              <w:jc w:val="both"/>
-              <w:rPr>
-                <w:sz w:val="16"/>
-                <w:szCs w:val="16"/>
-              </w:rPr>
-            </w:pPr>
-            <w:r>
-              <w:rPr>
-                <w:sz w:val="16"/>
-                <w:szCs w:val="16"/>
-              </w:rPr>
-              <w:t xml:space="preserve">                </w:t>
-            </w:r>
-            <w:proofErr w:type="spellStart"/>
-            <w:proofErr w:type="gramStart"/>
-            <w:r>
-              <w:rPr>
-                <w:sz w:val="16"/>
-                <w:szCs w:val="16"/>
-              </w:rPr>
-              <w:t>cls.Learn</w:t>
-            </w:r>
-            <w:proofErr w:type="spellEnd"/>
-            <w:proofErr w:type="gramEnd"/>
-            <w:r>
-              <w:rPr>
-                <w:sz w:val="16"/>
-                <w:szCs w:val="16"/>
-              </w:rPr>
               <w:t xml:space="preserve">(key, </w:t>
             </w:r>
             <w:proofErr w:type="spellStart"/>
@@ -11052,17 +11039,8 @@
                 <w:sz w:val="14"/>
                 <w:szCs w:val="14"/>
               </w:rPr>
-              <w:t xml:space="preserve">//For </w:t>
-            </w:r>
-            <w:proofErr w:type="spellStart"/>
-            <w:r>
-              <w:rPr>
-                <w:sz w:val="14"/>
-                <w:szCs w:val="14"/>
-              </w:rPr>
-              <w:t>TrainWithFrameKeys</w:t>
-            </w:r>
-            <w:proofErr w:type="spellEnd"/>
+              <w:t>//For TrainWithFrameKeys</w:t>
+            </w:r>
           </w:p>
           <w:p>
             <w:pPr>
@@ -11135,23 +11113,19 @@
       <w:r>
         <w:t xml:space="preserve">After the learning we counted the accuracy of each learned video by calling a method </w:t>
       </w:r>
-      <w:proofErr w:type="spellStart"/>
       <w:r>
         <w:t>PredictImageInput</w:t>
       </w:r>
-      <w:proofErr w:type="spellEnd"/>
       <w:r>
         <w:t xml:space="preserve"> of </w:t>
       </w:r>
       <w:hyperlink r:id="rId22" w:history="1">
-        <w:proofErr w:type="spellStart"/>
         <w:r>
           <w:rPr>
             <w:rStyle w:val="Hyperlink"/>
           </w:rPr>
           <w:t>VideoLearning</w:t>
         </w:r>
-        <w:proofErr w:type="spellEnd"/>
       </w:hyperlink>
       <w:r>
         <w:t xml:space="preserve"> class which takes an image and recreates the consecutive frames after that image. This is done in two stages. First from image directories given in the </w:t>
@@ -11312,7 +11286,8 @@
     </w:p>
     <w:tbl>
       <w:tblPr>
-        <w:tblW w:w="4945" w:type="dxa"/>
+        <w:tblW w:w="4837" w:type="dxa"/>
+        <w:tblInd w:w="108" w:type="dxa"/>
         <w:tblBorders>
           <w:top w:val="single" w:sz="4" w:space="0" w:color="auto"/>
           <w:left w:val="single" w:sz="4" w:space="0" w:color="auto"/>
@@ -11324,12 +11299,12 @@
         <w:tblLook w:val="04A0" w:firstRow="1" w:lastRow="0" w:firstColumn="1" w:lastColumn="0" w:noHBand="0" w:noVBand="1"/>
       </w:tblPr>
       <w:tblGrid>
-        <w:gridCol w:w="4945"/>
+        <w:gridCol w:w="4878"/>
       </w:tblGrid>
       <w:tr>
         <w:tc>
           <w:tcPr>
-            <w:tcW w:w="4945" w:type="dxa"/>
+            <w:tcW w:w="4837" w:type="dxa"/>
             <w:shd w:val="clear" w:color="auto" w:fill="auto"/>
           </w:tcPr>
           <w:p>
@@ -12904,12 +12879,12 @@
         </w:rPr>
       </w:pPr>
       <w:r>
-        <w:tab/>
-      </w:r>
-      <w:r>
         <w:t></w:t>
       </w:r>
       <w:r>
+        <w:t xml:space="preserve"> </w:t>
+      </w:r>
+      <w:r>
         <w:rPr>
           <w:rFonts w:hint="eastAsia"/>
         </w:rPr>
@@ -12926,7 +12901,7 @@
           <w:position w:val="-12"/>
         </w:rPr>
         <w:pict w14:anchorId="13E20067">
-          <v:shape id="_x0000_i1027" type="#_x0000_t75" style="width:152.75pt;height:29.45pt" equationxml="&lt;?xml version=&quot;1.0&quot; encoding=&quot;UTF-8&quot; standalone=&quot;yes&quot;?&gt;&#10;&lt;?mso-application progid=&quot;Word.Document&quot;?&gt;&#10;&lt;w:wordDocument xmlns:aml=&quot;http://schemas.microsoft.com/aml/2001/core&quot; xmlns:wpc=&quot;http://schemas.microsoft.com/office/word/2010/wordprocessingCanvas&quot; xmlns:cx=&quot;http://schemas.microsoft.com/office/drawing/2014/chartex&quot; xmlns:cx1=&quot;http://schemas.microsoft.com/office/drawing/2015/9/8/chartex&quot; xmlns:cx2=&quot;http://schemas.microsoft.com/office/drawing/2015/10/21/chartex&quot; xmlns:cx3=&quot;http://schemas.microsoft.com/office/drawing/2016/5/9/chartex&quot; xmlns:cx4=&quot;http://schemas.microsoft.com/office/drawing/2016/5/10/chartex&quot; xmlns:cx5=&quot;http://schemas.microsoft.com/office/drawing/2016/5/11/chartex&quot; xmlns:cx6=&quot;http://schemas.microsoft.com/office/drawing/2016/5/12/chartex&quot; xmlns:cx7=&quot;http://schemas.microsoft.com/office/drawing/2016/5/13/chartex&quot; xmlns:cx8=&quot;http://schemas.microsoft.com/office/drawing/2016/5/14/chartex&quot; xmlns:cr=&quot;http://schemas.microsoft.com/office/comments/2020/reactions&quot; xmlns:dt=&quot;uuid:C2F41010-65B3-11d1-A29F-00AA00C14882&quot; xmlns:mc=&quot;http://schemas.openxmlformats.org/markup-compatibility/2006&quot; xmlns:aink=&quot;http://schemas.microsoft.com/office/drawing/2016/ink&quot; xmlns:am3d=&quot;http://schemas.microsoft.com/office/drawing/2017/model3d&quot; xmlns:o=&quot;urn:schemas-microsoft-com:office:office&quot; xmlns:m=&quot;http://schemas.openxmlformats.org/officeDocument/2006/math&quot; xmlns:v=&quot;urn:schemas-microsoft-com:vml&quot; xmlns:w10=&quot;urn:schemas-microsoft-com:office:word&quot; xmlns:w=&quot;http://schemas.microsoft.com/office/word/2003/wordml&quot; xmlns:wx=&quot;http://schemas.microsoft.com/office/word/2003/auxHint&quot; xmlns:wne=&quot;http://schemas.microsoft.com/office/word/2006/wordml&quot; xmlns:wsp=&quot;http://schemas.microsoft.com/office/word/2003/wordml/sp2&quot; xmlns:sl=&quot;http://schemas.microsoft.com/schemaLibrary/2003/core&quot; w:macrosPresent=&quot;no&quot; w:embeddedObjPresent=&quot;no&quot; w:ocxPresent=&quot;no&quot; xml:space=&quot;preserve&quot;&gt;&lt;w:ignoreSubtree w:val=&quot;http://schemas.microsoft.com/office/word/2003/wordml/sp2&quot;/&gt;&lt;o:DocumentProperties&gt;&lt;o:Version&gt;16&lt;/o:Version&gt;&lt;/o:DocumentProperties&gt;&lt;w:docPr&gt;&lt;w:view w:val=&quot;print&quot;/&gt;&lt;w:defaultTabStop w:val=&quot;720&quot;/&gt;&lt;w:doNotHyphenateCaps/&gt;&lt;w:punctuationKerning/&gt;&lt;w:characterSpacingControl w:val=&quot;DontCompress&quot;/&gt;&lt;w:optimizeForBrowser/&gt;&lt;w:validateAgainstSchema w:val=&quot;off&quot;/&gt;&lt;w:saveInvalidXML w:val=&quot;off&quot;/&gt;&lt;w:ignoreMixedContent w:val=&quot;off&quot;/&gt;&lt;w:alwaysShowPlaceholderText w:val=&quot;off&quot;/&gt;&lt;w:doNotUnderlineInvalidXML/&gt;&lt;w:compat&gt;&lt;w:doNotUseHTMLParagraphAutoSpacing/&gt;&lt;w:dontAllowFieldEndSelect/&gt;&lt;w:useWord2002TableStyleRules/&gt;&lt;w:useFELayout/&gt;&lt;/w:compat&gt;&lt;wsp:rsids&gt;&lt;wsp:rsidRoot wsp:val=&quot;009303D9&quot;/&gt;&lt;wsp:rsid wsp:val=&quot;00017F3C&quot;/&gt;&lt;wsp:rsid wsp:val=&quot;0003031E&quot;/&gt;&lt;wsp:rsid wsp:val=&quot;0004781E&quot;/&gt;&lt;wsp:rsid wsp:val=&quot;00060406&quot;/&gt;&lt;wsp:rsid wsp:val=&quot;00080C7D&quot;/&gt;&lt;wsp:rsid wsp:val=&quot;0008758A&quot;/&gt;&lt;wsp:rsid wsp:val=&quot;000A3E79&quot;/&gt;&lt;wsp:rsid wsp:val=&quot;000B0AEF&quot;/&gt;&lt;wsp:rsid wsp:val=&quot;000C1E68&quot;/&gt;&lt;wsp:rsid wsp:val=&quot;001A2EFD&quot;/&gt;&lt;wsp:rsid wsp:val=&quot;001A3B3D&quot;/&gt;&lt;wsp:rsid wsp:val=&quot;001B67DC&quot;/&gt;&lt;wsp:rsid wsp:val=&quot;002254A9&quot;/&gt;&lt;wsp:rsid wsp:val=&quot;00233D97&quot;/&gt;&lt;wsp:rsid wsp:val=&quot;002347A2&quot;/&gt;&lt;wsp:rsid wsp:val=&quot;00242E2D&quot;/&gt;&lt;wsp:rsid wsp:val=&quot;0026184A&quot;/&gt;&lt;wsp:rsid wsp:val=&quot;002850E3&quot;/&gt;&lt;wsp:rsid wsp:val=&quot;002A31E6&quot;/&gt;&lt;wsp:rsid wsp:val=&quot;002D6449&quot;/&gt;&lt;wsp:rsid wsp:val=&quot;002F3B12&quot;/&gt;&lt;wsp:rsid wsp:val=&quot;00341611&quot;/&gt;&lt;wsp:rsid wsp:val=&quot;0034765A&quot;/&gt;&lt;wsp:rsid wsp:val=&quot;00354FCF&quot;/&gt;&lt;wsp:rsid wsp:val=&quot;00387EAC&quot;/&gt;&lt;wsp:rsid wsp:val=&quot;003A19E2&quot;/&gt;&lt;wsp:rsid wsp:val=&quot;003B4E04&quot;/&gt;&lt;wsp:rsid wsp:val=&quot;003D708B&quot;/&gt;&lt;wsp:rsid wsp:val=&quot;003D7593&quot;/&gt;&lt;wsp:rsid wsp:val=&quot;003F5A08&quot;/&gt;&lt;wsp:rsid wsp:val=&quot;00420716&quot;/&gt;&lt;wsp:rsid wsp:val=&quot;004325FB&quot;/&gt;&lt;wsp:rsid wsp:val=&quot;004432BA&quot;/&gt;&lt;wsp:rsid wsp:val=&quot;0044407E&quot;/&gt;&lt;wsp:rsid wsp:val=&quot;00447BB9&quot;/&gt;&lt;wsp:rsid wsp:val=&quot;00453DDF&quot;/&gt;&lt;wsp:rsid wsp:val=&quot;0046031D&quot;/&gt;&lt;wsp:rsid wsp:val=&quot;004967E6&quot;/&gt;&lt;wsp:rsid wsp:val=&quot;004A6D9E&quot;/&gt;&lt;wsp:rsid wsp:val=&quot;004C110B&quot;/&gt;&lt;wsp:rsid wsp:val=&quot;004D72B5&quot;/&gt;&lt;wsp:rsid wsp:val=&quot;004F306A&quot;/&gt;&lt;wsp:rsid wsp:val=&quot;00500438&quot;/&gt;&lt;wsp:rsid wsp:val=&quot;005300ED&quot;/&gt;&lt;wsp:rsid wsp:val=&quot;00551B7F&quot;/&gt;&lt;wsp:rsid wsp:val=&quot;0056610F&quot;/&gt;&lt;wsp:rsid wsp:val=&quot;0057117D&quot;/&gt;&lt;wsp:rsid wsp:val=&quot;00575BCA&quot;/&gt;&lt;wsp:rsid wsp:val=&quot;00591815&quot;/&gt;&lt;wsp:rsid wsp:val=&quot;005B0344&quot;/&gt;&lt;wsp:rsid wsp:val=&quot;005B078C&quot;/&gt;&lt;wsp:rsid wsp:val=&quot;005B520E&quot;/&gt;&lt;wsp:rsid wsp:val=&quot;005B56AA&quot;/&gt;&lt;wsp:rsid wsp:val=&quot;005E11F5&quot;/&gt;&lt;wsp:rsid wsp:val=&quot;005E2800&quot;/&gt;&lt;wsp:rsid wsp:val=&quot;00605825&quot;/&gt;&lt;wsp:rsid wsp:val=&quot;00645D22&quot;/&gt;&lt;wsp:rsid wsp:val=&quot;00651A08&quot;/&gt;&lt;wsp:rsid wsp:val=&quot;00654204&quot;/&gt;&lt;wsp:rsid wsp:val=&quot;00656AD1&quot;/&gt;&lt;wsp:rsid wsp:val=&quot;00660A91&quot;/&gt;&lt;wsp:rsid wsp:val=&quot;00662684&quot;/&gt;&lt;wsp:rsid wsp:val=&quot;00670434&quot;/&gt;&lt;wsp:rsid wsp:val=&quot;006B3581&quot;/&gt;&lt;wsp:rsid wsp:val=&quot;006B62AC&quot;/&gt;&lt;wsp:rsid wsp:val=&quot;006B6B66&quot;/&gt;&lt;wsp:rsid wsp:val=&quot;006E3122&quot;/&gt;&lt;wsp:rsid wsp:val=&quot;006F5F71&quot;/&gt;&lt;wsp:rsid wsp:val=&quot;006F6D3D&quot;/&gt;&lt;wsp:rsid wsp:val=&quot;00700DD3&quot;/&gt;&lt;wsp:rsid wsp:val=&quot;00702FE4&quot;/&gt;&lt;wsp:rsid wsp:val=&quot;007114ED&quot;/&gt;&lt;wsp:rsid wsp:val=&quot;00715BEA&quot;/&gt;&lt;wsp:rsid wsp:val=&quot;00740EEA&quot;/&gt;&lt;wsp:rsid wsp:val=&quot;007453DE&quot;/&gt;&lt;wsp:rsid wsp:val=&quot;00794804&quot;/&gt;&lt;wsp:rsid wsp:val=&quot;007969FF&quot;/&gt;&lt;wsp:rsid wsp:val=&quot;007B33F1&quot;/&gt;&lt;wsp:rsid wsp:val=&quot;007B6DDA&quot;/&gt;&lt;wsp:rsid wsp:val=&quot;007C0308&quot;/&gt;&lt;wsp:rsid wsp:val=&quot;007C2FF2&quot;/&gt;&lt;wsp:rsid wsp:val=&quot;007D6232&quot;/&gt;&lt;wsp:rsid wsp:val=&quot;007E5613&quot;/&gt;&lt;wsp:rsid wsp:val=&quot;007F1F99&quot;/&gt;&lt;wsp:rsid wsp:val=&quot;007F768F&quot;/&gt;&lt;wsp:rsid wsp:val=&quot;0080791D&quot;/&gt;&lt;wsp:rsid wsp:val=&quot;00830F7C&quot;/&gt;&lt;wsp:rsid wsp:val=&quot;00836367&quot;/&gt;&lt;wsp:rsid wsp:val=&quot;0085593C&quot;/&gt;&lt;wsp:rsid wsp:val=&quot;00867C5C&quot;/&gt;&lt;wsp:rsid wsp:val=&quot;00873603&quot;/&gt;&lt;wsp:rsid wsp:val=&quot;00877C10&quot;/&gt;&lt;wsp:rsid wsp:val=&quot;00884D65&quot;/&gt;&lt;wsp:rsid wsp:val=&quot;00896E70&quot;/&gt;&lt;wsp:rsid wsp:val=&quot;008A2C7D&quot;/&gt;&lt;wsp:rsid wsp:val=&quot;008C4B23&quot;/&gt;&lt;wsp:rsid wsp:val=&quot;008D14A9&quot;/&gt;&lt;wsp:rsid wsp:val=&quot;008F53C6&quot;/&gt;&lt;wsp:rsid wsp:val=&quot;008F6E2C&quot;/&gt;&lt;wsp:rsid wsp:val=&quot;009303D9&quot;/&gt;&lt;wsp:rsid wsp:val=&quot;009324D8&quot;/&gt;&lt;wsp:rsid wsp:val=&quot;00933C64&quot;/&gt;&lt;wsp:rsid wsp:val=&quot;00972203&quot;/&gt;&lt;wsp:rsid wsp:val=&quot;00977DF6&quot;/&gt;&lt;wsp:rsid wsp:val=&quot;009F1D79&quot;/&gt;&lt;wsp:rsid wsp:val=&quot;00A059B3&quot;/&gt;&lt;wsp:rsid wsp:val=&quot;00A3111E&quot;/&gt;&lt;wsp:rsid wsp:val=&quot;00A94663&quot;/&gt;&lt;wsp:rsid wsp:val=&quot;00AA384F&quot;/&gt;&lt;wsp:rsid wsp:val=&quot;00AE3409&quot;/&gt;&lt;wsp:rsid wsp:val=&quot;00B11A60&quot;/&gt;&lt;wsp:rsid wsp:val=&quot;00B22613&quot;/&gt;&lt;wsp:rsid wsp:val=&quot;00B31369&quot;/&gt;&lt;wsp:rsid wsp:val=&quot;00B720CD&quot;/&gt;&lt;wsp:rsid wsp:val=&quot;00B768D1&quot;/&gt;&lt;wsp:rsid wsp:val=&quot;00BA1025&quot;/&gt;&lt;wsp:rsid wsp:val=&quot;00BC01CC&quot;/&gt;&lt;wsp:rsid wsp:val=&quot;00BC3420&quot;/&gt;&lt;wsp:rsid wsp:val=&quot;00BD670B&quot;/&gt;&lt;wsp:rsid wsp:val=&quot;00BE7D3C&quot;/&gt;&lt;wsp:rsid wsp:val=&quot;00BF5FF6&quot;/&gt;&lt;wsp:rsid wsp:val=&quot;00C0207F&quot;/&gt;&lt;wsp:rsid wsp:val=&quot;00C02AE7&quot;/&gt;&lt;wsp:rsid wsp:val=&quot;00C16117&quot;/&gt;&lt;wsp:rsid wsp:val=&quot;00C3075A&quot;/&gt;&lt;wsp:rsid wsp:val=&quot;00C70167&quot;/&gt;&lt;wsp:rsid wsp:val=&quot;00C919A4&quot;/&gt;&lt;wsp:rsid wsp:val=&quot;00CA4392&quot;/&gt;&lt;wsp:rsid wsp:val=&quot;00CC393F&quot;/&gt;&lt;wsp:rsid wsp:val=&quot;00CC7D3C&quot;/&gt;&lt;wsp:rsid wsp:val=&quot;00D15150&quot;/&gt;&lt;wsp:rsid wsp:val=&quot;00D2176E&quot;/&gt;&lt;wsp:rsid wsp:val=&quot;00D32751&quot;/&gt;&lt;wsp:rsid wsp:val=&quot;00D61087&quot;/&gt;&lt;wsp:rsid wsp:val=&quot;00D632BE&quot;/&gt;&lt;wsp:rsid wsp:val=&quot;00D72D06&quot;/&gt;&lt;wsp:rsid wsp:val=&quot;00D7522C&quot;/&gt;&lt;wsp:rsid wsp:val=&quot;00D7536F&quot;/&gt;&lt;wsp:rsid wsp:val=&quot;00D76668&quot;/&gt;&lt;wsp:rsid wsp:val=&quot;00D81569&quot;/&gt;&lt;wsp:rsid wsp:val=&quot;00E07383&quot;/&gt;&lt;wsp:rsid wsp:val=&quot;00E165BC&quot;/&gt;&lt;wsp:rsid wsp:val=&quot;00E30DA0&quot;/&gt;&lt;wsp:rsid wsp:val=&quot;00E57441&quot;/&gt;&lt;wsp:rsid wsp:val=&quot;00E61E12&quot;/&gt;&lt;wsp:rsid wsp:val=&quot;00E7596C&quot;/&gt;&lt;wsp:rsid wsp:val=&quot;00E878F2&quot;/&gt;&lt;wsp:rsid wsp:val=&quot;00E92D34&quot;/&gt;&lt;wsp:rsid wsp:val=&quot;00ED0149&quot;/&gt;&lt;wsp:rsid wsp:val=&quot;00EF5804&quot;/&gt;&lt;wsp:rsid wsp:val=&quot;00EF7DE3&quot;/&gt;&lt;wsp:rsid wsp:val=&quot;00F03103&quot;/&gt;&lt;wsp:rsid wsp:val=&quot;00F271DE&quot;/&gt;&lt;wsp:rsid wsp:val=&quot;00F627DA&quot;/&gt;&lt;wsp:rsid wsp:val=&quot;00F7288F&quot;/&gt;&lt;wsp:rsid wsp:val=&quot;00F735A9&quot;/&gt;&lt;wsp:rsid wsp:val=&quot;00F847A6&quot;/&gt;&lt;wsp:rsid wsp:val=&quot;00F9441B&quot;/&gt;&lt;wsp:rsid wsp:val=&quot;00FA4C32&quot;/&gt;&lt;wsp:rsid wsp:val=&quot;00FE7114&quot;/&gt;&lt;wsp:rsid wsp:val=&quot;00FF2ABB&quot;/&gt;&lt;/wsp:rsids&gt;&lt;/w:docPr&gt;&lt;w:body&gt;&lt;wx:sect&gt;&lt;w:p wsp:rsidR=&quot;00000000&quot; wsp:rsidRDefault=&quot;00E92D34&quot; wsp:rsidP=&quot;00E92D34&quot;&gt;&lt;m:oMathPara&gt;&lt;m:oMath&gt;&lt;m:r&gt;&lt;w:rPr&gt;&lt;w:rFonts w:ascii=&quot;Cambria Math&quot; w:h-ansi=&quot;Cambria Math&quot;/&gt;&lt;wx:font wx:val=&quot;Cambria Math&quot;/&gt;&lt;w:i/&gt;&lt;/w:rPr&gt;&lt;m:t&gt;accuracy= &lt;/m:t&gt;&lt;/m:r&gt;&lt;m:f&gt;&lt;m:fPr&gt;&lt;m:ctrlPr&gt;&lt;w:rPr&gt;&lt;w:rFonts w:ascii=&quot;Cambria Math&quot; w:h-ansi=&quot;Cambria Math&quot;/&gt;&lt;wx:font wx:val=&quot;Cambria Math&quot;/&gt;&lt;w:i/&gt;&lt;/w:rPr&gt;&lt;/m:ctrlPr&gt;&lt;/m:fPr&gt;&lt;m:num&gt;&lt;m:r&gt;&lt;w:rPr&gt;&lt;w:rFonts w:ascii=&quot;Cambria Math&quot; w:h-ansi=&quot;Cambria Math&quot;/&gt;&lt;wx:font wx:val=&quot;Cambria Math&quot;/&gt;&lt;w:i/&gt;&lt;/w:rPr&gt;&lt;m:t&gt;Matches Found&lt;/m:t&gt;&lt;/m:r&gt;&lt;/m:num&gt;&lt;m:den&gt;&lt;m:r&gt;&lt;w:rPr&gt;&lt;w:rFonts w:ascii=&quot;Cambria Math&quot; w:h-ansi=&quot;Cambria Math&quot;/&gt;&lt;wx:font wx:val=&quot;Cambria Math&quot;/&gt;&lt;w:i/&gt;&lt;/w:rPr&gt;&lt;m:t&gt;Number of Frames&lt;/m:t&gt;&lt;/m:r&gt;&lt;/m:den&gt;&lt;/m:f&gt;&lt;m:r&gt;&lt;w:rPr&gt;&lt;w:rFonts w:ascii=&quot;Cambria Math&quot; w:h-ansi=&quot;Cambria Math&quot;/&gt;&lt;wx:font wx:val=&quot;Cambria Math&quot;/&gt;&lt;w:i/&gt;&lt;/w:rPr&gt;&lt;m:t&gt;Ã—100&lt;/m:t&gt;&lt;/m:r&gt;&lt;/m:oMath&gt;&lt;/m:oMathPara&gt;&lt;/w:p&gt;&lt;w:sectPr wsp:rsidR=&quot;00000000&quot;&gt;&lt;w:pgSz w:w=&quot;12240&quot; w:h=&quot;15840&quot;/&gt;&lt;w:pgMar w:top=&quot;1440&quot; w:right=&quot;1440&quot; w:bottom=&quot;1440&quot; w:left=&quot;1440&quot; w:header=&quot;720&quot; w:footer=&quot;720&quot; w:gutter=&quot;0&quot;/&gt;&lt;w:cols w:space=&quot;720&quot;/&gt;&lt;/w:sectPr&gt;&lt;/wx:sect&gt;&lt;/w:body&gt;&lt;/w:wordDocument&gt;">
+          <v:shape id="_x0000_i1027" type="#_x0000_t75" style="width:152.9pt;height:29.45pt" equationxml="&lt;?xml version=&quot;1.0&quot; encoding=&quot;UTF-8&quot; standalone=&quot;yes&quot;?&gt;&#10;&lt;?mso-application progid=&quot;Word.Document&quot;?&gt;&#10;&lt;w:wordDocument xmlns:aml=&quot;http://schemas.microsoft.com/aml/2001/core&quot; xmlns:wpc=&quot;http://schemas.microsoft.com/office/word/2010/wordprocessingCanvas&quot; xmlns:cx=&quot;http://schemas.microsoft.com/office/drawing/2014/chartex&quot; xmlns:cx1=&quot;http://schemas.microsoft.com/office/drawing/2015/9/8/chartex&quot; xmlns:cx2=&quot;http://schemas.microsoft.com/office/drawing/2015/10/21/chartex&quot; xmlns:cx3=&quot;http://schemas.microsoft.com/office/drawing/2016/5/9/chartex&quot; xmlns:cx4=&quot;http://schemas.microsoft.com/office/drawing/2016/5/10/chartex&quot; xmlns:cx5=&quot;http://schemas.microsoft.com/office/drawing/2016/5/11/chartex&quot; xmlns:cx6=&quot;http://schemas.microsoft.com/office/drawing/2016/5/12/chartex&quot; xmlns:cx7=&quot;http://schemas.microsoft.com/office/drawing/2016/5/13/chartex&quot; xmlns:cx8=&quot;http://schemas.microsoft.com/office/drawing/2016/5/14/chartex&quot; xmlns:cr=&quot;http://schemas.microsoft.com/office/comments/2020/reactions&quot; xmlns:dt=&quot;uuid:C2F41010-65B3-11d1-A29F-00AA00C14882&quot; xmlns:mc=&quot;http://schemas.openxmlformats.org/markup-compatibility/2006&quot; xmlns:aink=&quot;http://schemas.microsoft.com/office/drawing/2016/ink&quot; xmlns:am3d=&quot;http://schemas.microsoft.com/office/drawing/2017/model3d&quot; xmlns:o=&quot;urn:schemas-microsoft-com:office:office&quot; xmlns:m=&quot;http://schemas.openxmlformats.org/officeDocument/2006/math&quot; xmlns:v=&quot;urn:schemas-microsoft-com:vml&quot; xmlns:w10=&quot;urn:schemas-microsoft-com:office:word&quot; xmlns:w=&quot;http://schemas.microsoft.com/office/word/2003/wordml&quot; xmlns:wx=&quot;http://schemas.microsoft.com/office/word/2003/auxHint&quot; xmlns:wne=&quot;http://schemas.microsoft.com/office/word/2006/wordml&quot; xmlns:wsp=&quot;http://schemas.microsoft.com/office/word/2003/wordml/sp2&quot; xmlns:sl=&quot;http://schemas.microsoft.com/schemaLibrary/2003/core&quot; w:macrosPresent=&quot;no&quot; w:embeddedObjPresent=&quot;no&quot; w:ocxPresent=&quot;no&quot; xml:space=&quot;preserve&quot;&gt;&lt;w:ignoreSubtree w:val=&quot;http://schemas.microsoft.com/office/word/2003/wordml/sp2&quot;/&gt;&lt;o:DocumentProperties&gt;&lt;o:Version&gt;16&lt;/o:Version&gt;&lt;/o:DocumentProperties&gt;&lt;w:docPr&gt;&lt;w:view w:val=&quot;print&quot;/&gt;&lt;w:defaultTabStop w:val=&quot;720&quot;/&gt;&lt;w:doNotHyphenateCaps/&gt;&lt;w:punctuationKerning/&gt;&lt;w:characterSpacingControl w:val=&quot;DontCompress&quot;/&gt;&lt;w:optimizeForBrowser/&gt;&lt;w:validateAgainstSchema w:val=&quot;off&quot;/&gt;&lt;w:saveInvalidXML w:val=&quot;off&quot;/&gt;&lt;w:ignoreMixedContent w:val=&quot;off&quot;/&gt;&lt;w:alwaysShowPlaceholderText w:val=&quot;off&quot;/&gt;&lt;w:doNotUnderlineInvalidXML/&gt;&lt;w:compat&gt;&lt;w:doNotUseHTMLParagraphAutoSpacing/&gt;&lt;w:dontAllowFieldEndSelect/&gt;&lt;w:useWord2002TableStyleRules/&gt;&lt;w:useFELayout/&gt;&lt;/w:compat&gt;&lt;wsp:rsids&gt;&lt;wsp:rsidRoot wsp:val=&quot;009303D9&quot;/&gt;&lt;wsp:rsid wsp:val=&quot;00017F3C&quot;/&gt;&lt;wsp:rsid wsp:val=&quot;0003031E&quot;/&gt;&lt;wsp:rsid wsp:val=&quot;0004781E&quot;/&gt;&lt;wsp:rsid wsp:val=&quot;00060406&quot;/&gt;&lt;wsp:rsid wsp:val=&quot;00080C7D&quot;/&gt;&lt;wsp:rsid wsp:val=&quot;0008758A&quot;/&gt;&lt;wsp:rsid wsp:val=&quot;000A3E79&quot;/&gt;&lt;wsp:rsid wsp:val=&quot;000B0AEF&quot;/&gt;&lt;wsp:rsid wsp:val=&quot;000C1E68&quot;/&gt;&lt;wsp:rsid wsp:val=&quot;001A2EFD&quot;/&gt;&lt;wsp:rsid wsp:val=&quot;001A3B3D&quot;/&gt;&lt;wsp:rsid wsp:val=&quot;001B67DC&quot;/&gt;&lt;wsp:rsid wsp:val=&quot;002254A9&quot;/&gt;&lt;wsp:rsid wsp:val=&quot;00233D97&quot;/&gt;&lt;wsp:rsid wsp:val=&quot;002347A2&quot;/&gt;&lt;wsp:rsid wsp:val=&quot;00242E2D&quot;/&gt;&lt;wsp:rsid wsp:val=&quot;0026184A&quot;/&gt;&lt;wsp:rsid wsp:val=&quot;002850E3&quot;/&gt;&lt;wsp:rsid wsp:val=&quot;002A31E6&quot;/&gt;&lt;wsp:rsid wsp:val=&quot;002D6449&quot;/&gt;&lt;wsp:rsid wsp:val=&quot;002F3B12&quot;/&gt;&lt;wsp:rsid wsp:val=&quot;00341611&quot;/&gt;&lt;wsp:rsid wsp:val=&quot;0034765A&quot;/&gt;&lt;wsp:rsid wsp:val=&quot;00354FCF&quot;/&gt;&lt;wsp:rsid wsp:val=&quot;00387EAC&quot;/&gt;&lt;wsp:rsid wsp:val=&quot;003A19E2&quot;/&gt;&lt;wsp:rsid wsp:val=&quot;003B4E04&quot;/&gt;&lt;wsp:rsid wsp:val=&quot;003D708B&quot;/&gt;&lt;wsp:rsid wsp:val=&quot;003D7593&quot;/&gt;&lt;wsp:rsid wsp:val=&quot;003F5A08&quot;/&gt;&lt;wsp:rsid wsp:val=&quot;00420716&quot;/&gt;&lt;wsp:rsid wsp:val=&quot;004325FB&quot;/&gt;&lt;wsp:rsid wsp:val=&quot;004432BA&quot;/&gt;&lt;wsp:rsid wsp:val=&quot;0044407E&quot;/&gt;&lt;wsp:rsid wsp:val=&quot;00447BB9&quot;/&gt;&lt;wsp:rsid wsp:val=&quot;00453DDF&quot;/&gt;&lt;wsp:rsid wsp:val=&quot;0046031D&quot;/&gt;&lt;wsp:rsid wsp:val=&quot;004967E6&quot;/&gt;&lt;wsp:rsid wsp:val=&quot;004A6D9E&quot;/&gt;&lt;wsp:rsid wsp:val=&quot;004C110B&quot;/&gt;&lt;wsp:rsid wsp:val=&quot;004D72B5&quot;/&gt;&lt;wsp:rsid wsp:val=&quot;004F306A&quot;/&gt;&lt;wsp:rsid wsp:val=&quot;00500438&quot;/&gt;&lt;wsp:rsid wsp:val=&quot;005300ED&quot;/&gt;&lt;wsp:rsid wsp:val=&quot;00551B7F&quot;/&gt;&lt;wsp:rsid wsp:val=&quot;0056610F&quot;/&gt;&lt;wsp:rsid wsp:val=&quot;0057117D&quot;/&gt;&lt;wsp:rsid wsp:val=&quot;00575BCA&quot;/&gt;&lt;wsp:rsid wsp:val=&quot;00591815&quot;/&gt;&lt;wsp:rsid wsp:val=&quot;005B0344&quot;/&gt;&lt;wsp:rsid wsp:val=&quot;005B078C&quot;/&gt;&lt;wsp:rsid wsp:val=&quot;005B520E&quot;/&gt;&lt;wsp:rsid wsp:val=&quot;005B56AA&quot;/&gt;&lt;wsp:rsid wsp:val=&quot;005E11F5&quot;/&gt;&lt;wsp:rsid wsp:val=&quot;005E2800&quot;/&gt;&lt;wsp:rsid wsp:val=&quot;00605825&quot;/&gt;&lt;wsp:rsid wsp:val=&quot;00645D22&quot;/&gt;&lt;wsp:rsid wsp:val=&quot;00651A08&quot;/&gt;&lt;wsp:rsid wsp:val=&quot;00654204&quot;/&gt;&lt;wsp:rsid wsp:val=&quot;00656AD1&quot;/&gt;&lt;wsp:rsid wsp:val=&quot;00660A91&quot;/&gt;&lt;wsp:rsid wsp:val=&quot;00662684&quot;/&gt;&lt;wsp:rsid wsp:val=&quot;00670434&quot;/&gt;&lt;wsp:rsid wsp:val=&quot;006B3581&quot;/&gt;&lt;wsp:rsid wsp:val=&quot;006B62AC&quot;/&gt;&lt;wsp:rsid wsp:val=&quot;006B6B66&quot;/&gt;&lt;wsp:rsid wsp:val=&quot;006E3122&quot;/&gt;&lt;wsp:rsid wsp:val=&quot;006F5F71&quot;/&gt;&lt;wsp:rsid wsp:val=&quot;006F6D3D&quot;/&gt;&lt;wsp:rsid wsp:val=&quot;00700DD3&quot;/&gt;&lt;wsp:rsid wsp:val=&quot;00702FE4&quot;/&gt;&lt;wsp:rsid wsp:val=&quot;007114ED&quot;/&gt;&lt;wsp:rsid wsp:val=&quot;00715BEA&quot;/&gt;&lt;wsp:rsid wsp:val=&quot;00740EEA&quot;/&gt;&lt;wsp:rsid wsp:val=&quot;007453DE&quot;/&gt;&lt;wsp:rsid wsp:val=&quot;00794804&quot;/&gt;&lt;wsp:rsid wsp:val=&quot;007969FF&quot;/&gt;&lt;wsp:rsid wsp:val=&quot;007B33F1&quot;/&gt;&lt;wsp:rsid wsp:val=&quot;007B6DDA&quot;/&gt;&lt;wsp:rsid wsp:val=&quot;007C0308&quot;/&gt;&lt;wsp:rsid wsp:val=&quot;007C2FF2&quot;/&gt;&lt;wsp:rsid wsp:val=&quot;007D6232&quot;/&gt;&lt;wsp:rsid wsp:val=&quot;007E5613&quot;/&gt;&lt;wsp:rsid wsp:val=&quot;007F1F99&quot;/&gt;&lt;wsp:rsid wsp:val=&quot;007F768F&quot;/&gt;&lt;wsp:rsid wsp:val=&quot;0080791D&quot;/&gt;&lt;wsp:rsid wsp:val=&quot;00830F7C&quot;/&gt;&lt;wsp:rsid wsp:val=&quot;00836367&quot;/&gt;&lt;wsp:rsid wsp:val=&quot;0085593C&quot;/&gt;&lt;wsp:rsid wsp:val=&quot;00867C5C&quot;/&gt;&lt;wsp:rsid wsp:val=&quot;00873603&quot;/&gt;&lt;wsp:rsid wsp:val=&quot;00877C10&quot;/&gt;&lt;wsp:rsid wsp:val=&quot;00884D65&quot;/&gt;&lt;wsp:rsid wsp:val=&quot;00896E70&quot;/&gt;&lt;wsp:rsid wsp:val=&quot;008A2C7D&quot;/&gt;&lt;wsp:rsid wsp:val=&quot;008C4B23&quot;/&gt;&lt;wsp:rsid wsp:val=&quot;008D14A9&quot;/&gt;&lt;wsp:rsid wsp:val=&quot;008F53C6&quot;/&gt;&lt;wsp:rsid wsp:val=&quot;008F6E2C&quot;/&gt;&lt;wsp:rsid wsp:val=&quot;009303D9&quot;/&gt;&lt;wsp:rsid wsp:val=&quot;009324D8&quot;/&gt;&lt;wsp:rsid wsp:val=&quot;00933C64&quot;/&gt;&lt;wsp:rsid wsp:val=&quot;00972203&quot;/&gt;&lt;wsp:rsid wsp:val=&quot;00977DF6&quot;/&gt;&lt;wsp:rsid wsp:val=&quot;009F1D79&quot;/&gt;&lt;wsp:rsid wsp:val=&quot;00A059B3&quot;/&gt;&lt;wsp:rsid wsp:val=&quot;00A3111E&quot;/&gt;&lt;wsp:rsid wsp:val=&quot;00A94663&quot;/&gt;&lt;wsp:rsid wsp:val=&quot;00AA384F&quot;/&gt;&lt;wsp:rsid wsp:val=&quot;00AE3409&quot;/&gt;&lt;wsp:rsid wsp:val=&quot;00B11A60&quot;/&gt;&lt;wsp:rsid wsp:val=&quot;00B22613&quot;/&gt;&lt;wsp:rsid wsp:val=&quot;00B31369&quot;/&gt;&lt;wsp:rsid wsp:val=&quot;00B720CD&quot;/&gt;&lt;wsp:rsid wsp:val=&quot;00B768D1&quot;/&gt;&lt;wsp:rsid wsp:val=&quot;00BA1025&quot;/&gt;&lt;wsp:rsid wsp:val=&quot;00BC01CC&quot;/&gt;&lt;wsp:rsid wsp:val=&quot;00BC3420&quot;/&gt;&lt;wsp:rsid wsp:val=&quot;00BD670B&quot;/&gt;&lt;wsp:rsid wsp:val=&quot;00BE7D3C&quot;/&gt;&lt;wsp:rsid wsp:val=&quot;00BF5FF6&quot;/&gt;&lt;wsp:rsid wsp:val=&quot;00C0207F&quot;/&gt;&lt;wsp:rsid wsp:val=&quot;00C02AE7&quot;/&gt;&lt;wsp:rsid wsp:val=&quot;00C16117&quot;/&gt;&lt;wsp:rsid wsp:val=&quot;00C3075A&quot;/&gt;&lt;wsp:rsid wsp:val=&quot;00C70167&quot;/&gt;&lt;wsp:rsid wsp:val=&quot;00C919A4&quot;/&gt;&lt;wsp:rsid wsp:val=&quot;00CA4392&quot;/&gt;&lt;wsp:rsid wsp:val=&quot;00CC393F&quot;/&gt;&lt;wsp:rsid wsp:val=&quot;00CC7D3C&quot;/&gt;&lt;wsp:rsid wsp:val=&quot;00D15150&quot;/&gt;&lt;wsp:rsid wsp:val=&quot;00D2176E&quot;/&gt;&lt;wsp:rsid wsp:val=&quot;00D32751&quot;/&gt;&lt;wsp:rsid wsp:val=&quot;00D61087&quot;/&gt;&lt;wsp:rsid wsp:val=&quot;00D632BE&quot;/&gt;&lt;wsp:rsid wsp:val=&quot;00D72D06&quot;/&gt;&lt;wsp:rsid wsp:val=&quot;00D7522C&quot;/&gt;&lt;wsp:rsid wsp:val=&quot;00D7536F&quot;/&gt;&lt;wsp:rsid wsp:val=&quot;00D76668&quot;/&gt;&lt;wsp:rsid wsp:val=&quot;00D81569&quot;/&gt;&lt;wsp:rsid wsp:val=&quot;00E07383&quot;/&gt;&lt;wsp:rsid wsp:val=&quot;00E165BC&quot;/&gt;&lt;wsp:rsid wsp:val=&quot;00E30DA0&quot;/&gt;&lt;wsp:rsid wsp:val=&quot;00E57441&quot;/&gt;&lt;wsp:rsid wsp:val=&quot;00E61E12&quot;/&gt;&lt;wsp:rsid wsp:val=&quot;00E7596C&quot;/&gt;&lt;wsp:rsid wsp:val=&quot;00E878F2&quot;/&gt;&lt;wsp:rsid wsp:val=&quot;00E92D34&quot;/&gt;&lt;wsp:rsid wsp:val=&quot;00ED0149&quot;/&gt;&lt;wsp:rsid wsp:val=&quot;00EF5804&quot;/&gt;&lt;wsp:rsid wsp:val=&quot;00EF7DE3&quot;/&gt;&lt;wsp:rsid wsp:val=&quot;00F03103&quot;/&gt;&lt;wsp:rsid wsp:val=&quot;00F271DE&quot;/&gt;&lt;wsp:rsid wsp:val=&quot;00F627DA&quot;/&gt;&lt;wsp:rsid wsp:val=&quot;00F7288F&quot;/&gt;&lt;wsp:rsid wsp:val=&quot;00F735A9&quot;/&gt;&lt;wsp:rsid wsp:val=&quot;00F847A6&quot;/&gt;&lt;wsp:rsid wsp:val=&quot;00F9441B&quot;/&gt;&lt;wsp:rsid wsp:val=&quot;00FA4C32&quot;/&gt;&lt;wsp:rsid wsp:val=&quot;00FE7114&quot;/&gt;&lt;wsp:rsid wsp:val=&quot;00FF2ABB&quot;/&gt;&lt;/wsp:rsids&gt;&lt;/w:docPr&gt;&lt;w:body&gt;&lt;wx:sect&gt;&lt;w:p wsp:rsidR=&quot;00000000&quot; wsp:rsidRDefault=&quot;00E92D34&quot; wsp:rsidP=&quot;00E92D34&quot;&gt;&lt;m:oMathPara&gt;&lt;m:oMath&gt;&lt;m:r&gt;&lt;w:rPr&gt;&lt;w:rFonts w:ascii=&quot;Cambria Math&quot; w:h-ansi=&quot;Cambria Math&quot;/&gt;&lt;wx:font wx:val=&quot;Cambria Math&quot;/&gt;&lt;w:i/&gt;&lt;/w:rPr&gt;&lt;m:t&gt;accuracy= &lt;/m:t&gt;&lt;/m:r&gt;&lt;m:f&gt;&lt;m:fPr&gt;&lt;m:ctrlPr&gt;&lt;w:rPr&gt;&lt;w:rFonts w:ascii=&quot;Cambria Math&quot; w:h-ansi=&quot;Cambria Math&quot;/&gt;&lt;wx:font wx:val=&quot;Cambria Math&quot;/&gt;&lt;w:i/&gt;&lt;/w:rPr&gt;&lt;/m:ctrlPr&gt;&lt;/m:fPr&gt;&lt;m:num&gt;&lt;m:r&gt;&lt;w:rPr&gt;&lt;w:rFonts w:ascii=&quot;Cambria Math&quot; w:h-ansi=&quot;Cambria Math&quot;/&gt;&lt;wx:font wx:val=&quot;Cambria Math&quot;/&gt;&lt;w:i/&gt;&lt;/w:rPr&gt;&lt;m:t&gt;Matches Found&lt;/m:t&gt;&lt;/m:r&gt;&lt;/m:num&gt;&lt;m:den&gt;&lt;m:r&gt;&lt;w:rPr&gt;&lt;w:rFonts w:ascii=&quot;Cambria Math&quot; w:h-ansi=&quot;Cambria Math&quot;/&gt;&lt;wx:font wx:val=&quot;Cambria Math&quot;/&gt;&lt;w:i/&gt;&lt;/w:rPr&gt;&lt;m:t&gt;Number of Frames&lt;/m:t&gt;&lt;/m:r&gt;&lt;/m:den&gt;&lt;/m:f&gt;&lt;m:r&gt;&lt;w:rPr&gt;&lt;w:rFonts w:ascii=&quot;Cambria Math&quot; w:h-ansi=&quot;Cambria Math&quot;/&gt;&lt;wx:font wx:val=&quot;Cambria Math&quot;/&gt;&lt;w:i/&gt;&lt;/w:rPr&gt;&lt;m:t&gt;Ã—100&lt;/m:t&gt;&lt;/m:r&gt;&lt;/m:oMath&gt;&lt;/m:oMathPara&gt;&lt;/w:p&gt;&lt;w:sectPr wsp:rsidR=&quot;00000000&quot;&gt;&lt;w:pgSz w:w=&quot;12240&quot; w:h=&quot;15840&quot;/&gt;&lt;w:pgMar w:top=&quot;1440&quot; w:right=&quot;1440&quot; w:bottom=&quot;1440&quot; w:left=&quot;1440&quot; w:header=&quot;720&quot; w:footer=&quot;720&quot; w:gutter=&quot;0&quot;/&gt;&lt;w:cols w:space=&quot;720&quot;/&gt;&lt;/w:sectPr&gt;&lt;/wx:sect&gt;&lt;/w:body&gt;&lt;/w:wordDocument&gt;">
             <v:imagedata r:id="rId34" o:title="" chromakey="white"/>
           </v:shape>
         </w:pict>
@@ -12948,7 +12923,7 @@
           <w:position w:val="-12"/>
         </w:rPr>
         <w:pict w14:anchorId="3E4F4A38">
-          <v:shape id="_x0000_i1028" type="#_x0000_t75" style="width:152.75pt;height:29.45pt" equationxml="&lt;?xml version=&quot;1.0&quot; encoding=&quot;UTF-8&quot; standalone=&quot;yes&quot;?&gt;&#10;&lt;?mso-application progid=&quot;Word.Document&quot;?&gt;&#10;&lt;w:wordDocument xmlns:aml=&quot;http://schemas.microsoft.com/aml/2001/core&quot; xmlns:wpc=&quot;http://schemas.microsoft.com/office/word/2010/wordprocessingCanvas&quot; xmlns:cx=&quot;http://schemas.microsoft.com/office/drawing/2014/chartex&quot; xmlns:cx1=&quot;http://schemas.microsoft.com/office/drawing/2015/9/8/chartex&quot; xmlns:cx2=&quot;http://schemas.microsoft.com/office/drawing/2015/10/21/chartex&quot; xmlns:cx3=&quot;http://schemas.microsoft.com/office/drawing/2016/5/9/chartex&quot; xmlns:cx4=&quot;http://schemas.microsoft.com/office/drawing/2016/5/10/chartex&quot; xmlns:cx5=&quot;http://schemas.microsoft.com/office/drawing/2016/5/11/chartex&quot; xmlns:cx6=&quot;http://schemas.microsoft.com/office/drawing/2016/5/12/chartex&quot; xmlns:cx7=&quot;http://schemas.microsoft.com/office/drawing/2016/5/13/chartex&quot; xmlns:cx8=&quot;http://schemas.microsoft.com/office/drawing/2016/5/14/chartex&quot; xmlns:cr=&quot;http://schemas.microsoft.com/office/comments/2020/reactions&quot; xmlns:dt=&quot;uuid:C2F41010-65B3-11d1-A29F-00AA00C14882&quot; xmlns:mc=&quot;http://schemas.openxmlformats.org/markup-compatibility/2006&quot; xmlns:aink=&quot;http://schemas.microsoft.com/office/drawing/2016/ink&quot; xmlns:am3d=&quot;http://schemas.microsoft.com/office/drawing/2017/model3d&quot; xmlns:o=&quot;urn:schemas-microsoft-com:office:office&quot; xmlns:m=&quot;http://schemas.openxmlformats.org/officeDocument/2006/math&quot; xmlns:v=&quot;urn:schemas-microsoft-com:vml&quot; xmlns:w10=&quot;urn:schemas-microsoft-com:office:word&quot; xmlns:w=&quot;http://schemas.microsoft.com/office/word/2003/wordml&quot; xmlns:wx=&quot;http://schemas.microsoft.com/office/word/2003/auxHint&quot; xmlns:wne=&quot;http://schemas.microsoft.com/office/word/2006/wordml&quot; xmlns:wsp=&quot;http://schemas.microsoft.com/office/word/2003/wordml/sp2&quot; xmlns:sl=&quot;http://schemas.microsoft.com/schemaLibrary/2003/core&quot; w:macrosPresent=&quot;no&quot; w:embeddedObjPresent=&quot;no&quot; w:ocxPresent=&quot;no&quot; xml:space=&quot;preserve&quot;&gt;&lt;w:ignoreSubtree w:val=&quot;http://schemas.microsoft.com/office/word/2003/wordml/sp2&quot;/&gt;&lt;o:DocumentProperties&gt;&lt;o:Version&gt;16&lt;/o:Version&gt;&lt;/o:DocumentProperties&gt;&lt;w:docPr&gt;&lt;w:view w:val=&quot;print&quot;/&gt;&lt;w:defaultTabStop w:val=&quot;720&quot;/&gt;&lt;w:doNotHyphenateCaps/&gt;&lt;w:punctuationKerning/&gt;&lt;w:characterSpacingControl w:val=&quot;DontCompress&quot;/&gt;&lt;w:optimizeForBrowser/&gt;&lt;w:validateAgainstSchema w:val=&quot;off&quot;/&gt;&lt;w:saveInvalidXML w:val=&quot;off&quot;/&gt;&lt;w:ignoreMixedContent w:val=&quot;off&quot;/&gt;&lt;w:alwaysShowPlaceholderText w:val=&quot;off&quot;/&gt;&lt;w:doNotUnderlineInvalidXML/&gt;&lt;w:compat&gt;&lt;w:doNotUseHTMLParagraphAutoSpacing/&gt;&lt;w:dontAllowFieldEndSelect/&gt;&lt;w:useWord2002TableStyleRules/&gt;&lt;w:useFELayout/&gt;&lt;/w:compat&gt;&lt;wsp:rsids&gt;&lt;wsp:rsidRoot wsp:val=&quot;009303D9&quot;/&gt;&lt;wsp:rsid wsp:val=&quot;00017F3C&quot;/&gt;&lt;wsp:rsid wsp:val=&quot;0003031E&quot;/&gt;&lt;wsp:rsid wsp:val=&quot;0004781E&quot;/&gt;&lt;wsp:rsid wsp:val=&quot;00060406&quot;/&gt;&lt;wsp:rsid wsp:val=&quot;00080C7D&quot;/&gt;&lt;wsp:rsid wsp:val=&quot;0008758A&quot;/&gt;&lt;wsp:rsid wsp:val=&quot;000A3E79&quot;/&gt;&lt;wsp:rsid wsp:val=&quot;000B0AEF&quot;/&gt;&lt;wsp:rsid wsp:val=&quot;000C1E68&quot;/&gt;&lt;wsp:rsid wsp:val=&quot;001A2EFD&quot;/&gt;&lt;wsp:rsid wsp:val=&quot;001A3B3D&quot;/&gt;&lt;wsp:rsid wsp:val=&quot;001B67DC&quot;/&gt;&lt;wsp:rsid wsp:val=&quot;002254A9&quot;/&gt;&lt;wsp:rsid wsp:val=&quot;00233D97&quot;/&gt;&lt;wsp:rsid wsp:val=&quot;002347A2&quot;/&gt;&lt;wsp:rsid wsp:val=&quot;00242E2D&quot;/&gt;&lt;wsp:rsid wsp:val=&quot;0026184A&quot;/&gt;&lt;wsp:rsid wsp:val=&quot;002850E3&quot;/&gt;&lt;wsp:rsid wsp:val=&quot;002A31E6&quot;/&gt;&lt;wsp:rsid wsp:val=&quot;002D6449&quot;/&gt;&lt;wsp:rsid wsp:val=&quot;002F3B12&quot;/&gt;&lt;wsp:rsid wsp:val=&quot;00341611&quot;/&gt;&lt;wsp:rsid wsp:val=&quot;0034765A&quot;/&gt;&lt;wsp:rsid wsp:val=&quot;00354FCF&quot;/&gt;&lt;wsp:rsid wsp:val=&quot;00387EAC&quot;/&gt;&lt;wsp:rsid wsp:val=&quot;003A19E2&quot;/&gt;&lt;wsp:rsid wsp:val=&quot;003B4E04&quot;/&gt;&lt;wsp:rsid wsp:val=&quot;003D708B&quot;/&gt;&lt;wsp:rsid wsp:val=&quot;003D7593&quot;/&gt;&lt;wsp:rsid wsp:val=&quot;003F5A08&quot;/&gt;&lt;wsp:rsid wsp:val=&quot;00420716&quot;/&gt;&lt;wsp:rsid wsp:val=&quot;004325FB&quot;/&gt;&lt;wsp:rsid wsp:val=&quot;004432BA&quot;/&gt;&lt;wsp:rsid wsp:val=&quot;0044407E&quot;/&gt;&lt;wsp:rsid wsp:val=&quot;00447BB9&quot;/&gt;&lt;wsp:rsid wsp:val=&quot;00453DDF&quot;/&gt;&lt;wsp:rsid wsp:val=&quot;0046031D&quot;/&gt;&lt;wsp:rsid wsp:val=&quot;004967E6&quot;/&gt;&lt;wsp:rsid wsp:val=&quot;004A6D9E&quot;/&gt;&lt;wsp:rsid wsp:val=&quot;004C110B&quot;/&gt;&lt;wsp:rsid wsp:val=&quot;004D72B5&quot;/&gt;&lt;wsp:rsid wsp:val=&quot;004F306A&quot;/&gt;&lt;wsp:rsid wsp:val=&quot;00500438&quot;/&gt;&lt;wsp:rsid wsp:val=&quot;005300ED&quot;/&gt;&lt;wsp:rsid wsp:val=&quot;00551B7F&quot;/&gt;&lt;wsp:rsid wsp:val=&quot;0056610F&quot;/&gt;&lt;wsp:rsid wsp:val=&quot;0057117D&quot;/&gt;&lt;wsp:rsid wsp:val=&quot;00575BCA&quot;/&gt;&lt;wsp:rsid wsp:val=&quot;00591815&quot;/&gt;&lt;wsp:rsid wsp:val=&quot;005B0344&quot;/&gt;&lt;wsp:rsid wsp:val=&quot;005B078C&quot;/&gt;&lt;wsp:rsid wsp:val=&quot;005B520E&quot;/&gt;&lt;wsp:rsid wsp:val=&quot;005B56AA&quot;/&gt;&lt;wsp:rsid wsp:val=&quot;005E11F5&quot;/&gt;&lt;wsp:rsid wsp:val=&quot;005E2800&quot;/&gt;&lt;wsp:rsid wsp:val=&quot;00605825&quot;/&gt;&lt;wsp:rsid wsp:val=&quot;00645D22&quot;/&gt;&lt;wsp:rsid wsp:val=&quot;00651A08&quot;/&gt;&lt;wsp:rsid wsp:val=&quot;00654204&quot;/&gt;&lt;wsp:rsid wsp:val=&quot;00656AD1&quot;/&gt;&lt;wsp:rsid wsp:val=&quot;00660A91&quot;/&gt;&lt;wsp:rsid wsp:val=&quot;00662684&quot;/&gt;&lt;wsp:rsid wsp:val=&quot;00670434&quot;/&gt;&lt;wsp:rsid wsp:val=&quot;006B3581&quot;/&gt;&lt;wsp:rsid wsp:val=&quot;006B62AC&quot;/&gt;&lt;wsp:rsid wsp:val=&quot;006B6B66&quot;/&gt;&lt;wsp:rsid wsp:val=&quot;006E3122&quot;/&gt;&lt;wsp:rsid wsp:val=&quot;006F5F71&quot;/&gt;&lt;wsp:rsid wsp:val=&quot;006F6D3D&quot;/&gt;&lt;wsp:rsid wsp:val=&quot;00700DD3&quot;/&gt;&lt;wsp:rsid wsp:val=&quot;00702FE4&quot;/&gt;&lt;wsp:rsid wsp:val=&quot;007114ED&quot;/&gt;&lt;wsp:rsid wsp:val=&quot;00715BEA&quot;/&gt;&lt;wsp:rsid wsp:val=&quot;00740EEA&quot;/&gt;&lt;wsp:rsid wsp:val=&quot;007453DE&quot;/&gt;&lt;wsp:rsid wsp:val=&quot;00794804&quot;/&gt;&lt;wsp:rsid wsp:val=&quot;007969FF&quot;/&gt;&lt;wsp:rsid wsp:val=&quot;007B33F1&quot;/&gt;&lt;wsp:rsid wsp:val=&quot;007B6DDA&quot;/&gt;&lt;wsp:rsid wsp:val=&quot;007C0308&quot;/&gt;&lt;wsp:rsid wsp:val=&quot;007C2FF2&quot;/&gt;&lt;wsp:rsid wsp:val=&quot;007D6232&quot;/&gt;&lt;wsp:rsid wsp:val=&quot;007E5613&quot;/&gt;&lt;wsp:rsid wsp:val=&quot;007F1F99&quot;/&gt;&lt;wsp:rsid wsp:val=&quot;007F768F&quot;/&gt;&lt;wsp:rsid wsp:val=&quot;0080791D&quot;/&gt;&lt;wsp:rsid wsp:val=&quot;00830F7C&quot;/&gt;&lt;wsp:rsid wsp:val=&quot;00836367&quot;/&gt;&lt;wsp:rsid wsp:val=&quot;0085593C&quot;/&gt;&lt;wsp:rsid wsp:val=&quot;00867C5C&quot;/&gt;&lt;wsp:rsid wsp:val=&quot;00873603&quot;/&gt;&lt;wsp:rsid wsp:val=&quot;00877C10&quot;/&gt;&lt;wsp:rsid wsp:val=&quot;00884D65&quot;/&gt;&lt;wsp:rsid wsp:val=&quot;00896E70&quot;/&gt;&lt;wsp:rsid wsp:val=&quot;008A2C7D&quot;/&gt;&lt;wsp:rsid wsp:val=&quot;008C4B23&quot;/&gt;&lt;wsp:rsid wsp:val=&quot;008D14A9&quot;/&gt;&lt;wsp:rsid wsp:val=&quot;008F53C6&quot;/&gt;&lt;wsp:rsid wsp:val=&quot;008F6E2C&quot;/&gt;&lt;wsp:rsid wsp:val=&quot;009303D9&quot;/&gt;&lt;wsp:rsid wsp:val=&quot;009324D8&quot;/&gt;&lt;wsp:rsid wsp:val=&quot;00933C64&quot;/&gt;&lt;wsp:rsid wsp:val=&quot;00972203&quot;/&gt;&lt;wsp:rsid wsp:val=&quot;00977DF6&quot;/&gt;&lt;wsp:rsid wsp:val=&quot;009F1D79&quot;/&gt;&lt;wsp:rsid wsp:val=&quot;00A059B3&quot;/&gt;&lt;wsp:rsid wsp:val=&quot;00A3111E&quot;/&gt;&lt;wsp:rsid wsp:val=&quot;00A94663&quot;/&gt;&lt;wsp:rsid wsp:val=&quot;00AA384F&quot;/&gt;&lt;wsp:rsid wsp:val=&quot;00AE3409&quot;/&gt;&lt;wsp:rsid wsp:val=&quot;00B11A60&quot;/&gt;&lt;wsp:rsid wsp:val=&quot;00B22613&quot;/&gt;&lt;wsp:rsid wsp:val=&quot;00B31369&quot;/&gt;&lt;wsp:rsid wsp:val=&quot;00B720CD&quot;/&gt;&lt;wsp:rsid wsp:val=&quot;00B768D1&quot;/&gt;&lt;wsp:rsid wsp:val=&quot;00BA1025&quot;/&gt;&lt;wsp:rsid wsp:val=&quot;00BC01CC&quot;/&gt;&lt;wsp:rsid wsp:val=&quot;00BC3420&quot;/&gt;&lt;wsp:rsid wsp:val=&quot;00BD670B&quot;/&gt;&lt;wsp:rsid wsp:val=&quot;00BE7D3C&quot;/&gt;&lt;wsp:rsid wsp:val=&quot;00BF5FF6&quot;/&gt;&lt;wsp:rsid wsp:val=&quot;00C0207F&quot;/&gt;&lt;wsp:rsid wsp:val=&quot;00C02AE7&quot;/&gt;&lt;wsp:rsid wsp:val=&quot;00C16117&quot;/&gt;&lt;wsp:rsid wsp:val=&quot;00C3075A&quot;/&gt;&lt;wsp:rsid wsp:val=&quot;00C70167&quot;/&gt;&lt;wsp:rsid wsp:val=&quot;00C919A4&quot;/&gt;&lt;wsp:rsid wsp:val=&quot;00CA4392&quot;/&gt;&lt;wsp:rsid wsp:val=&quot;00CC393F&quot;/&gt;&lt;wsp:rsid wsp:val=&quot;00CC7D3C&quot;/&gt;&lt;wsp:rsid wsp:val=&quot;00D15150&quot;/&gt;&lt;wsp:rsid wsp:val=&quot;00D2176E&quot;/&gt;&lt;wsp:rsid wsp:val=&quot;00D32751&quot;/&gt;&lt;wsp:rsid wsp:val=&quot;00D61087&quot;/&gt;&lt;wsp:rsid wsp:val=&quot;00D632BE&quot;/&gt;&lt;wsp:rsid wsp:val=&quot;00D72D06&quot;/&gt;&lt;wsp:rsid wsp:val=&quot;00D7522C&quot;/&gt;&lt;wsp:rsid wsp:val=&quot;00D7536F&quot;/&gt;&lt;wsp:rsid wsp:val=&quot;00D76668&quot;/&gt;&lt;wsp:rsid wsp:val=&quot;00D81569&quot;/&gt;&lt;wsp:rsid wsp:val=&quot;00E07383&quot;/&gt;&lt;wsp:rsid wsp:val=&quot;00E165BC&quot;/&gt;&lt;wsp:rsid wsp:val=&quot;00E30DA0&quot;/&gt;&lt;wsp:rsid wsp:val=&quot;00E57441&quot;/&gt;&lt;wsp:rsid wsp:val=&quot;00E61E12&quot;/&gt;&lt;wsp:rsid wsp:val=&quot;00E7596C&quot;/&gt;&lt;wsp:rsid wsp:val=&quot;00E878F2&quot;/&gt;&lt;wsp:rsid wsp:val=&quot;00E92D34&quot;/&gt;&lt;wsp:rsid wsp:val=&quot;00ED0149&quot;/&gt;&lt;wsp:rsid wsp:val=&quot;00EF5804&quot;/&gt;&lt;wsp:rsid wsp:val=&quot;00EF7DE3&quot;/&gt;&lt;wsp:rsid wsp:val=&quot;00F03103&quot;/&gt;&lt;wsp:rsid wsp:val=&quot;00F271DE&quot;/&gt;&lt;wsp:rsid wsp:val=&quot;00F627DA&quot;/&gt;&lt;wsp:rsid wsp:val=&quot;00F7288F&quot;/&gt;&lt;wsp:rsid wsp:val=&quot;00F735A9&quot;/&gt;&lt;wsp:rsid wsp:val=&quot;00F847A6&quot;/&gt;&lt;wsp:rsid wsp:val=&quot;00F9441B&quot;/&gt;&lt;wsp:rsid wsp:val=&quot;00FA4C32&quot;/&gt;&lt;wsp:rsid wsp:val=&quot;00FE7114&quot;/&gt;&lt;wsp:rsid wsp:val=&quot;00FF2ABB&quot;/&gt;&lt;/wsp:rsids&gt;&lt;/w:docPr&gt;&lt;w:body&gt;&lt;wx:sect&gt;&lt;w:p wsp:rsidR=&quot;00000000&quot; wsp:rsidRDefault=&quot;00E92D34&quot; wsp:rsidP=&quot;00E92D34&quot;&gt;&lt;m:oMathPara&gt;&lt;m:oMath&gt;&lt;m:r&gt;&lt;w:rPr&gt;&lt;w:rFonts w:ascii=&quot;Cambria Math&quot; w:h-ansi=&quot;Cambria Math&quot;/&gt;&lt;wx:font wx:val=&quot;Cambria Math&quot;/&gt;&lt;w:i/&gt;&lt;/w:rPr&gt;&lt;m:t&gt;accuracy= &lt;/m:t&gt;&lt;/m:r&gt;&lt;m:f&gt;&lt;m:fPr&gt;&lt;m:ctrlPr&gt;&lt;w:rPr&gt;&lt;w:rFonts w:ascii=&quot;Cambria Math&quot; w:h-ansi=&quot;Cambria Math&quot;/&gt;&lt;wx:font wx:val=&quot;Cambria Math&quot;/&gt;&lt;w:i/&gt;&lt;/w:rPr&gt;&lt;/m:ctrlPr&gt;&lt;/m:fPr&gt;&lt;m:num&gt;&lt;m:r&gt;&lt;w:rPr&gt;&lt;w:rFonts w:ascii=&quot;Cambria Math&quot; w:h-ansi=&quot;Cambria Math&quot;/&gt;&lt;wx:font wx:val=&quot;Cambria Math&quot;/&gt;&lt;w:i/&gt;&lt;/w:rPr&gt;&lt;m:t&gt;Matches Found&lt;/m:t&gt;&lt;/m:r&gt;&lt;/m:num&gt;&lt;m:den&gt;&lt;m:r&gt;&lt;w:rPr&gt;&lt;w:rFonts w:ascii=&quot;Cambria Math&quot; w:h-ansi=&quot;Cambria Math&quot;/&gt;&lt;wx:font wx:val=&quot;Cambria Math&quot;/&gt;&lt;w:i/&gt;&lt;/w:rPr&gt;&lt;m:t&gt;Number of Frames&lt;/m:t&gt;&lt;/m:r&gt;&lt;/m:den&gt;&lt;/m:f&gt;&lt;m:r&gt;&lt;w:rPr&gt;&lt;w:rFonts w:ascii=&quot;Cambria Math&quot; w:h-ansi=&quot;Cambria Math&quot;/&gt;&lt;wx:font wx:val=&quot;Cambria Math&quot;/&gt;&lt;w:i/&gt;&lt;/w:rPr&gt;&lt;m:t&gt;Ã—100&lt;/m:t&gt;&lt;/m:r&gt;&lt;/m:oMath&gt;&lt;/m:oMathPara&gt;&lt;/w:p&gt;&lt;w:sectPr wsp:rsidR=&quot;00000000&quot;&gt;&lt;w:pgSz w:w=&quot;12240&quot; w:h=&quot;15840&quot;/&gt;&lt;w:pgMar w:top=&quot;1440&quot; w:right=&quot;1440&quot; w:bottom=&quot;1440&quot; w:left=&quot;1440&quot; w:header=&quot;720&quot; w:footer=&quot;720&quot; w:gutter=&quot;0&quot;/&gt;&lt;w:cols w:space=&quot;720&quot;/&gt;&lt;/w:sectPr&gt;&lt;/wx:sect&gt;&lt;/w:body&gt;&lt;/w:wordDocument&gt;">
+          <v:shape id="_x0000_i1028" type="#_x0000_t75" style="width:152.9pt;height:29.45pt" equationxml="&lt;?xml version=&quot;1.0&quot; encoding=&quot;UTF-8&quot; standalone=&quot;yes&quot;?&gt;&#10;&lt;?mso-application progid=&quot;Word.Document&quot;?&gt;&#10;&lt;w:wordDocument xmlns:aml=&quot;http://schemas.microsoft.com/aml/2001/core&quot; xmlns:wpc=&quot;http://schemas.microsoft.com/office/word/2010/wordprocessingCanvas&quot; xmlns:cx=&quot;http://schemas.microsoft.com/office/drawing/2014/chartex&quot; xmlns:cx1=&quot;http://schemas.microsoft.com/office/drawing/2015/9/8/chartex&quot; xmlns:cx2=&quot;http://schemas.microsoft.com/office/drawing/2015/10/21/chartex&quot; xmlns:cx3=&quot;http://schemas.microsoft.com/office/drawing/2016/5/9/chartex&quot; xmlns:cx4=&quot;http://schemas.microsoft.com/office/drawing/2016/5/10/chartex&quot; xmlns:cx5=&quot;http://schemas.microsoft.com/office/drawing/2016/5/11/chartex&quot; xmlns:cx6=&quot;http://schemas.microsoft.com/office/drawing/2016/5/12/chartex&quot; xmlns:cx7=&quot;http://schemas.microsoft.com/office/drawing/2016/5/13/chartex&quot; xmlns:cx8=&quot;http://schemas.microsoft.com/office/drawing/2016/5/14/chartex&quot; xmlns:cr=&quot;http://schemas.microsoft.com/office/comments/2020/reactions&quot; xmlns:dt=&quot;uuid:C2F41010-65B3-11d1-A29F-00AA00C14882&quot; xmlns:mc=&quot;http://schemas.openxmlformats.org/markup-compatibility/2006&quot; xmlns:aink=&quot;http://schemas.microsoft.com/office/drawing/2016/ink&quot; xmlns:am3d=&quot;http://schemas.microsoft.com/office/drawing/2017/model3d&quot; xmlns:o=&quot;urn:schemas-microsoft-com:office:office&quot; xmlns:m=&quot;http://schemas.openxmlformats.org/officeDocument/2006/math&quot; xmlns:v=&quot;urn:schemas-microsoft-com:vml&quot; xmlns:w10=&quot;urn:schemas-microsoft-com:office:word&quot; xmlns:w=&quot;http://schemas.microsoft.com/office/word/2003/wordml&quot; xmlns:wx=&quot;http://schemas.microsoft.com/office/word/2003/auxHint&quot; xmlns:wne=&quot;http://schemas.microsoft.com/office/word/2006/wordml&quot; xmlns:wsp=&quot;http://schemas.microsoft.com/office/word/2003/wordml/sp2&quot; xmlns:sl=&quot;http://schemas.microsoft.com/schemaLibrary/2003/core&quot; w:macrosPresent=&quot;no&quot; w:embeddedObjPresent=&quot;no&quot; w:ocxPresent=&quot;no&quot; xml:space=&quot;preserve&quot;&gt;&lt;w:ignoreSubtree w:val=&quot;http://schemas.microsoft.com/office/word/2003/wordml/sp2&quot;/&gt;&lt;o:DocumentProperties&gt;&lt;o:Version&gt;16&lt;/o:Version&gt;&lt;/o:DocumentProperties&gt;&lt;w:docPr&gt;&lt;w:view w:val=&quot;print&quot;/&gt;&lt;w:defaultTabStop w:val=&quot;720&quot;/&gt;&lt;w:doNotHyphenateCaps/&gt;&lt;w:punctuationKerning/&gt;&lt;w:characterSpacingControl w:val=&quot;DontCompress&quot;/&gt;&lt;w:optimizeForBrowser/&gt;&lt;w:validateAgainstSchema w:val=&quot;off&quot;/&gt;&lt;w:saveInvalidXML w:val=&quot;off&quot;/&gt;&lt;w:ignoreMixedContent w:val=&quot;off&quot;/&gt;&lt;w:alwaysShowPlaceholderText w:val=&quot;off&quot;/&gt;&lt;w:doNotUnderlineInvalidXML/&gt;&lt;w:compat&gt;&lt;w:doNotUseHTMLParagraphAutoSpacing/&gt;&lt;w:dontAllowFieldEndSelect/&gt;&lt;w:useWord2002TableStyleRules/&gt;&lt;w:useFELayout/&gt;&lt;/w:compat&gt;&lt;wsp:rsids&gt;&lt;wsp:rsidRoot wsp:val=&quot;009303D9&quot;/&gt;&lt;wsp:rsid wsp:val=&quot;00017F3C&quot;/&gt;&lt;wsp:rsid wsp:val=&quot;0003031E&quot;/&gt;&lt;wsp:rsid wsp:val=&quot;0004781E&quot;/&gt;&lt;wsp:rsid wsp:val=&quot;00060406&quot;/&gt;&lt;wsp:rsid wsp:val=&quot;00080C7D&quot;/&gt;&lt;wsp:rsid wsp:val=&quot;0008758A&quot;/&gt;&lt;wsp:rsid wsp:val=&quot;000A3E79&quot;/&gt;&lt;wsp:rsid wsp:val=&quot;000B0AEF&quot;/&gt;&lt;wsp:rsid wsp:val=&quot;000C1E68&quot;/&gt;&lt;wsp:rsid wsp:val=&quot;001A2EFD&quot;/&gt;&lt;wsp:rsid wsp:val=&quot;001A3B3D&quot;/&gt;&lt;wsp:rsid wsp:val=&quot;001B67DC&quot;/&gt;&lt;wsp:rsid wsp:val=&quot;002254A9&quot;/&gt;&lt;wsp:rsid wsp:val=&quot;00233D97&quot;/&gt;&lt;wsp:rsid wsp:val=&quot;002347A2&quot;/&gt;&lt;wsp:rsid wsp:val=&quot;00242E2D&quot;/&gt;&lt;wsp:rsid wsp:val=&quot;0026184A&quot;/&gt;&lt;wsp:rsid wsp:val=&quot;002850E3&quot;/&gt;&lt;wsp:rsid wsp:val=&quot;002A31E6&quot;/&gt;&lt;wsp:rsid wsp:val=&quot;002D6449&quot;/&gt;&lt;wsp:rsid wsp:val=&quot;002F3B12&quot;/&gt;&lt;wsp:rsid wsp:val=&quot;00341611&quot;/&gt;&lt;wsp:rsid wsp:val=&quot;0034765A&quot;/&gt;&lt;wsp:rsid wsp:val=&quot;00354FCF&quot;/&gt;&lt;wsp:rsid wsp:val=&quot;00387EAC&quot;/&gt;&lt;wsp:rsid wsp:val=&quot;003A19E2&quot;/&gt;&lt;wsp:rsid wsp:val=&quot;003B4E04&quot;/&gt;&lt;wsp:rsid wsp:val=&quot;003D708B&quot;/&gt;&lt;wsp:rsid wsp:val=&quot;003D7593&quot;/&gt;&lt;wsp:rsid wsp:val=&quot;003F5A08&quot;/&gt;&lt;wsp:rsid wsp:val=&quot;00420716&quot;/&gt;&lt;wsp:rsid wsp:val=&quot;004325FB&quot;/&gt;&lt;wsp:rsid wsp:val=&quot;004432BA&quot;/&gt;&lt;wsp:rsid wsp:val=&quot;0044407E&quot;/&gt;&lt;wsp:rsid wsp:val=&quot;00447BB9&quot;/&gt;&lt;wsp:rsid wsp:val=&quot;00453DDF&quot;/&gt;&lt;wsp:rsid wsp:val=&quot;0046031D&quot;/&gt;&lt;wsp:rsid wsp:val=&quot;004967E6&quot;/&gt;&lt;wsp:rsid wsp:val=&quot;004A6D9E&quot;/&gt;&lt;wsp:rsid wsp:val=&quot;004C110B&quot;/&gt;&lt;wsp:rsid wsp:val=&quot;004D72B5&quot;/&gt;&lt;wsp:rsid wsp:val=&quot;004F306A&quot;/&gt;&lt;wsp:rsid wsp:val=&quot;00500438&quot;/&gt;&lt;wsp:rsid wsp:val=&quot;005300ED&quot;/&gt;&lt;wsp:rsid wsp:val=&quot;00551B7F&quot;/&gt;&lt;wsp:rsid wsp:val=&quot;0056610F&quot;/&gt;&lt;wsp:rsid wsp:val=&quot;0057117D&quot;/&gt;&lt;wsp:rsid wsp:val=&quot;00575BCA&quot;/&gt;&lt;wsp:rsid wsp:val=&quot;00591815&quot;/&gt;&lt;wsp:rsid wsp:val=&quot;005B0344&quot;/&gt;&lt;wsp:rsid wsp:val=&quot;005B078C&quot;/&gt;&lt;wsp:rsid wsp:val=&quot;005B520E&quot;/&gt;&lt;wsp:rsid wsp:val=&quot;005B56AA&quot;/&gt;&lt;wsp:rsid wsp:val=&quot;005E11F5&quot;/&gt;&lt;wsp:rsid wsp:val=&quot;005E2800&quot;/&gt;&lt;wsp:rsid wsp:val=&quot;00605825&quot;/&gt;&lt;wsp:rsid wsp:val=&quot;00645D22&quot;/&gt;&lt;wsp:rsid wsp:val=&quot;00651A08&quot;/&gt;&lt;wsp:rsid wsp:val=&quot;00654204&quot;/&gt;&lt;wsp:rsid wsp:val=&quot;00656AD1&quot;/&gt;&lt;wsp:rsid wsp:val=&quot;00660A91&quot;/&gt;&lt;wsp:rsid wsp:val=&quot;00662684&quot;/&gt;&lt;wsp:rsid wsp:val=&quot;00670434&quot;/&gt;&lt;wsp:rsid wsp:val=&quot;006B3581&quot;/&gt;&lt;wsp:rsid wsp:val=&quot;006B62AC&quot;/&gt;&lt;wsp:rsid wsp:val=&quot;006B6B66&quot;/&gt;&lt;wsp:rsid wsp:val=&quot;006E3122&quot;/&gt;&lt;wsp:rsid wsp:val=&quot;006F5F71&quot;/&gt;&lt;wsp:rsid wsp:val=&quot;006F6D3D&quot;/&gt;&lt;wsp:rsid wsp:val=&quot;00700DD3&quot;/&gt;&lt;wsp:rsid wsp:val=&quot;00702FE4&quot;/&gt;&lt;wsp:rsid wsp:val=&quot;007114ED&quot;/&gt;&lt;wsp:rsid wsp:val=&quot;00715BEA&quot;/&gt;&lt;wsp:rsid wsp:val=&quot;00740EEA&quot;/&gt;&lt;wsp:rsid wsp:val=&quot;007453DE&quot;/&gt;&lt;wsp:rsid wsp:val=&quot;00794804&quot;/&gt;&lt;wsp:rsid wsp:val=&quot;007969FF&quot;/&gt;&lt;wsp:rsid wsp:val=&quot;007B33F1&quot;/&gt;&lt;wsp:rsid wsp:val=&quot;007B6DDA&quot;/&gt;&lt;wsp:rsid wsp:val=&quot;007C0308&quot;/&gt;&lt;wsp:rsid wsp:val=&quot;007C2FF2&quot;/&gt;&lt;wsp:rsid wsp:val=&quot;007D6232&quot;/&gt;&lt;wsp:rsid wsp:val=&quot;007E5613&quot;/&gt;&lt;wsp:rsid wsp:val=&quot;007F1F99&quot;/&gt;&lt;wsp:rsid wsp:val=&quot;007F768F&quot;/&gt;&lt;wsp:rsid wsp:val=&quot;0080791D&quot;/&gt;&lt;wsp:rsid wsp:val=&quot;00830F7C&quot;/&gt;&lt;wsp:rsid wsp:val=&quot;00836367&quot;/&gt;&lt;wsp:rsid wsp:val=&quot;0085593C&quot;/&gt;&lt;wsp:rsid wsp:val=&quot;00867C5C&quot;/&gt;&lt;wsp:rsid wsp:val=&quot;00873603&quot;/&gt;&lt;wsp:rsid wsp:val=&quot;00877C10&quot;/&gt;&lt;wsp:rsid wsp:val=&quot;00884D65&quot;/&gt;&lt;wsp:rsid wsp:val=&quot;00896E70&quot;/&gt;&lt;wsp:rsid wsp:val=&quot;008A2C7D&quot;/&gt;&lt;wsp:rsid wsp:val=&quot;008C4B23&quot;/&gt;&lt;wsp:rsid wsp:val=&quot;008D14A9&quot;/&gt;&lt;wsp:rsid wsp:val=&quot;008F53C6&quot;/&gt;&lt;wsp:rsid wsp:val=&quot;008F6E2C&quot;/&gt;&lt;wsp:rsid wsp:val=&quot;009303D9&quot;/&gt;&lt;wsp:rsid wsp:val=&quot;009324D8&quot;/&gt;&lt;wsp:rsid wsp:val=&quot;00933C64&quot;/&gt;&lt;wsp:rsid wsp:val=&quot;00972203&quot;/&gt;&lt;wsp:rsid wsp:val=&quot;00977DF6&quot;/&gt;&lt;wsp:rsid wsp:val=&quot;009F1D79&quot;/&gt;&lt;wsp:rsid wsp:val=&quot;00A059B3&quot;/&gt;&lt;wsp:rsid wsp:val=&quot;00A3111E&quot;/&gt;&lt;wsp:rsid wsp:val=&quot;00A94663&quot;/&gt;&lt;wsp:rsid wsp:val=&quot;00AA384F&quot;/&gt;&lt;wsp:rsid wsp:val=&quot;00AE3409&quot;/&gt;&lt;wsp:rsid wsp:val=&quot;00B11A60&quot;/&gt;&lt;wsp:rsid wsp:val=&quot;00B22613&quot;/&gt;&lt;wsp:rsid wsp:val=&quot;00B31369&quot;/&gt;&lt;wsp:rsid wsp:val=&quot;00B720CD&quot;/&gt;&lt;wsp:rsid wsp:val=&quot;00B768D1&quot;/&gt;&lt;wsp:rsid wsp:val=&quot;00BA1025&quot;/&gt;&lt;wsp:rsid wsp:val=&quot;00BC01CC&quot;/&gt;&lt;wsp:rsid wsp:val=&quot;00BC3420&quot;/&gt;&lt;wsp:rsid wsp:val=&quot;00BD670B&quot;/&gt;&lt;wsp:rsid wsp:val=&quot;00BE7D3C&quot;/&gt;&lt;wsp:rsid wsp:val=&quot;00BF5FF6&quot;/&gt;&lt;wsp:rsid wsp:val=&quot;00C0207F&quot;/&gt;&lt;wsp:rsid wsp:val=&quot;00C02AE7&quot;/&gt;&lt;wsp:rsid wsp:val=&quot;00C16117&quot;/&gt;&lt;wsp:rsid wsp:val=&quot;00C3075A&quot;/&gt;&lt;wsp:rsid wsp:val=&quot;00C70167&quot;/&gt;&lt;wsp:rsid wsp:val=&quot;00C919A4&quot;/&gt;&lt;wsp:rsid wsp:val=&quot;00CA4392&quot;/&gt;&lt;wsp:rsid wsp:val=&quot;00CC393F&quot;/&gt;&lt;wsp:rsid wsp:val=&quot;00CC7D3C&quot;/&gt;&lt;wsp:rsid wsp:val=&quot;00D15150&quot;/&gt;&lt;wsp:rsid wsp:val=&quot;00D2176E&quot;/&gt;&lt;wsp:rsid wsp:val=&quot;00D32751&quot;/&gt;&lt;wsp:rsid wsp:val=&quot;00D61087&quot;/&gt;&lt;wsp:rsid wsp:val=&quot;00D632BE&quot;/&gt;&lt;wsp:rsid wsp:val=&quot;00D72D06&quot;/&gt;&lt;wsp:rsid wsp:val=&quot;00D7522C&quot;/&gt;&lt;wsp:rsid wsp:val=&quot;00D7536F&quot;/&gt;&lt;wsp:rsid wsp:val=&quot;00D76668&quot;/&gt;&lt;wsp:rsid wsp:val=&quot;00D81569&quot;/&gt;&lt;wsp:rsid wsp:val=&quot;00E07383&quot;/&gt;&lt;wsp:rsid wsp:val=&quot;00E165BC&quot;/&gt;&lt;wsp:rsid wsp:val=&quot;00E30DA0&quot;/&gt;&lt;wsp:rsid wsp:val=&quot;00E57441&quot;/&gt;&lt;wsp:rsid wsp:val=&quot;00E61E12&quot;/&gt;&lt;wsp:rsid wsp:val=&quot;00E7596C&quot;/&gt;&lt;wsp:rsid wsp:val=&quot;00E878F2&quot;/&gt;&lt;wsp:rsid wsp:val=&quot;00E92D34&quot;/&gt;&lt;wsp:rsid wsp:val=&quot;00ED0149&quot;/&gt;&lt;wsp:rsid wsp:val=&quot;00EF5804&quot;/&gt;&lt;wsp:rsid wsp:val=&quot;00EF7DE3&quot;/&gt;&lt;wsp:rsid wsp:val=&quot;00F03103&quot;/&gt;&lt;wsp:rsid wsp:val=&quot;00F271DE&quot;/&gt;&lt;wsp:rsid wsp:val=&quot;00F627DA&quot;/&gt;&lt;wsp:rsid wsp:val=&quot;00F7288F&quot;/&gt;&lt;wsp:rsid wsp:val=&quot;00F735A9&quot;/&gt;&lt;wsp:rsid wsp:val=&quot;00F847A6&quot;/&gt;&lt;wsp:rsid wsp:val=&quot;00F9441B&quot;/&gt;&lt;wsp:rsid wsp:val=&quot;00FA4C32&quot;/&gt;&lt;wsp:rsid wsp:val=&quot;00FE7114&quot;/&gt;&lt;wsp:rsid wsp:val=&quot;00FF2ABB&quot;/&gt;&lt;/wsp:rsids&gt;&lt;/w:docPr&gt;&lt;w:body&gt;&lt;wx:sect&gt;&lt;w:p wsp:rsidR=&quot;00000000&quot; wsp:rsidRDefault=&quot;00E92D34&quot; wsp:rsidP=&quot;00E92D34&quot;&gt;&lt;m:oMathPara&gt;&lt;m:oMath&gt;&lt;m:r&gt;&lt;w:rPr&gt;&lt;w:rFonts w:ascii=&quot;Cambria Math&quot; w:h-ansi=&quot;Cambria Math&quot;/&gt;&lt;wx:font wx:val=&quot;Cambria Math&quot;/&gt;&lt;w:i/&gt;&lt;/w:rPr&gt;&lt;m:t&gt;accuracy= &lt;/m:t&gt;&lt;/m:r&gt;&lt;m:f&gt;&lt;m:fPr&gt;&lt;m:ctrlPr&gt;&lt;w:rPr&gt;&lt;w:rFonts w:ascii=&quot;Cambria Math&quot; w:h-ansi=&quot;Cambria Math&quot;/&gt;&lt;wx:font wx:val=&quot;Cambria Math&quot;/&gt;&lt;w:i/&gt;&lt;/w:rPr&gt;&lt;/m:ctrlPr&gt;&lt;/m:fPr&gt;&lt;m:num&gt;&lt;m:r&gt;&lt;w:rPr&gt;&lt;w:rFonts w:ascii=&quot;Cambria Math&quot; w:h-ansi=&quot;Cambria Math&quot;/&gt;&lt;wx:font wx:val=&quot;Cambria Math&quot;/&gt;&lt;w:i/&gt;&lt;/w:rPr&gt;&lt;m:t&gt;Matches Found&lt;/m:t&gt;&lt;/m:r&gt;&lt;/m:num&gt;&lt;m:den&gt;&lt;m:r&gt;&lt;w:rPr&gt;&lt;w:rFonts w:ascii=&quot;Cambria Math&quot; w:h-ansi=&quot;Cambria Math&quot;/&gt;&lt;wx:font wx:val=&quot;Cambria Math&quot;/&gt;&lt;w:i/&gt;&lt;/w:rPr&gt;&lt;m:t&gt;Number of Frames&lt;/m:t&gt;&lt;/m:r&gt;&lt;/m:den&gt;&lt;/m:f&gt;&lt;m:r&gt;&lt;w:rPr&gt;&lt;w:rFonts w:ascii=&quot;Cambria Math&quot; w:h-ansi=&quot;Cambria Math&quot;/&gt;&lt;wx:font wx:val=&quot;Cambria Math&quot;/&gt;&lt;w:i/&gt;&lt;/w:rPr&gt;&lt;m:t&gt;Ã—100&lt;/m:t&gt;&lt;/m:r&gt;&lt;/m:oMath&gt;&lt;/m:oMathPara&gt;&lt;/w:p&gt;&lt;w:sectPr wsp:rsidR=&quot;00000000&quot;&gt;&lt;w:pgSz w:w=&quot;12240&quot; w:h=&quot;15840&quot;/&gt;&lt;w:pgMar w:top=&quot;1440&quot; w:right=&quot;1440&quot; w:bottom=&quot;1440&quot; w:left=&quot;1440&quot; w:header=&quot;720&quot; w:footer=&quot;720&quot; w:gutter=&quot;0&quot;/&gt;&lt;w:cols w:space=&quot;720&quot;/&gt;&lt;/w:sectPr&gt;&lt;/wx:sect&gt;&lt;/w:body&gt;&lt;/w:wordDocument&gt;">
             <v:imagedata r:id="rId34" o:title="" chromakey="white"/>
           </v:shape>
         </w:pict>
@@ -12960,7 +12935,7 @@
         <w:fldChar w:fldCharType="end"/>
       </w:r>
       <w:r>
-        <w:tab/>
+        <w:t xml:space="preserve">       </w:t>
       </w:r>
       <w:r>
         <w:t></w:t>
@@ -13106,23 +13081,7 @@
           <w:b w:val="0"/>
           <w:bCs w:val="0"/>
         </w:rPr>
-        <w:t xml:space="preserve">: Accuracy check code for both Sequential and Multisequence learning in </w:t>
-      </w:r>
-      <w:proofErr w:type="spellStart"/>
-      <w:r>
-        <w:rPr>
-          <w:b w:val="0"/>
-          <w:bCs w:val="0"/>
-        </w:rPr>
-        <w:t>VideoLearning</w:t>
-      </w:r>
-      <w:proofErr w:type="spellEnd"/>
-      <w:r>
-        <w:rPr>
-          <w:b w:val="0"/>
-          <w:bCs w:val="0"/>
-        </w:rPr>
-        <w:t xml:space="preserve"> class.</w:t>
+        <w:t>: Accuracy check code for both Sequential and Multisequence learning in VideoLearning class.</w:t>
       </w:r>
     </w:p>
     <w:tbl>
@@ -13557,7 +13516,6 @@
         <w:t xml:space="preserve"> class previously which required extra memory, we integrated it into the main </w:t>
       </w:r>
       <w:hyperlink r:id="rId36" w:history="1">
-        <w:proofErr w:type="spellStart"/>
         <w:r>
           <w:rPr>
             <w:rStyle w:val="Hyperlink"/>
@@ -13565,7 +13523,6 @@
           </w:rPr>
           <w:t>VideoLearning</w:t>
         </w:r>
-        <w:proofErr w:type="spellEnd"/>
       </w:hyperlink>
       <w:r>
         <w:rPr>
@@ -13695,6 +13652,7 @@
     <w:tbl>
       <w:tblPr>
         <w:tblW w:w="0" w:type="auto"/>
+        <w:tblInd w:w="108" w:type="dxa"/>
         <w:tblBorders>
           <w:top w:val="single" w:sz="4" w:space="0" w:color="auto"/>
           <w:left w:val="single" w:sz="4" w:space="0" w:color="auto"/>
@@ -13706,7 +13664,7 @@
         <w:tblLook w:val="04A0" w:firstRow="1" w:lastRow="0" w:firstColumn="1" w:lastColumn="0" w:noHBand="0" w:noVBand="1"/>
       </w:tblPr>
       <w:tblGrid>
-        <w:gridCol w:w="4856"/>
+        <w:gridCol w:w="4748"/>
       </w:tblGrid>
       <w:tr>
         <w:trPr>
@@ -13714,7 +13672,7 @@
         </w:trPr>
         <w:tc>
           <w:tcPr>
-            <w:tcW w:w="4856" w:type="dxa"/>
+            <w:tcW w:w="4748" w:type="dxa"/>
             <w:shd w:val="clear" w:color="auto" w:fill="auto"/>
           </w:tcPr>
           <w:p>
@@ -13793,7 +13751,6 @@
               </w:rPr>
               <w:t>(</w:t>
             </w:r>
-            <w:proofErr w:type="spellStart"/>
             <w:proofErr w:type="gramEnd"/>
             <w:r>
               <w:rPr>
@@ -13801,16 +13758,7 @@
                 <w:szCs w:val="16"/>
                 <w:lang w:val="en-US"/>
               </w:rPr>
-              <w:t>VideoLearning</w:t>
-            </w:r>
-            <w:proofErr w:type="spellEnd"/>
-            <w:r>
-              <w:rPr>
-                <w:sz w:val="16"/>
-                <w:szCs w:val="16"/>
-                <w:lang w:val="en-US"/>
-              </w:rPr>
-              <w:t xml:space="preserve">)} </w:t>
+              <w:t xml:space="preserve">VideoLearning)} </w:t>
             </w:r>
             <w:proofErr w:type="spellStart"/>
             <w:r>
@@ -14159,23 +14107,7 @@
           <w:spacing w:val="-1"/>
           <w:lang w:eastAsia="x-none"/>
         </w:rPr>
-        <w:t xml:space="preserve"> of </w:t>
-      </w:r>
-      <w:proofErr w:type="spellStart"/>
-      <w:r>
-        <w:rPr>
-          <w:spacing w:val="-1"/>
-          <w:lang w:eastAsia="x-none"/>
-        </w:rPr>
-        <w:t>VideoLearning</w:t>
-      </w:r>
-      <w:proofErr w:type="spellEnd"/>
-      <w:r>
-        <w:rPr>
-          <w:spacing w:val="-1"/>
-          <w:lang w:eastAsia="x-none"/>
-        </w:rPr>
-        <w:t xml:space="preserve"> class, it is easy to find out where the accuracy got saturated value and how much time it required</w:t>
+        <w:t xml:space="preserve"> of VideoLearning class, it is easy to find out where the accuracy got saturated value and how much time it required</w:t>
       </w:r>
       <w:r>
         <w:t xml:space="preserve"> to reach the saturated value. For accuracy result collection we used 1000 cycles maximum to learn and predict frames.</w:t>
@@ -14246,17 +14178,8 @@
           <w:b w:val="0"/>
           <w:bCs w:val="0"/>
         </w:rPr>
-        <w:t xml:space="preserve">:  the accuracy result table for </w:t>
-      </w:r>
-      <w:proofErr w:type="spellStart"/>
-      <w:r>
-        <w:rPr>
-          <w:b w:val="0"/>
-          <w:bCs w:val="0"/>
-        </w:rPr>
-        <w:t>TrainWithFrameKey</w:t>
-      </w:r>
-      <w:proofErr w:type="spellEnd"/>
+        <w:t>:  the accuracy result table for TrainWithFrameKey</w:t>
+      </w:r>
       <w:r>
         <w:rPr>
           <w:b w:val="0"/>
@@ -14948,17 +14871,8 @@
           <w:b w:val="0"/>
           <w:bCs w:val="0"/>
         </w:rPr>
-        <w:t xml:space="preserve">: The accuracy result table for </w:t>
-      </w:r>
-      <w:proofErr w:type="spellStart"/>
-      <w:r>
-        <w:rPr>
-          <w:b w:val="0"/>
-          <w:bCs w:val="0"/>
-        </w:rPr>
-        <w:t>TrainWithFrameKeys</w:t>
-      </w:r>
-      <w:proofErr w:type="spellEnd"/>
+        <w:t>: The accuracy result table for TrainWithFrameKeys</w:t>
+      </w:r>
       <w:r>
         <w:rPr>
           <w:b w:val="0"/>
@@ -15743,23 +15657,7 @@
           <w:b w:val="0"/>
           <w:bCs w:val="0"/>
         </w:rPr>
-        <w:t xml:space="preserve">: Code for prediction for each frame in </w:t>
-      </w:r>
-      <w:proofErr w:type="spellStart"/>
-      <w:r>
-        <w:rPr>
-          <w:b w:val="0"/>
-          <w:bCs w:val="0"/>
-        </w:rPr>
-        <w:t>VideoLearning</w:t>
-      </w:r>
-      <w:proofErr w:type="spellEnd"/>
-      <w:r>
-        <w:rPr>
-          <w:b w:val="0"/>
-          <w:bCs w:val="0"/>
-        </w:rPr>
-        <w:t xml:space="preserve"> class.</w:t>
+        <w:t>: Code for prediction for each frame in VideoLearning class.</w:t>
       </w:r>
     </w:p>
     <w:tbl>
@@ -16352,25 +16250,7 @@
                 <w:szCs w:val="16"/>
                 <w:lang w:val="en-US"/>
               </w:rPr>
-              <w:t xml:space="preserve"> is for the method </w:t>
-            </w:r>
-            <w:proofErr w:type="spellStart"/>
-            <w:r>
-              <w:rPr>
-                <w:sz w:val="16"/>
-                <w:szCs w:val="16"/>
-                <w:lang w:val="en-US"/>
-              </w:rPr>
-              <w:t>TrainWithFrameKey</w:t>
-            </w:r>
-            <w:proofErr w:type="spellEnd"/>
-            <w:r>
-              <w:rPr>
-                <w:sz w:val="16"/>
-                <w:szCs w:val="16"/>
-                <w:lang w:val="en-US"/>
-              </w:rPr>
-              <w:t xml:space="preserve"> which is sequential Learning</w:t>
+              <w:t xml:space="preserve"> is for the method TrainWithFrameKey which is sequential Learning</w:t>
             </w:r>
           </w:p>
           <w:p>
@@ -16484,25 +16364,7 @@
                 <w:szCs w:val="16"/>
                 <w:lang w:val="en-US"/>
               </w:rPr>
-              <w:t xml:space="preserve"> is for the method </w:t>
-            </w:r>
-            <w:proofErr w:type="spellStart"/>
-            <w:r>
-              <w:rPr>
-                <w:sz w:val="16"/>
-                <w:szCs w:val="16"/>
-                <w:lang w:val="en-US"/>
-              </w:rPr>
-              <w:t>TrainWithFrameKeys</w:t>
-            </w:r>
-            <w:proofErr w:type="spellEnd"/>
-            <w:r>
-              <w:rPr>
-                <w:sz w:val="16"/>
-                <w:szCs w:val="16"/>
-                <w:lang w:val="en-US"/>
-              </w:rPr>
-              <w:t xml:space="preserve"> which is multisequence Learning</w:t>
+              <w:t xml:space="preserve"> is for the method TrainWithFrameKeys which is multisequence Learning</w:t>
             </w:r>
           </w:p>
           <w:p>
@@ -16787,7 +16649,999 @@
     </w:p>
     <w:tbl>
       <w:tblPr>
-        <w:tblW w:w="5148" w:type="dxa"/>
+        <w:tblW w:w="5040" w:type="dxa"/>
+        <w:tblInd w:w="108" w:type="dxa"/>
+        <w:tblBorders>
+          <w:top w:val="single" w:sz="4" w:space="0" w:color="auto"/>
+          <w:left w:val="single" w:sz="4" w:space="0" w:color="auto"/>
+          <w:bottom w:val="single" w:sz="4" w:space="0" w:color="auto"/>
+          <w:right w:val="single" w:sz="4" w:space="0" w:color="auto"/>
+          <w:insideH w:val="single" w:sz="4" w:space="0" w:color="auto"/>
+          <w:insideV w:val="single" w:sz="4" w:space="0" w:color="auto"/>
+        </w:tblBorders>
+        <w:tblLook w:val="04A0" w:firstRow="1" w:lastRow="0" w:firstColumn="1" w:lastColumn="0" w:noHBand="0" w:noVBand="1"/>
+      </w:tblPr>
+      <w:tblGrid>
+        <w:gridCol w:w="2042"/>
+        <w:gridCol w:w="2998"/>
+      </w:tblGrid>
+      <w:tr>
+        <w:tc>
+          <w:tcPr>
+            <w:tcW w:w="1980" w:type="dxa"/>
+            <w:shd w:val="clear" w:color="auto" w:fill="auto"/>
+          </w:tcPr>
+          <w:p>
+            <w:pPr>
+              <w:jc w:val="both"/>
+            </w:pPr>
+            <w:r>
+              <w:t>Input Picture Sequence</w:t>
+            </w:r>
+          </w:p>
+        </w:tc>
+        <w:tc>
+          <w:tcPr>
+            <w:tcW w:w="3060" w:type="dxa"/>
+            <w:shd w:val="clear" w:color="auto" w:fill="auto"/>
+          </w:tcPr>
+          <w:p>
+            <w:pPr>
+              <w:jc w:val="both"/>
+            </w:pPr>
+            <w:r>
+              <w:t xml:space="preserve">Possible Matches Found </w:t>
+            </w:r>
+          </w:p>
+        </w:tc>
+      </w:tr>
+      <w:tr>
+        <w:tc>
+          <w:tcPr>
+            <w:tcW w:w="1980" w:type="dxa"/>
+            <w:shd w:val="clear" w:color="auto" w:fill="auto"/>
+          </w:tcPr>
+          <w:p>
+            <w:pPr>
+              <w:jc w:val="both"/>
+            </w:pPr>
+            <w:hyperlink r:id="rId42" w:history="1">
+              <w:r>
+                <w:rPr>
+                  <w:rStyle w:val="Hyperlink"/>
+                  <w:sz w:val="16"/>
+                  <w:szCs w:val="16"/>
+                </w:rPr>
+                <w:t>Circle_circle_2.png</w:t>
+              </w:r>
+            </w:hyperlink>
+            <w:r>
+              <w:rPr>
+                <w:sz w:val="16"/>
+                <w:szCs w:val="16"/>
+              </w:rPr>
+              <w:t xml:space="preserve"> </w:t>
+            </w:r>
+          </w:p>
+        </w:tc>
+        <w:tc>
+          <w:tcPr>
+            <w:tcW w:w="3060" w:type="dxa"/>
+            <w:shd w:val="clear" w:color="auto" w:fill="auto"/>
+          </w:tcPr>
+          <w:p>
+            <w:pPr>
+              <w:jc w:val="both"/>
+            </w:pPr>
+            <w:r>
+              <w:t>60.36% match with Triangle</w:t>
+            </w:r>
+            <w:r>
+              <w:t>_19</w:t>
+            </w:r>
+          </w:p>
+          <w:p>
+            <w:pPr>
+              <w:jc w:val="both"/>
+            </w:pPr>
+            <w:r>
+              <w:t xml:space="preserve">31.95% </w:t>
+            </w:r>
+            <w:r>
+              <w:t>match with Triangle</w:t>
+            </w:r>
+            <w:r>
+              <w:t>_27</w:t>
+            </w:r>
+          </w:p>
+          <w:p>
+            <w:pPr>
+              <w:jc w:val="both"/>
+            </w:pPr>
+            <w:r>
+              <w:t xml:space="preserve">3.99% </w:t>
+            </w:r>
+            <w:r>
+              <w:t xml:space="preserve">match with </w:t>
+            </w:r>
+            <w:r>
+              <w:t>Circle_1</w:t>
+            </w:r>
+          </w:p>
+          <w:p>
+            <w:pPr>
+              <w:jc w:val="both"/>
+            </w:pPr>
+            <w:r>
+              <w:t xml:space="preserve">3.55% </w:t>
+            </w:r>
+            <w:r>
+              <w:t xml:space="preserve">match with </w:t>
+            </w:r>
+            <w:r>
+              <w:t>Triangle_26</w:t>
+            </w:r>
+          </w:p>
+          <w:p>
+            <w:pPr>
+              <w:jc w:val="both"/>
+            </w:pPr>
+            <w:r>
+              <w:t xml:space="preserve">3.43% </w:t>
+            </w:r>
+            <w:r>
+              <w:t xml:space="preserve">match with </w:t>
+            </w:r>
+            <w:r>
+              <w:t>Circle_4</w:t>
+            </w:r>
+          </w:p>
+        </w:tc>
+      </w:tr>
+      <w:tr>
+        <w:tc>
+          <w:tcPr>
+            <w:tcW w:w="1980" w:type="dxa"/>
+            <w:shd w:val="clear" w:color="auto" w:fill="auto"/>
+          </w:tcPr>
+          <w:p>
+            <w:pPr>
+              <w:jc w:val="both"/>
+            </w:pPr>
+            <w:hyperlink r:id="rId43" w:history="1">
+              <w:r>
+                <w:rPr>
+                  <w:rStyle w:val="Hyperlink"/>
+                  <w:sz w:val="16"/>
+                  <w:szCs w:val="16"/>
+                </w:rPr>
+                <w:t>Circle_circle_3.png</w:t>
+              </w:r>
+            </w:hyperlink>
+          </w:p>
+        </w:tc>
+        <w:tc>
+          <w:tcPr>
+            <w:tcW w:w="3060" w:type="dxa"/>
+            <w:shd w:val="clear" w:color="auto" w:fill="auto"/>
+          </w:tcPr>
+          <w:p>
+            <w:pPr>
+              <w:jc w:val="both"/>
+            </w:pPr>
+            <w:r>
+              <w:t xml:space="preserve">10.45% </w:t>
+            </w:r>
+            <w:r>
+              <w:t xml:space="preserve">match with </w:t>
+            </w:r>
+            <w:r>
+              <w:t>Circle_1</w:t>
+            </w:r>
+          </w:p>
+          <w:p>
+            <w:pPr>
+              <w:jc w:val="both"/>
+            </w:pPr>
+            <w:r>
+              <w:t xml:space="preserve">8.2% </w:t>
+            </w:r>
+            <w:r>
+              <w:t>match with Triangle</w:t>
+            </w:r>
+            <w:r>
+              <w:t>_18</w:t>
+            </w:r>
+          </w:p>
+          <w:p>
+            <w:pPr>
+              <w:jc w:val="both"/>
+            </w:pPr>
+            <w:r>
+              <w:t xml:space="preserve">8.2% </w:t>
+            </w:r>
+            <w:r>
+              <w:t>match with Triangle</w:t>
+            </w:r>
+            <w:r>
+              <w:t>_20</w:t>
+            </w:r>
+          </w:p>
+          <w:p>
+            <w:pPr>
+              <w:jc w:val="both"/>
+            </w:pPr>
+            <w:r>
+              <w:t xml:space="preserve">8.2% </w:t>
+            </w:r>
+            <w:r>
+              <w:t>match with Triangle</w:t>
+            </w:r>
+            <w:r>
+              <w:t>_26</w:t>
+            </w:r>
+          </w:p>
+          <w:p>
+            <w:pPr>
+              <w:jc w:val="both"/>
+            </w:pPr>
+            <w:r>
+              <w:t xml:space="preserve">7.4% </w:t>
+            </w:r>
+            <w:r>
+              <w:t>match with Triangle</w:t>
+            </w:r>
+            <w:r>
+              <w:t>_25</w:t>
+            </w:r>
+          </w:p>
+        </w:tc>
+      </w:tr>
+      <w:tr>
+        <w:tc>
+          <w:tcPr>
+            <w:tcW w:w="1980" w:type="dxa"/>
+            <w:shd w:val="clear" w:color="auto" w:fill="auto"/>
+          </w:tcPr>
+          <w:p>
+            <w:pPr>
+              <w:jc w:val="both"/>
+            </w:pPr>
+            <w:hyperlink r:id="rId44" w:history="1">
+              <w:r>
+                <w:rPr>
+                  <w:rStyle w:val="Hyperlink"/>
+                  <w:sz w:val="16"/>
+                  <w:szCs w:val="16"/>
+                </w:rPr>
+                <w:t>Line_line_11.png</w:t>
+              </w:r>
+            </w:hyperlink>
+          </w:p>
+        </w:tc>
+        <w:tc>
+          <w:tcPr>
+            <w:tcW w:w="3060" w:type="dxa"/>
+            <w:shd w:val="clear" w:color="auto" w:fill="auto"/>
+          </w:tcPr>
+          <w:p>
+            <w:pPr>
+              <w:jc w:val="both"/>
+            </w:pPr>
+            <w:r>
+              <w:t xml:space="preserve">13.61% </w:t>
+            </w:r>
+            <w:r>
+              <w:t xml:space="preserve">match with </w:t>
+            </w:r>
+            <w:r>
+              <w:t>Line_30</w:t>
+            </w:r>
+          </w:p>
+          <w:p>
+            <w:pPr>
+              <w:jc w:val="both"/>
+            </w:pPr>
+            <w:r>
+              <w:t xml:space="preserve">9.77% </w:t>
+            </w:r>
+            <w:r>
+              <w:t xml:space="preserve">match with </w:t>
+            </w:r>
+            <w:r>
+              <w:t>Line_13</w:t>
+            </w:r>
+          </w:p>
+          <w:p>
+            <w:pPr>
+              <w:jc w:val="both"/>
+            </w:pPr>
+            <w:r>
+              <w:t xml:space="preserve">9.42% </w:t>
+            </w:r>
+            <w:r>
+              <w:t xml:space="preserve">match with </w:t>
+            </w:r>
+            <w:r>
+              <w:t>Triangle_10</w:t>
+            </w:r>
+          </w:p>
+          <w:p>
+            <w:pPr>
+              <w:jc w:val="both"/>
+            </w:pPr>
+            <w:r>
+              <w:t xml:space="preserve">9.42% </w:t>
+            </w:r>
+            <w:r>
+              <w:t>match with Triangle</w:t>
+            </w:r>
+            <w:r>
+              <w:t>_34</w:t>
+            </w:r>
+          </w:p>
+          <w:p>
+            <w:pPr>
+              <w:jc w:val="both"/>
+            </w:pPr>
+            <w:r>
+              <w:t xml:space="preserve">5.58% </w:t>
+            </w:r>
+            <w:r>
+              <w:t>match with Triangle</w:t>
+            </w:r>
+            <w:r>
+              <w:t>_35</w:t>
+            </w:r>
+          </w:p>
+        </w:tc>
+      </w:tr>
+      <w:tr>
+        <w:tc>
+          <w:tcPr>
+            <w:tcW w:w="1980" w:type="dxa"/>
+            <w:shd w:val="clear" w:color="auto" w:fill="auto"/>
+          </w:tcPr>
+          <w:p>
+            <w:pPr>
+              <w:jc w:val="both"/>
+            </w:pPr>
+            <w:hyperlink r:id="rId45" w:history="1">
+              <w:r>
+                <w:rPr>
+                  <w:rStyle w:val="Hyperlink"/>
+                  <w:sz w:val="16"/>
+                  <w:szCs w:val="16"/>
+                </w:rPr>
+                <w:t>Line_line_22.png</w:t>
+              </w:r>
+            </w:hyperlink>
+          </w:p>
+        </w:tc>
+        <w:tc>
+          <w:tcPr>
+            <w:tcW w:w="3060" w:type="dxa"/>
+            <w:shd w:val="clear" w:color="auto" w:fill="auto"/>
+          </w:tcPr>
+          <w:p>
+            <w:pPr>
+              <w:jc w:val="both"/>
+            </w:pPr>
+            <w:r>
+              <w:t xml:space="preserve">12.02% </w:t>
+            </w:r>
+            <w:r>
+              <w:t>match with Triangle</w:t>
+            </w:r>
+            <w:r>
+              <w:t>_28</w:t>
+            </w:r>
+          </w:p>
+          <w:p>
+            <w:pPr>
+              <w:jc w:val="both"/>
+            </w:pPr>
+            <w:r>
+              <w:t xml:space="preserve">10.18% </w:t>
+            </w:r>
+            <w:r>
+              <w:t xml:space="preserve">match with </w:t>
+            </w:r>
+            <w:r>
+              <w:t>Line_4</w:t>
+            </w:r>
+          </w:p>
+          <w:p>
+            <w:pPr>
+              <w:jc w:val="both"/>
+            </w:pPr>
+            <w:r>
+              <w:t xml:space="preserve">8.35% </w:t>
+            </w:r>
+            <w:r>
+              <w:t>match with Triangle</w:t>
+            </w:r>
+            <w:r>
+              <w:t>_27</w:t>
+            </w:r>
+          </w:p>
+          <w:p>
+            <w:pPr>
+              <w:jc w:val="both"/>
+            </w:pPr>
+            <w:r>
+              <w:t xml:space="preserve">7.5% </w:t>
+            </w:r>
+            <w:r>
+              <w:t xml:space="preserve">match with </w:t>
+            </w:r>
+            <w:r>
+              <w:t>Rectangle_1</w:t>
+            </w:r>
+          </w:p>
+          <w:p>
+            <w:pPr>
+              <w:jc w:val="both"/>
+            </w:pPr>
+            <w:r>
+              <w:t xml:space="preserve">6.84% </w:t>
+            </w:r>
+            <w:r>
+              <w:t>match with Triangle</w:t>
+            </w:r>
+            <w:r>
+              <w:t>_17</w:t>
+            </w:r>
+          </w:p>
+        </w:tc>
+      </w:tr>
+      <w:tr>
+        <w:tc>
+          <w:tcPr>
+            <w:tcW w:w="1980" w:type="dxa"/>
+            <w:shd w:val="clear" w:color="auto" w:fill="auto"/>
+          </w:tcPr>
+          <w:p>
+            <w:pPr>
+              <w:jc w:val="both"/>
+            </w:pPr>
+            <w:hyperlink r:id="rId46" w:history="1">
+              <w:r>
+                <w:rPr>
+                  <w:rStyle w:val="Hyperlink"/>
+                  <w:sz w:val="16"/>
+                  <w:szCs w:val="16"/>
+                </w:rPr>
+                <w:t>Rectangle_rectangle_18.png</w:t>
+              </w:r>
+            </w:hyperlink>
+            <w:r>
+              <w:t xml:space="preserve"> </w:t>
+            </w:r>
+          </w:p>
+        </w:tc>
+        <w:tc>
+          <w:tcPr>
+            <w:tcW w:w="3060" w:type="dxa"/>
+            <w:shd w:val="clear" w:color="auto" w:fill="auto"/>
+          </w:tcPr>
+          <w:p>
+            <w:pPr>
+              <w:jc w:val="both"/>
+            </w:pPr>
+            <w:r>
+              <w:t xml:space="preserve">15.16% </w:t>
+            </w:r>
+            <w:r>
+              <w:t>match with Triangle</w:t>
+            </w:r>
+            <w:r>
+              <w:t>_2</w:t>
+            </w:r>
+          </w:p>
+          <w:p>
+            <w:pPr>
+              <w:jc w:val="both"/>
+            </w:pPr>
+            <w:r>
+              <w:t xml:space="preserve">14.29% </w:t>
+            </w:r>
+            <w:r>
+              <w:t>match with Triangle</w:t>
+            </w:r>
+            <w:r>
+              <w:t>_3</w:t>
+            </w:r>
+          </w:p>
+          <w:p>
+            <w:pPr>
+              <w:jc w:val="both"/>
+            </w:pPr>
+            <w:r>
+              <w:t xml:space="preserve">14.29% </w:t>
+            </w:r>
+            <w:r>
+              <w:t>match with Triangle</w:t>
+            </w:r>
+            <w:r>
+              <w:t>_10</w:t>
+            </w:r>
+          </w:p>
+          <w:p>
+            <w:pPr>
+              <w:jc w:val="both"/>
+            </w:pPr>
+            <w:r>
+              <w:t xml:space="preserve">12.09% </w:t>
+            </w:r>
+            <w:r>
+              <w:t>match with Triangle</w:t>
+            </w:r>
+            <w:r>
+              <w:t>_12</w:t>
+            </w:r>
+          </w:p>
+          <w:p>
+            <w:pPr>
+              <w:jc w:val="both"/>
+            </w:pPr>
+            <w:r>
+              <w:t xml:space="preserve">10.56% </w:t>
+            </w:r>
+            <w:r>
+              <w:t>match with Triangle</w:t>
+            </w:r>
+            <w:r>
+              <w:t>_1</w:t>
+            </w:r>
+          </w:p>
+        </w:tc>
+      </w:tr>
+      <w:tr>
+        <w:tc>
+          <w:tcPr>
+            <w:tcW w:w="1980" w:type="dxa"/>
+            <w:shd w:val="clear" w:color="auto" w:fill="auto"/>
+          </w:tcPr>
+          <w:p>
+            <w:pPr>
+              <w:jc w:val="both"/>
+            </w:pPr>
+            <w:hyperlink r:id="rId47" w:history="1">
+              <w:r>
+                <w:rPr>
+                  <w:rStyle w:val="Hyperlink"/>
+                  <w:sz w:val="16"/>
+                  <w:szCs w:val="16"/>
+                </w:rPr>
+                <w:t>Rectangle_rectangle_28.png</w:t>
+              </w:r>
+            </w:hyperlink>
+          </w:p>
+        </w:tc>
+        <w:tc>
+          <w:tcPr>
+            <w:tcW w:w="3060" w:type="dxa"/>
+            <w:shd w:val="clear" w:color="auto" w:fill="auto"/>
+          </w:tcPr>
+          <w:p>
+            <w:pPr>
+              <w:jc w:val="both"/>
+            </w:pPr>
+            <w:r>
+              <w:t xml:space="preserve">25.41% </w:t>
+            </w:r>
+            <w:r>
+              <w:t>match with Triangle</w:t>
+            </w:r>
+            <w:r>
+              <w:t>_5</w:t>
+            </w:r>
+          </w:p>
+          <w:p>
+            <w:pPr>
+              <w:jc w:val="both"/>
+            </w:pPr>
+            <w:r>
+              <w:t xml:space="preserve">15.14% </w:t>
+            </w:r>
+            <w:r>
+              <w:t>match with Triangle</w:t>
+            </w:r>
+            <w:r>
+              <w:t>_9</w:t>
+            </w:r>
+          </w:p>
+          <w:p>
+            <w:pPr>
+              <w:jc w:val="both"/>
+            </w:pPr>
+            <w:r>
+              <w:t xml:space="preserve">9.19% </w:t>
+            </w:r>
+            <w:r>
+              <w:t>match with Triangle</w:t>
+            </w:r>
+            <w:r>
+              <w:t>_32</w:t>
+            </w:r>
+          </w:p>
+          <w:p>
+            <w:pPr>
+              <w:jc w:val="both"/>
+            </w:pPr>
+            <w:r>
+              <w:t xml:space="preserve">9.06% </w:t>
+            </w:r>
+            <w:r>
+              <w:t xml:space="preserve">match with </w:t>
+            </w:r>
+            <w:r>
+              <w:t>Rectangle_3</w:t>
+            </w:r>
+          </w:p>
+          <w:p>
+            <w:pPr>
+              <w:jc w:val="both"/>
+            </w:pPr>
+            <w:r>
+              <w:t xml:space="preserve">7.57% </w:t>
+            </w:r>
+            <w:r>
+              <w:t>match with Triangle</w:t>
+            </w:r>
+            <w:r>
+              <w:t>_6</w:t>
+            </w:r>
+          </w:p>
+        </w:tc>
+      </w:tr>
+      <w:tr>
+        <w:tc>
+          <w:tcPr>
+            <w:tcW w:w="1980" w:type="dxa"/>
+            <w:shd w:val="clear" w:color="auto" w:fill="auto"/>
+          </w:tcPr>
+          <w:p>
+            <w:pPr>
+              <w:jc w:val="both"/>
+            </w:pPr>
+            <w:hyperlink r:id="rId48" w:history="1">
+              <w:r>
+                <w:rPr>
+                  <w:rStyle w:val="Hyperlink"/>
+                  <w:sz w:val="16"/>
+                  <w:szCs w:val="16"/>
+                </w:rPr>
+                <w:t>Triangle_triangle_23.png</w:t>
+              </w:r>
+            </w:hyperlink>
+          </w:p>
+        </w:tc>
+        <w:tc>
+          <w:tcPr>
+            <w:tcW w:w="3060" w:type="dxa"/>
+            <w:shd w:val="clear" w:color="auto" w:fill="auto"/>
+          </w:tcPr>
+          <w:p>
+            <w:pPr>
+              <w:jc w:val="both"/>
+            </w:pPr>
+            <w:r>
+              <w:t xml:space="preserve">96.18% </w:t>
+            </w:r>
+            <w:r>
+              <w:t>match with Triangle</w:t>
+            </w:r>
+            <w:r>
+              <w:t>_1</w:t>
+            </w:r>
+          </w:p>
+          <w:p>
+            <w:pPr>
+              <w:jc w:val="both"/>
+            </w:pPr>
+            <w:r>
+              <w:t xml:space="preserve">27.32% </w:t>
+            </w:r>
+            <w:r>
+              <w:t xml:space="preserve">match with </w:t>
+            </w:r>
+            <w:r>
+              <w:t>Rectangle_1</w:t>
+            </w:r>
+          </w:p>
+          <w:p>
+            <w:pPr>
+              <w:jc w:val="both"/>
+            </w:pPr>
+            <w:r>
+              <w:t xml:space="preserve">24.51% </w:t>
+            </w:r>
+            <w:r>
+              <w:t>match with Triangle</w:t>
+            </w:r>
+            <w:r>
+              <w:t>_2</w:t>
+            </w:r>
+          </w:p>
+          <w:p>
+            <w:pPr>
+              <w:jc w:val="both"/>
+            </w:pPr>
+            <w:r>
+              <w:t xml:space="preserve">7.39% </w:t>
+            </w:r>
+            <w:r>
+              <w:t xml:space="preserve">match with </w:t>
+            </w:r>
+            <w:r>
+              <w:t>Rectangle_2</w:t>
+            </w:r>
+          </w:p>
+          <w:p>
+            <w:pPr>
+              <w:jc w:val="both"/>
+            </w:pPr>
+            <w:r>
+              <w:t xml:space="preserve">6.36% </w:t>
+            </w:r>
+            <w:r>
+              <w:t xml:space="preserve">match with </w:t>
+            </w:r>
+            <w:r>
+              <w:t>Rectangle_5</w:t>
+            </w:r>
+          </w:p>
+        </w:tc>
+      </w:tr>
+      <w:tr>
+        <w:tc>
+          <w:tcPr>
+            <w:tcW w:w="1980" w:type="dxa"/>
+            <w:shd w:val="clear" w:color="auto" w:fill="auto"/>
+          </w:tcPr>
+          <w:p>
+            <w:pPr>
+              <w:jc w:val="both"/>
+            </w:pPr>
+            <w:hyperlink r:id="rId49" w:history="1">
+              <w:r>
+                <w:rPr>
+                  <w:rStyle w:val="Hyperlink"/>
+                  <w:sz w:val="16"/>
+                  <w:szCs w:val="16"/>
+                </w:rPr>
+                <w:t>Triangle_triangle_0.png</w:t>
+              </w:r>
+            </w:hyperlink>
+          </w:p>
+        </w:tc>
+        <w:tc>
+          <w:tcPr>
+            <w:tcW w:w="3060" w:type="dxa"/>
+            <w:shd w:val="clear" w:color="auto" w:fill="auto"/>
+          </w:tcPr>
+          <w:p>
+            <w:pPr>
+              <w:jc w:val="both"/>
+            </w:pPr>
+            <w:r>
+              <w:t xml:space="preserve">11.93% </w:t>
+            </w:r>
+            <w:r>
+              <w:t>match with Triangle</w:t>
+            </w:r>
+            <w:r>
+              <w:t>_22</w:t>
+            </w:r>
+          </w:p>
+          <w:p>
+            <w:pPr>
+              <w:jc w:val="both"/>
+            </w:pPr>
+            <w:r>
+              <w:t xml:space="preserve">11.93% </w:t>
+            </w:r>
+            <w:r>
+              <w:t>match with Triangle</w:t>
+            </w:r>
+            <w:r>
+              <w:t>_24</w:t>
+            </w:r>
+          </w:p>
+          <w:p>
+            <w:pPr>
+              <w:jc w:val="both"/>
+            </w:pPr>
+            <w:r>
+              <w:t xml:space="preserve">11.7% </w:t>
+            </w:r>
+            <w:r>
+              <w:t>match with Triangle</w:t>
+            </w:r>
+            <w:r>
+              <w:t>_23</w:t>
+            </w:r>
+          </w:p>
+          <w:p>
+            <w:pPr>
+              <w:jc w:val="both"/>
+            </w:pPr>
+            <w:r>
+              <w:t xml:space="preserve">8.19% </w:t>
+            </w:r>
+            <w:r>
+              <w:t xml:space="preserve">match with </w:t>
+            </w:r>
+            <w:r>
+              <w:t>Circle_1</w:t>
+            </w:r>
+          </w:p>
+          <w:p>
+            <w:pPr>
+              <w:jc w:val="both"/>
+            </w:pPr>
+            <w:r>
+              <w:t xml:space="preserve">7.02% </w:t>
+            </w:r>
+            <w:r>
+              <w:t>match with Triangle</w:t>
+            </w:r>
+            <w:r>
+              <w:t>_25</w:t>
+            </w:r>
+          </w:p>
+        </w:tc>
+      </w:tr>
+    </w:tbl>
+    <w:p>
+      <w:pPr>
+        <w:jc w:val="both"/>
+      </w:pPr>
+    </w:p>
+    <w:p>
+      <w:pPr>
+        <w:jc w:val="both"/>
+      </w:pPr>
+      <w:r>
+        <w:t xml:space="preserve">In case of </w:t>
+      </w:r>
+      <w:r>
+        <w:t xml:space="preserve">Multisequence Learning (see </w:t>
+      </w:r>
+      <w:r>
+        <w:fldChar w:fldCharType="begin"/>
+      </w:r>
+      <w:r>
+        <w:instrText xml:space="preserve"> REF _Ref98579934 \h </w:instrText>
+      </w:r>
+      <w:r>
+        <w:fldChar w:fldCharType="separate"/>
+      </w:r>
+      <w:r>
+        <w:rPr>
+          <w:b/>
+          <w:bCs/>
+        </w:rPr>
+        <w:t xml:space="preserve">Table </w:t>
+      </w:r>
+      <w:r>
+        <w:rPr>
+          <w:b/>
+          <w:bCs/>
+          <w:noProof/>
+        </w:rPr>
+        <w:t>13</w:t>
+      </w:r>
+      <w:r>
+        <w:fldChar w:fldCharType="end"/>
+      </w:r>
+      <w:r>
+        <w:t xml:space="preserve">) the Triangular pattern dominates over all the other three objects. But in case of </w:t>
+      </w:r>
+      <w:proofErr w:type="gramStart"/>
+      <w:r>
+        <w:t>line</w:t>
+      </w:r>
+      <w:proofErr w:type="gramEnd"/>
+      <w:r>
+        <w:t xml:space="preserve"> we can find a bit better number of guessing the correct object as we took 5 of the possible guesses for every frame. Line accuracy is a little bit better than rectangle and circle because it had </w:t>
+      </w:r>
+      <w:r>
+        <w:t xml:space="preserve">the highest number of frames to get learned with. </w:t>
+      </w:r>
+      <w:proofErr w:type="gramStart"/>
+      <w:r>
+        <w:t>So</w:t>
+      </w:r>
+      <w:proofErr w:type="gramEnd"/>
+      <w:r>
+        <w:t xml:space="preserve"> from our result we can say that mismatching the number of learning frames can be a solution for better object pattern matching in case of video learning projects if we use HTM algorithm. As like a human brain this algorithm recalls the last learned sequence the best </w:t>
+      </w:r>
+      <w:r>
+        <w:lastRenderedPageBreak/>
+        <w:t xml:space="preserve">and that is why triangle accuracy is the greatest among all and most of the cases the program </w:t>
+      </w:r>
+      <w:proofErr w:type="gramStart"/>
+      <w:r>
+        <w:t>guess</w:t>
+      </w:r>
+      <w:proofErr w:type="gramEnd"/>
+      <w:r>
+        <w:t xml:space="preserve"> the frame as a sequence of triangular object movement. </w:t>
+      </w:r>
+    </w:p>
+    <w:p>
+      <w:pPr>
+        <w:jc w:val="both"/>
+      </w:pPr>
+    </w:p>
+    <w:p>
+      <w:pPr>
+        <w:pStyle w:val="Caption"/>
+        <w:keepNext/>
+        <w:rPr>
+          <w:b w:val="0"/>
+          <w:bCs w:val="0"/>
+        </w:rPr>
+      </w:pPr>
+      <w:bookmarkStart w:id="11" w:name="_Ref98579934"/>
+      <w:r>
+        <w:rPr>
+          <w:b w:val="0"/>
+          <w:bCs w:val="0"/>
+        </w:rPr>
+        <w:t xml:space="preserve">Table </w:t>
+      </w:r>
+      <w:r>
+        <w:rPr>
+          <w:b w:val="0"/>
+          <w:bCs w:val="0"/>
+        </w:rPr>
+        <w:fldChar w:fldCharType="begin"/>
+      </w:r>
+      <w:r>
+        <w:rPr>
+          <w:b w:val="0"/>
+          <w:bCs w:val="0"/>
+        </w:rPr>
+        <w:instrText xml:space="preserve"> SEQ Table \* ARABIC </w:instrText>
+      </w:r>
+      <w:r>
+        <w:rPr>
+          <w:b w:val="0"/>
+          <w:bCs w:val="0"/>
+        </w:rPr>
+        <w:fldChar w:fldCharType="separate"/>
+      </w:r>
+      <w:r>
+        <w:rPr>
+          <w:b w:val="0"/>
+          <w:bCs w:val="0"/>
+          <w:noProof/>
+        </w:rPr>
+        <w:t>13</w:t>
+      </w:r>
+      <w:r>
+        <w:rPr>
+          <w:b w:val="0"/>
+          <w:bCs w:val="0"/>
+        </w:rPr>
+        <w:fldChar w:fldCharType="end"/>
+      </w:r>
+      <w:bookmarkEnd w:id="11"/>
+      <w:r>
+        <w:rPr>
+          <w:b w:val="0"/>
+          <w:bCs w:val="0"/>
+        </w:rPr>
+        <w:t>:Object recognition accuracy in Multisequence learning</w:t>
+      </w:r>
+    </w:p>
+    <w:tbl>
+      <w:tblPr>
+        <w:tblW w:w="4968" w:type="dxa"/>
         <w:tblBorders>
           <w:top w:val="single" w:sz="4" w:space="0" w:color="auto"/>
           <w:left w:val="single" w:sz="4" w:space="0" w:color="auto"/>
@@ -16800,7 +17654,7 @@
       </w:tblPr>
       <w:tblGrid>
         <w:gridCol w:w="2088"/>
-        <w:gridCol w:w="3060"/>
+        <w:gridCol w:w="2880"/>
       </w:tblGrid>
       <w:tr>
         <w:tc>
@@ -16819,998 +17673,7 @@
         </w:tc>
         <w:tc>
           <w:tcPr>
-            <w:tcW w:w="3060" w:type="dxa"/>
-            <w:shd w:val="clear" w:color="auto" w:fill="auto"/>
-          </w:tcPr>
-          <w:p>
-            <w:pPr>
-              <w:jc w:val="both"/>
-            </w:pPr>
-            <w:r>
-              <w:t xml:space="preserve">Possible Matches Found </w:t>
-            </w:r>
-          </w:p>
-        </w:tc>
-      </w:tr>
-      <w:tr>
-        <w:tc>
-          <w:tcPr>
-            <w:tcW w:w="2088" w:type="dxa"/>
-            <w:shd w:val="clear" w:color="auto" w:fill="auto"/>
-          </w:tcPr>
-          <w:p>
-            <w:pPr>
-              <w:jc w:val="both"/>
-            </w:pPr>
-            <w:hyperlink r:id="rId42" w:history="1">
-              <w:r>
-                <w:rPr>
-                  <w:rStyle w:val="Hyperlink"/>
-                  <w:sz w:val="16"/>
-                  <w:szCs w:val="16"/>
-                </w:rPr>
-                <w:t>Circle_circle_2.png</w:t>
-              </w:r>
-            </w:hyperlink>
-            <w:r>
-              <w:rPr>
-                <w:sz w:val="16"/>
-                <w:szCs w:val="16"/>
-              </w:rPr>
-              <w:t xml:space="preserve"> </w:t>
-            </w:r>
-          </w:p>
-        </w:tc>
-        <w:tc>
-          <w:tcPr>
-            <w:tcW w:w="3060" w:type="dxa"/>
-            <w:shd w:val="clear" w:color="auto" w:fill="auto"/>
-          </w:tcPr>
-          <w:p>
-            <w:pPr>
-              <w:jc w:val="both"/>
-            </w:pPr>
-            <w:r>
-              <w:t>60.36% match with Triangle</w:t>
-            </w:r>
-            <w:r>
-              <w:t>_19</w:t>
-            </w:r>
-          </w:p>
-          <w:p>
-            <w:pPr>
-              <w:jc w:val="both"/>
-            </w:pPr>
-            <w:r>
-              <w:t xml:space="preserve">31.95% </w:t>
-            </w:r>
-            <w:r>
-              <w:t>match with Triangle</w:t>
-            </w:r>
-            <w:r>
-              <w:t>_27</w:t>
-            </w:r>
-          </w:p>
-          <w:p>
-            <w:pPr>
-              <w:jc w:val="both"/>
-            </w:pPr>
-            <w:r>
-              <w:t xml:space="preserve">3.99% </w:t>
-            </w:r>
-            <w:r>
-              <w:t xml:space="preserve">match with </w:t>
-            </w:r>
-            <w:r>
-              <w:t>Circle_1</w:t>
-            </w:r>
-          </w:p>
-          <w:p>
-            <w:pPr>
-              <w:jc w:val="both"/>
-            </w:pPr>
-            <w:r>
-              <w:t xml:space="preserve">3.55% </w:t>
-            </w:r>
-            <w:r>
-              <w:t xml:space="preserve">match with </w:t>
-            </w:r>
-            <w:r>
-              <w:t>Triangle_26</w:t>
-            </w:r>
-          </w:p>
-          <w:p>
-            <w:pPr>
-              <w:jc w:val="both"/>
-            </w:pPr>
-            <w:r>
-              <w:t xml:space="preserve">3.43% </w:t>
-            </w:r>
-            <w:r>
-              <w:t xml:space="preserve">match with </w:t>
-            </w:r>
-            <w:r>
-              <w:t>Circle_4</w:t>
-            </w:r>
-          </w:p>
-        </w:tc>
-      </w:tr>
-      <w:tr>
-        <w:tc>
-          <w:tcPr>
-            <w:tcW w:w="2088" w:type="dxa"/>
-            <w:shd w:val="clear" w:color="auto" w:fill="auto"/>
-          </w:tcPr>
-          <w:p>
-            <w:pPr>
-              <w:jc w:val="both"/>
-            </w:pPr>
-            <w:hyperlink r:id="rId43" w:history="1">
-              <w:r>
-                <w:rPr>
-                  <w:rStyle w:val="Hyperlink"/>
-                  <w:sz w:val="16"/>
-                  <w:szCs w:val="16"/>
-                </w:rPr>
-                <w:t>Circle_circle_3.png</w:t>
-              </w:r>
-            </w:hyperlink>
-          </w:p>
-        </w:tc>
-        <w:tc>
-          <w:tcPr>
-            <w:tcW w:w="3060" w:type="dxa"/>
-            <w:shd w:val="clear" w:color="auto" w:fill="auto"/>
-          </w:tcPr>
-          <w:p>
-            <w:pPr>
-              <w:jc w:val="both"/>
-            </w:pPr>
-            <w:r>
-              <w:t xml:space="preserve">10.45% </w:t>
-            </w:r>
-            <w:r>
-              <w:t xml:space="preserve">match with </w:t>
-            </w:r>
-            <w:r>
-              <w:t>Circle_1</w:t>
-            </w:r>
-          </w:p>
-          <w:p>
-            <w:pPr>
-              <w:jc w:val="both"/>
-            </w:pPr>
-            <w:r>
-              <w:t xml:space="preserve">8.2% </w:t>
-            </w:r>
-            <w:r>
-              <w:t>match with Triangle</w:t>
-            </w:r>
-            <w:r>
-              <w:t>_18</w:t>
-            </w:r>
-          </w:p>
-          <w:p>
-            <w:pPr>
-              <w:jc w:val="both"/>
-            </w:pPr>
-            <w:r>
-              <w:t xml:space="preserve">8.2% </w:t>
-            </w:r>
-            <w:r>
-              <w:t>match with Triangle</w:t>
-            </w:r>
-            <w:r>
-              <w:t>_20</w:t>
-            </w:r>
-          </w:p>
-          <w:p>
-            <w:pPr>
-              <w:jc w:val="both"/>
-            </w:pPr>
-            <w:r>
-              <w:t xml:space="preserve">8.2% </w:t>
-            </w:r>
-            <w:r>
-              <w:t>match with Triangle</w:t>
-            </w:r>
-            <w:r>
-              <w:t>_26</w:t>
-            </w:r>
-          </w:p>
-          <w:p>
-            <w:pPr>
-              <w:jc w:val="both"/>
-            </w:pPr>
-            <w:r>
-              <w:t xml:space="preserve">7.4% </w:t>
-            </w:r>
-            <w:r>
-              <w:t>match with Triangle</w:t>
-            </w:r>
-            <w:r>
-              <w:t>_25</w:t>
-            </w:r>
-          </w:p>
-        </w:tc>
-      </w:tr>
-      <w:tr>
-        <w:tc>
-          <w:tcPr>
-            <w:tcW w:w="2088" w:type="dxa"/>
-            <w:shd w:val="clear" w:color="auto" w:fill="auto"/>
-          </w:tcPr>
-          <w:p>
-            <w:pPr>
-              <w:jc w:val="both"/>
-            </w:pPr>
-            <w:hyperlink r:id="rId44" w:history="1">
-              <w:r>
-                <w:rPr>
-                  <w:rStyle w:val="Hyperlink"/>
-                  <w:sz w:val="16"/>
-                  <w:szCs w:val="16"/>
-                </w:rPr>
-                <w:t>Line_line_11.png</w:t>
-              </w:r>
-            </w:hyperlink>
-          </w:p>
-        </w:tc>
-        <w:tc>
-          <w:tcPr>
-            <w:tcW w:w="3060" w:type="dxa"/>
-            <w:shd w:val="clear" w:color="auto" w:fill="auto"/>
-          </w:tcPr>
-          <w:p>
-            <w:pPr>
-              <w:jc w:val="both"/>
-            </w:pPr>
-            <w:r>
-              <w:t xml:space="preserve">13.61% </w:t>
-            </w:r>
-            <w:r>
-              <w:t xml:space="preserve">match with </w:t>
-            </w:r>
-            <w:r>
-              <w:t>Line_30</w:t>
-            </w:r>
-          </w:p>
-          <w:p>
-            <w:pPr>
-              <w:jc w:val="both"/>
-            </w:pPr>
-            <w:r>
-              <w:t xml:space="preserve">9.77% </w:t>
-            </w:r>
-            <w:r>
-              <w:t xml:space="preserve">match with </w:t>
-            </w:r>
-            <w:r>
-              <w:t>Line_13</w:t>
-            </w:r>
-          </w:p>
-          <w:p>
-            <w:pPr>
-              <w:jc w:val="both"/>
-            </w:pPr>
-            <w:r>
-              <w:t xml:space="preserve">9.42% </w:t>
-            </w:r>
-            <w:r>
-              <w:t xml:space="preserve">match with </w:t>
-            </w:r>
-            <w:r>
-              <w:t>Triangle_10</w:t>
-            </w:r>
-          </w:p>
-          <w:p>
-            <w:pPr>
-              <w:jc w:val="both"/>
-            </w:pPr>
-            <w:r>
-              <w:t xml:space="preserve">9.42% </w:t>
-            </w:r>
-            <w:r>
-              <w:t>match with Triangle</w:t>
-            </w:r>
-            <w:r>
-              <w:t>_34</w:t>
-            </w:r>
-          </w:p>
-          <w:p>
-            <w:pPr>
-              <w:jc w:val="both"/>
-            </w:pPr>
-            <w:r>
-              <w:t xml:space="preserve">5.58% </w:t>
-            </w:r>
-            <w:r>
-              <w:t>match with Triangle</w:t>
-            </w:r>
-            <w:r>
-              <w:t>_35</w:t>
-            </w:r>
-          </w:p>
-        </w:tc>
-      </w:tr>
-      <w:tr>
-        <w:tc>
-          <w:tcPr>
-            <w:tcW w:w="2088" w:type="dxa"/>
-            <w:shd w:val="clear" w:color="auto" w:fill="auto"/>
-          </w:tcPr>
-          <w:p>
-            <w:pPr>
-              <w:jc w:val="both"/>
-            </w:pPr>
-            <w:hyperlink r:id="rId45" w:history="1">
-              <w:r>
-                <w:rPr>
-                  <w:rStyle w:val="Hyperlink"/>
-                  <w:sz w:val="16"/>
-                  <w:szCs w:val="16"/>
-                </w:rPr>
-                <w:t>Line_line_22.png</w:t>
-              </w:r>
-            </w:hyperlink>
-          </w:p>
-        </w:tc>
-        <w:tc>
-          <w:tcPr>
-            <w:tcW w:w="3060" w:type="dxa"/>
-            <w:shd w:val="clear" w:color="auto" w:fill="auto"/>
-          </w:tcPr>
-          <w:p>
-            <w:pPr>
-              <w:jc w:val="both"/>
-            </w:pPr>
-            <w:r>
-              <w:t xml:space="preserve">12.02% </w:t>
-            </w:r>
-            <w:r>
-              <w:t>match with Triangle</w:t>
-            </w:r>
-            <w:r>
-              <w:t>_28</w:t>
-            </w:r>
-          </w:p>
-          <w:p>
-            <w:pPr>
-              <w:jc w:val="both"/>
-            </w:pPr>
-            <w:r>
-              <w:t xml:space="preserve">10.18% </w:t>
-            </w:r>
-            <w:r>
-              <w:t xml:space="preserve">match with </w:t>
-            </w:r>
-            <w:r>
-              <w:t>Line_4</w:t>
-            </w:r>
-          </w:p>
-          <w:p>
-            <w:pPr>
-              <w:jc w:val="both"/>
-            </w:pPr>
-            <w:r>
-              <w:t xml:space="preserve">8.35% </w:t>
-            </w:r>
-            <w:r>
-              <w:t>match with Triangle</w:t>
-            </w:r>
-            <w:r>
-              <w:t>_27</w:t>
-            </w:r>
-          </w:p>
-          <w:p>
-            <w:pPr>
-              <w:jc w:val="both"/>
-            </w:pPr>
-            <w:r>
-              <w:t xml:space="preserve">7.5% </w:t>
-            </w:r>
-            <w:r>
-              <w:t xml:space="preserve">match with </w:t>
-            </w:r>
-            <w:r>
-              <w:t>Rectangle_1</w:t>
-            </w:r>
-          </w:p>
-          <w:p>
-            <w:pPr>
-              <w:jc w:val="both"/>
-            </w:pPr>
-            <w:r>
-              <w:t xml:space="preserve">6.84% </w:t>
-            </w:r>
-            <w:r>
-              <w:t>match with Triangle</w:t>
-            </w:r>
-            <w:r>
-              <w:t>_17</w:t>
-            </w:r>
-          </w:p>
-        </w:tc>
-      </w:tr>
-      <w:tr>
-        <w:tc>
-          <w:tcPr>
-            <w:tcW w:w="2088" w:type="dxa"/>
-            <w:shd w:val="clear" w:color="auto" w:fill="auto"/>
-          </w:tcPr>
-          <w:p>
-            <w:pPr>
-              <w:jc w:val="both"/>
-            </w:pPr>
-            <w:hyperlink r:id="rId46" w:history="1">
-              <w:r>
-                <w:rPr>
-                  <w:rStyle w:val="Hyperlink"/>
-                  <w:sz w:val="16"/>
-                  <w:szCs w:val="16"/>
-                </w:rPr>
-                <w:t>Rectangle_rectangle_18.png</w:t>
-              </w:r>
-            </w:hyperlink>
-            <w:r>
-              <w:t xml:space="preserve"> </w:t>
-            </w:r>
-          </w:p>
-        </w:tc>
-        <w:tc>
-          <w:tcPr>
-            <w:tcW w:w="3060" w:type="dxa"/>
-            <w:shd w:val="clear" w:color="auto" w:fill="auto"/>
-          </w:tcPr>
-          <w:p>
-            <w:pPr>
-              <w:jc w:val="both"/>
-            </w:pPr>
-            <w:r>
-              <w:t xml:space="preserve">15.16% </w:t>
-            </w:r>
-            <w:r>
-              <w:t>match with Triangle</w:t>
-            </w:r>
-            <w:r>
-              <w:t>_2</w:t>
-            </w:r>
-          </w:p>
-          <w:p>
-            <w:pPr>
-              <w:jc w:val="both"/>
-            </w:pPr>
-            <w:r>
-              <w:t xml:space="preserve">14.29% </w:t>
-            </w:r>
-            <w:r>
-              <w:t>match with Triangle</w:t>
-            </w:r>
-            <w:r>
-              <w:t>_3</w:t>
-            </w:r>
-          </w:p>
-          <w:p>
-            <w:pPr>
-              <w:jc w:val="both"/>
-            </w:pPr>
-            <w:r>
-              <w:t xml:space="preserve">14.29% </w:t>
-            </w:r>
-            <w:r>
-              <w:t>match with Triangle</w:t>
-            </w:r>
-            <w:r>
-              <w:t>_10</w:t>
-            </w:r>
-          </w:p>
-          <w:p>
-            <w:pPr>
-              <w:jc w:val="both"/>
-            </w:pPr>
-            <w:r>
-              <w:t xml:space="preserve">12.09% </w:t>
-            </w:r>
-            <w:r>
-              <w:t>match with Triangle</w:t>
-            </w:r>
-            <w:r>
-              <w:t>_12</w:t>
-            </w:r>
-          </w:p>
-          <w:p>
-            <w:pPr>
-              <w:jc w:val="both"/>
-            </w:pPr>
-            <w:r>
-              <w:t xml:space="preserve">10.56% </w:t>
-            </w:r>
-            <w:r>
-              <w:t>match with Triangle</w:t>
-            </w:r>
-            <w:r>
-              <w:t>_1</w:t>
-            </w:r>
-          </w:p>
-        </w:tc>
-      </w:tr>
-      <w:tr>
-        <w:tc>
-          <w:tcPr>
-            <w:tcW w:w="2088" w:type="dxa"/>
-            <w:shd w:val="clear" w:color="auto" w:fill="auto"/>
-          </w:tcPr>
-          <w:p>
-            <w:pPr>
-              <w:jc w:val="both"/>
-            </w:pPr>
-            <w:hyperlink r:id="rId47" w:history="1">
-              <w:r>
-                <w:rPr>
-                  <w:rStyle w:val="Hyperlink"/>
-                  <w:sz w:val="16"/>
-                  <w:szCs w:val="16"/>
-                </w:rPr>
-                <w:t>Rectangle_rectangle_28.png</w:t>
-              </w:r>
-            </w:hyperlink>
-          </w:p>
-        </w:tc>
-        <w:tc>
-          <w:tcPr>
-            <w:tcW w:w="3060" w:type="dxa"/>
-            <w:shd w:val="clear" w:color="auto" w:fill="auto"/>
-          </w:tcPr>
-          <w:p>
-            <w:pPr>
-              <w:jc w:val="both"/>
-            </w:pPr>
-            <w:r>
-              <w:t xml:space="preserve">25.41% </w:t>
-            </w:r>
-            <w:r>
-              <w:t>match with Triangle</w:t>
-            </w:r>
-            <w:r>
-              <w:t>_5</w:t>
-            </w:r>
-          </w:p>
-          <w:p>
-            <w:pPr>
-              <w:jc w:val="both"/>
-            </w:pPr>
-            <w:r>
-              <w:t xml:space="preserve">15.14% </w:t>
-            </w:r>
-            <w:r>
-              <w:t>match with Triangle</w:t>
-            </w:r>
-            <w:r>
-              <w:t>_9</w:t>
-            </w:r>
-          </w:p>
-          <w:p>
-            <w:pPr>
-              <w:jc w:val="both"/>
-            </w:pPr>
-            <w:r>
-              <w:t xml:space="preserve">9.19% </w:t>
-            </w:r>
-            <w:r>
-              <w:t>match with Triangle</w:t>
-            </w:r>
-            <w:r>
-              <w:t>_32</w:t>
-            </w:r>
-          </w:p>
-          <w:p>
-            <w:pPr>
-              <w:jc w:val="both"/>
-            </w:pPr>
-            <w:r>
-              <w:t xml:space="preserve">9.06% </w:t>
-            </w:r>
-            <w:r>
-              <w:t xml:space="preserve">match with </w:t>
-            </w:r>
-            <w:r>
-              <w:t>Rectangle_3</w:t>
-            </w:r>
-          </w:p>
-          <w:p>
-            <w:pPr>
-              <w:jc w:val="both"/>
-            </w:pPr>
-            <w:r>
-              <w:t xml:space="preserve">7.57% </w:t>
-            </w:r>
-            <w:r>
-              <w:t>match with Triangle</w:t>
-            </w:r>
-            <w:r>
-              <w:t>_6</w:t>
-            </w:r>
-          </w:p>
-        </w:tc>
-      </w:tr>
-      <w:tr>
-        <w:tc>
-          <w:tcPr>
-            <w:tcW w:w="2088" w:type="dxa"/>
-            <w:shd w:val="clear" w:color="auto" w:fill="auto"/>
-          </w:tcPr>
-          <w:p>
-            <w:pPr>
-              <w:jc w:val="both"/>
-            </w:pPr>
-            <w:hyperlink r:id="rId48" w:history="1">
-              <w:r>
-                <w:rPr>
-                  <w:rStyle w:val="Hyperlink"/>
-                  <w:sz w:val="16"/>
-                  <w:szCs w:val="16"/>
-                </w:rPr>
-                <w:t>Triangle_triangle_23.png</w:t>
-              </w:r>
-            </w:hyperlink>
-          </w:p>
-        </w:tc>
-        <w:tc>
-          <w:tcPr>
-            <w:tcW w:w="3060" w:type="dxa"/>
-            <w:shd w:val="clear" w:color="auto" w:fill="auto"/>
-          </w:tcPr>
-          <w:p>
-            <w:pPr>
-              <w:jc w:val="both"/>
-            </w:pPr>
-            <w:r>
-              <w:t xml:space="preserve">96.18% </w:t>
-            </w:r>
-            <w:r>
-              <w:t>match with Triangle</w:t>
-            </w:r>
-            <w:r>
-              <w:t>_1</w:t>
-            </w:r>
-          </w:p>
-          <w:p>
-            <w:pPr>
-              <w:jc w:val="both"/>
-            </w:pPr>
-            <w:r>
-              <w:t xml:space="preserve">27.32% </w:t>
-            </w:r>
-            <w:r>
-              <w:t xml:space="preserve">match with </w:t>
-            </w:r>
-            <w:r>
-              <w:t>Rectangle_1</w:t>
-            </w:r>
-          </w:p>
-          <w:p>
-            <w:pPr>
-              <w:jc w:val="both"/>
-            </w:pPr>
-            <w:r>
-              <w:t xml:space="preserve">24.51% </w:t>
-            </w:r>
-            <w:r>
-              <w:t>match with Triangle</w:t>
-            </w:r>
-            <w:r>
-              <w:t>_2</w:t>
-            </w:r>
-          </w:p>
-          <w:p>
-            <w:pPr>
-              <w:jc w:val="both"/>
-            </w:pPr>
-            <w:r>
-              <w:t xml:space="preserve">7.39% </w:t>
-            </w:r>
-            <w:r>
-              <w:t xml:space="preserve">match with </w:t>
-            </w:r>
-            <w:r>
-              <w:t>Rectangle_2</w:t>
-            </w:r>
-          </w:p>
-          <w:p>
-            <w:pPr>
-              <w:jc w:val="both"/>
-            </w:pPr>
-            <w:r>
-              <w:t xml:space="preserve">6.36% </w:t>
-            </w:r>
-            <w:r>
-              <w:t xml:space="preserve">match with </w:t>
-            </w:r>
-            <w:r>
-              <w:t>Rectangle_5</w:t>
-            </w:r>
-          </w:p>
-        </w:tc>
-      </w:tr>
-      <w:tr>
-        <w:tc>
-          <w:tcPr>
-            <w:tcW w:w="2088" w:type="dxa"/>
-            <w:shd w:val="clear" w:color="auto" w:fill="auto"/>
-          </w:tcPr>
-          <w:p>
-            <w:pPr>
-              <w:jc w:val="both"/>
-            </w:pPr>
-            <w:hyperlink r:id="rId49" w:history="1">
-              <w:r>
-                <w:rPr>
-                  <w:rStyle w:val="Hyperlink"/>
-                  <w:sz w:val="16"/>
-                  <w:szCs w:val="16"/>
-                </w:rPr>
-                <w:t>Triangle_triangle_0.png</w:t>
-              </w:r>
-            </w:hyperlink>
-          </w:p>
-        </w:tc>
-        <w:tc>
-          <w:tcPr>
-            <w:tcW w:w="3060" w:type="dxa"/>
-            <w:shd w:val="clear" w:color="auto" w:fill="auto"/>
-          </w:tcPr>
-          <w:p>
-            <w:pPr>
-              <w:jc w:val="both"/>
-            </w:pPr>
-            <w:r>
-              <w:t xml:space="preserve">11.93% </w:t>
-            </w:r>
-            <w:r>
-              <w:t>match with Triangle</w:t>
-            </w:r>
-            <w:r>
-              <w:t>_22</w:t>
-            </w:r>
-          </w:p>
-          <w:p>
-            <w:pPr>
-              <w:jc w:val="both"/>
-            </w:pPr>
-            <w:r>
-              <w:t xml:space="preserve">11.93% </w:t>
-            </w:r>
-            <w:r>
-              <w:t>match with Triangle</w:t>
-            </w:r>
-            <w:r>
-              <w:t>_24</w:t>
-            </w:r>
-          </w:p>
-          <w:p>
-            <w:pPr>
-              <w:jc w:val="both"/>
-            </w:pPr>
-            <w:r>
-              <w:t xml:space="preserve">11.7% </w:t>
-            </w:r>
-            <w:r>
-              <w:t>match with Triangle</w:t>
-            </w:r>
-            <w:r>
-              <w:t>_23</w:t>
-            </w:r>
-          </w:p>
-          <w:p>
-            <w:pPr>
-              <w:jc w:val="both"/>
-            </w:pPr>
-            <w:r>
-              <w:t xml:space="preserve">8.19% </w:t>
-            </w:r>
-            <w:r>
-              <w:t xml:space="preserve">match with </w:t>
-            </w:r>
-            <w:r>
-              <w:t>Circle_1</w:t>
-            </w:r>
-          </w:p>
-          <w:p>
-            <w:pPr>
-              <w:jc w:val="both"/>
-            </w:pPr>
-            <w:r>
-              <w:t xml:space="preserve">7.02% </w:t>
-            </w:r>
-            <w:r>
-              <w:t>match with Triangle</w:t>
-            </w:r>
-            <w:r>
-              <w:t>_25</w:t>
-            </w:r>
-          </w:p>
-        </w:tc>
-      </w:tr>
-    </w:tbl>
-    <w:p>
-      <w:pPr>
-        <w:jc w:val="both"/>
-      </w:pPr>
-    </w:p>
-    <w:p>
-      <w:pPr>
-        <w:jc w:val="both"/>
-      </w:pPr>
-      <w:r>
-        <w:t xml:space="preserve">In case of </w:t>
-      </w:r>
-      <w:r>
-        <w:t xml:space="preserve">Multisequence Learning (see </w:t>
-      </w:r>
-      <w:r>
-        <w:fldChar w:fldCharType="begin"/>
-      </w:r>
-      <w:r>
-        <w:instrText xml:space="preserve"> REF _Ref98579934 \h </w:instrText>
-      </w:r>
-      <w:r>
-        <w:fldChar w:fldCharType="separate"/>
-      </w:r>
-      <w:r>
-        <w:rPr>
-          <w:b/>
-          <w:bCs/>
-        </w:rPr>
-        <w:t xml:space="preserve">Table </w:t>
-      </w:r>
-      <w:r>
-        <w:rPr>
-          <w:b/>
-          <w:bCs/>
-          <w:noProof/>
-        </w:rPr>
-        <w:t>13</w:t>
-      </w:r>
-      <w:r>
-        <w:fldChar w:fldCharType="end"/>
-      </w:r>
-      <w:r>
-        <w:t xml:space="preserve">) the Triangular pattern dominates over all the other three objects. But in case of </w:t>
-      </w:r>
-      <w:proofErr w:type="gramStart"/>
-      <w:r>
-        <w:t>line</w:t>
-      </w:r>
-      <w:proofErr w:type="gramEnd"/>
-      <w:r>
-        <w:t xml:space="preserve"> we can find a bit better number of guessing the correct object as we took 5 of the possible guesses for every frame. Line accuracy is a little bit better than rectangle and circle because it had </w:t>
-      </w:r>
-      <w:r>
-        <w:t xml:space="preserve">the highest number of frames to get learned with. </w:t>
-      </w:r>
-      <w:proofErr w:type="gramStart"/>
-      <w:r>
-        <w:t>So</w:t>
-      </w:r>
-      <w:proofErr w:type="gramEnd"/>
-      <w:r>
-        <w:t xml:space="preserve"> from our result we can say that mismatching the number of learning frames can be a solution for better object pattern matching in case of video learning projects if we use HTM algorithm. As like a human brain this algorithm recalls the last learned sequence the best and that is why triangle accuracy is the greatest among all </w:t>
-      </w:r>
-      <w:r>
-        <w:lastRenderedPageBreak/>
-        <w:t xml:space="preserve">and most of the cases the program </w:t>
-      </w:r>
-      <w:proofErr w:type="gramStart"/>
-      <w:r>
-        <w:t>guess</w:t>
-      </w:r>
-      <w:proofErr w:type="gramEnd"/>
-      <w:r>
-        <w:t xml:space="preserve"> the frame as a sequence of triangular object movement. </w:t>
-      </w:r>
-    </w:p>
-    <w:p>
-      <w:pPr>
-        <w:jc w:val="both"/>
-      </w:pPr>
-    </w:p>
-    <w:p>
-      <w:pPr>
-        <w:pStyle w:val="Caption"/>
-        <w:keepNext/>
-        <w:rPr>
-          <w:b w:val="0"/>
-          <w:bCs w:val="0"/>
-        </w:rPr>
-      </w:pPr>
-      <w:bookmarkStart w:id="11" w:name="_Ref98579934"/>
-      <w:r>
-        <w:rPr>
-          <w:b w:val="0"/>
-          <w:bCs w:val="0"/>
-        </w:rPr>
-        <w:t xml:space="preserve">Table </w:t>
-      </w:r>
-      <w:r>
-        <w:rPr>
-          <w:b w:val="0"/>
-          <w:bCs w:val="0"/>
-        </w:rPr>
-        <w:fldChar w:fldCharType="begin"/>
-      </w:r>
-      <w:r>
-        <w:rPr>
-          <w:b w:val="0"/>
-          <w:bCs w:val="0"/>
-        </w:rPr>
-        <w:instrText xml:space="preserve"> SEQ Table \* ARABIC </w:instrText>
-      </w:r>
-      <w:r>
-        <w:rPr>
-          <w:b w:val="0"/>
-          <w:bCs w:val="0"/>
-        </w:rPr>
-        <w:fldChar w:fldCharType="separate"/>
-      </w:r>
-      <w:r>
-        <w:rPr>
-          <w:b w:val="0"/>
-          <w:bCs w:val="0"/>
-          <w:noProof/>
-        </w:rPr>
-        <w:t>13</w:t>
-      </w:r>
-      <w:r>
-        <w:rPr>
-          <w:b w:val="0"/>
-          <w:bCs w:val="0"/>
-        </w:rPr>
-        <w:fldChar w:fldCharType="end"/>
-      </w:r>
-      <w:bookmarkEnd w:id="11"/>
-      <w:r>
-        <w:rPr>
-          <w:b w:val="0"/>
-          <w:bCs w:val="0"/>
-        </w:rPr>
-        <w:t>:Object recognition accuracy in Multisequence learning</w:t>
-      </w:r>
-    </w:p>
-    <w:tbl>
-      <w:tblPr>
-        <w:tblW w:w="5148" w:type="dxa"/>
-        <w:tblBorders>
-          <w:top w:val="single" w:sz="4" w:space="0" w:color="auto"/>
-          <w:left w:val="single" w:sz="4" w:space="0" w:color="auto"/>
-          <w:bottom w:val="single" w:sz="4" w:space="0" w:color="auto"/>
-          <w:right w:val="single" w:sz="4" w:space="0" w:color="auto"/>
-          <w:insideH w:val="single" w:sz="4" w:space="0" w:color="auto"/>
-          <w:insideV w:val="single" w:sz="4" w:space="0" w:color="auto"/>
-        </w:tblBorders>
-        <w:tblLook w:val="04A0" w:firstRow="1" w:lastRow="0" w:firstColumn="1" w:lastColumn="0" w:noHBand="0" w:noVBand="1"/>
-      </w:tblPr>
-      <w:tblGrid>
-        <w:gridCol w:w="2088"/>
-        <w:gridCol w:w="3060"/>
-      </w:tblGrid>
-      <w:tr>
-        <w:tc>
-          <w:tcPr>
-            <w:tcW w:w="2088" w:type="dxa"/>
-            <w:shd w:val="clear" w:color="auto" w:fill="auto"/>
-          </w:tcPr>
-          <w:p>
-            <w:pPr>
-              <w:jc w:val="both"/>
-            </w:pPr>
-            <w:r>
-              <w:t>Input Picture Sequence</w:t>
-            </w:r>
-          </w:p>
-        </w:tc>
-        <w:tc>
-          <w:tcPr>
-            <w:tcW w:w="3060" w:type="dxa"/>
+            <w:tcW w:w="2880" w:type="dxa"/>
             <w:shd w:val="clear" w:color="auto" w:fill="auto"/>
           </w:tcPr>
           <w:p>
@@ -17854,7 +17717,7 @@
         </w:tc>
         <w:tc>
           <w:tcPr>
-            <w:tcW w:w="3060" w:type="dxa"/>
+            <w:tcW w:w="2880" w:type="dxa"/>
             <w:shd w:val="clear" w:color="auto" w:fill="auto"/>
           </w:tcPr>
           <w:p>
@@ -17980,7 +17843,7 @@
         </w:tc>
         <w:tc>
           <w:tcPr>
-            <w:tcW w:w="3060" w:type="dxa"/>
+            <w:tcW w:w="2880" w:type="dxa"/>
             <w:shd w:val="clear" w:color="auto" w:fill="auto"/>
           </w:tcPr>
           <w:p>
@@ -18097,7 +17960,7 @@
         </w:tc>
         <w:tc>
           <w:tcPr>
-            <w:tcW w:w="3060" w:type="dxa"/>
+            <w:tcW w:w="2880" w:type="dxa"/>
             <w:shd w:val="clear" w:color="auto" w:fill="auto"/>
           </w:tcPr>
           <w:p>
@@ -18220,7 +18083,7 @@
         </w:tc>
         <w:tc>
           <w:tcPr>
-            <w:tcW w:w="3060" w:type="dxa"/>
+            <w:tcW w:w="2880" w:type="dxa"/>
             <w:shd w:val="clear" w:color="auto" w:fill="auto"/>
           </w:tcPr>
           <w:p>
@@ -18340,7 +18203,7 @@
         </w:tc>
         <w:tc>
           <w:tcPr>
-            <w:tcW w:w="3060" w:type="dxa"/>
+            <w:tcW w:w="2880" w:type="dxa"/>
             <w:shd w:val="clear" w:color="auto" w:fill="auto"/>
           </w:tcPr>
           <w:p>
@@ -18466,7 +18329,7 @@
         </w:tc>
         <w:tc>
           <w:tcPr>
-            <w:tcW w:w="3060" w:type="dxa"/>
+            <w:tcW w:w="2880" w:type="dxa"/>
             <w:shd w:val="clear" w:color="auto" w:fill="auto"/>
           </w:tcPr>
           <w:p>
@@ -18601,7 +18464,7 @@
         </w:tc>
         <w:tc>
           <w:tcPr>
-            <w:tcW w:w="3060" w:type="dxa"/>
+            <w:tcW w:w="2880" w:type="dxa"/>
             <w:shd w:val="clear" w:color="auto" w:fill="auto"/>
           </w:tcPr>
           <w:p>
@@ -18736,7 +18599,7 @@
         </w:tc>
         <w:tc>
           <w:tcPr>
-            <w:tcW w:w="3060" w:type="dxa"/>
+            <w:tcW w:w="2880" w:type="dxa"/>
             <w:shd w:val="clear" w:color="auto" w:fill="auto"/>
           </w:tcPr>
           <w:p>
@@ -18912,44 +18775,20 @@
         <w:rPr>
           <w:lang w:val="en-US"/>
         </w:rPr>
-        <w:t xml:space="preserve"> We have also </w:t>
-      </w:r>
-      <w:proofErr w:type="spellStart"/>
+        <w:t xml:space="preserve"> We have also devided the VideoLearning library </w:t>
+      </w:r>
       <w:r>
         <w:rPr>
           <w:lang w:val="en-US"/>
         </w:rPr>
-        <w:t>devided</w:t>
-      </w:r>
-      <w:proofErr w:type="spellEnd"/>
-      <w:r>
-        <w:rPr>
-          <w:lang w:val="en-US"/>
-        </w:rPr>
-        <w:t xml:space="preserve"> the </w:t>
-      </w:r>
-      <w:proofErr w:type="spellStart"/>
-      <w:r>
-        <w:rPr>
-          <w:lang w:val="en-US"/>
-        </w:rPr>
-        <w:t>VideoLearning</w:t>
-      </w:r>
-      <w:proofErr w:type="spellEnd"/>
-      <w:r>
-        <w:rPr>
-          <w:lang w:val="en-US"/>
-        </w:rPr>
-        <w:t xml:space="preserve"> library into three useable functions </w:t>
-      </w:r>
-      <w:proofErr w:type="spellStart"/>
+        <w:t xml:space="preserve">into three useable functions </w:t>
+      </w:r>
       <w:r>
         <w:rPr>
           <w:rStyle w:val="pl-token"/>
         </w:rPr>
         <w:t>TrainWithFrameKey</w:t>
       </w:r>
-      <w:proofErr w:type="spellEnd"/>
       <w:r>
         <w:rPr>
           <w:rStyle w:val="pl-token"/>
@@ -18957,14 +18796,12 @@
         </w:rPr>
         <w:t xml:space="preserve">, </w:t>
       </w:r>
-      <w:proofErr w:type="spellStart"/>
       <w:r>
         <w:rPr>
           <w:rStyle w:val="pl-token"/>
         </w:rPr>
         <w:t>PredictImageInput</w:t>
       </w:r>
-      <w:proofErr w:type="spellEnd"/>
       <w:r>
         <w:rPr>
           <w:rStyle w:val="pl-token"/>
@@ -18972,14 +18809,12 @@
         </w:rPr>
         <w:t xml:space="preserve"> and </w:t>
       </w:r>
-      <w:proofErr w:type="spellStart"/>
       <w:r>
         <w:rPr>
           <w:rStyle w:val="pl-token"/>
         </w:rPr>
         <w:t>TrainWithFrameKeys</w:t>
       </w:r>
-      <w:proofErr w:type="spellEnd"/>
       <w:r>
         <w:rPr>
           <w:rStyle w:val="pl-token"/>
@@ -18993,14 +18828,7 @@
           <w:rStyle w:val="pl-token"/>
           <w:lang w:val="en-US"/>
         </w:rPr>
-        <w:t xml:space="preserve">every functions </w:t>
-      </w:r>
-      <w:r>
-        <w:rPr>
-          <w:rStyle w:val="pl-token"/>
-          <w:lang w:val="en-US"/>
-        </w:rPr>
-        <w:t>and methods</w:t>
+        <w:t>every functions and methods</w:t>
       </w:r>
       <w:proofErr w:type="gramEnd"/>
       <w:r>
@@ -19288,8 +19116,6 @@
         </w:numPr>
         <w:rPr>
           <w:noProof/>
-          <w:sz w:val="24"/>
-          <w:szCs w:val="24"/>
         </w:rPr>
       </w:pPr>
       <w:r>
@@ -19408,6 +19234,24 @@
         </w:rPr>
         <w:t>, 2-4.</w:t>
       </w:r>
+    </w:p>
+    <w:p/>
+    <w:p/>
+    <w:p/>
+    <w:p/>
+    <w:p>
+      <w:pPr>
+        <w:jc w:val="both"/>
+      </w:pPr>
+      <w:r>
+        <w:t xml:space="preserve">           </w:t>
+      </w:r>
+    </w:p>
+    <w:p>
+      <w:pPr>
+        <w:ind w:left="720"/>
+        <w:jc w:val="both"/>
+      </w:pPr>
     </w:p>
     <w:p/>
     <w:p>
@@ -19624,7 +19468,7 @@
                 <v:path o:extrusionok="f" gradientshapeok="t" o:connecttype="rect"/>
                 <o:lock v:ext="edit" aspectratio="t"/>
               </v:shapetype>
-              <v:shape id="Grafik 4" o:spid="_x0000_i1025" type="#_x0000_t75" style="width:96.4pt;height:49.45pt;visibility:visible">
+              <v:shape id="Grafik 4" o:spid="_x0000_i1025" type="#_x0000_t75" style="width:96.3pt;height:49.55pt;visibility:visible">
                 <v:imagedata r:id="rId1" o:title=""/>
               </v:shape>
             </w:pict>
@@ -20206,7 +20050,7 @@
   <w:abstractNum w:abstractNumId="13" w15:restartNumberingAfterBreak="0">
     <w:nsid w:val="24505C0F"/>
     <w:multiLevelType w:val="hybridMultilevel"/>
-    <w:tmpl w:val="0518DCC8"/>
+    <w:tmpl w:val="98F0BF26"/>
     <w:lvl w:ilvl="0" w:tplc="04090005">
       <w:start w:val="1"/>
       <w:numFmt w:val="bullet"/>

</xml_diff>

<commit_message>
Few changes in Documentation
</commit_message>
<xml_diff>
--- a/MySEProject/Documentation/Documentation of Migration of video learning project.docx
+++ b/MySEProject/Documentation/Documentation of Migration of video learning project.docx
@@ -138,29 +138,7 @@
           <w:sz w:val="18"/>
           <w:szCs w:val="18"/>
         </w:rPr>
-        <w:t xml:space="preserve">                    Matriculation ID:</w:t>
-      </w:r>
-      <w:r>
-        <w:rPr>
-          <w:noProof w:val="0"/>
-          <w:sz w:val="20"/>
-          <w:szCs w:val="20"/>
-        </w:rPr>
-        <w:t xml:space="preserve"> </w:t>
-      </w:r>
-      <w:r>
-        <w:rPr>
-          <w:sz w:val="18"/>
-          <w:szCs w:val="18"/>
-        </w:rPr>
-        <w:t>1345476</w:t>
-      </w:r>
-      <w:r>
-        <w:rPr>
-          <w:sz w:val="18"/>
-          <w:szCs w:val="18"/>
-        </w:rPr>
-        <w:t xml:space="preserve"> </w:t>
+        <w:t xml:space="preserve">                    </w:t>
       </w:r>
     </w:p>
     <w:p>
@@ -199,30 +177,6 @@
       </w:pPr>
       <w:r>
         <w:t xml:space="preserve">   </w:t>
-      </w:r>
-      <w:r>
-        <w:rPr>
-          <w:sz w:val="18"/>
-          <w:szCs w:val="18"/>
-        </w:rPr>
-        <w:t>Matriculation ID:</w:t>
-      </w:r>
-      <w:r>
-        <w:t xml:space="preserve"> </w:t>
-      </w:r>
-      <w:r>
-        <w:rPr>
-          <w:sz w:val="18"/>
-          <w:szCs w:val="18"/>
-        </w:rPr>
-        <w:t>13</w:t>
-      </w:r>
-      <w:r>
-        <w:rPr>
-          <w:sz w:val="18"/>
-          <w:szCs w:val="18"/>
-        </w:rPr>
-        <w:t>84042</w:t>
       </w:r>
     </w:p>
     <w:p>
@@ -961,14 +915,14 @@
         <w:rPr>
           <w:lang w:val="en-US"/>
         </w:rPr>
-        <w:t xml:space="preserve"> and prediction. The temporal sequence is achieved from HTM algorithm from the stream of input data. </w:t>
+        <w:t xml:space="preserve"> and prediction. The temporal sequence is </w:t>
       </w:r>
       <w:r>
         <w:rPr>
           <w:lang w:val="en-US"/>
         </w:rPr>
         <w:lastRenderedPageBreak/>
-        <w:t>Here Afterwards the result of the learning is tested by giving the trained model an arbitrary image, the model then attempts to recreate a video with proceeding frame after the input frame.</w:t>
+        <w:t>achieved from HTM algorithm from the stream of input data. Here Afterwards the result of the learning is tested by giving the trained model an arbitrary image, the model then attempts to recreate a video with proceeding frame after the input frame.</w:t>
       </w:r>
     </w:p>
     <w:p>
@@ -1609,10 +1563,10 @@
       </w:r>
       <w:proofErr w:type="spellEnd"/>
       <w:r>
-        <w:t xml:space="preserve"> format to binarize each frame as our training videos are created based on Black and White color mode for ease of computational time required for processors. Pure or RGB color mode requires great amount of computational time as per our tests. </w:t>
-      </w:r>
-      <w:r>
-        <w:t xml:space="preserve">When the predicted images are recreated </w:t>
+        <w:t xml:space="preserve"> format to binarize each frame as our training videos are created based on Black and White color mode for ease of computational time required for processors. Pure or RGB color mode </w:t>
+      </w:r>
+      <w:r>
+        <w:t xml:space="preserve">requires great amount of computational time as per our tests. When the predicted images are recreated </w:t>
       </w:r>
       <w:proofErr w:type="spellStart"/>
       <w:r>
@@ -2671,7 +2625,7 @@
       </w:pPr>
       <w:r>
         <w:pict w14:anchorId="4D6A2F7B">
-          <v:shape id="_x0000_i1026" type="#_x0000_t75" style="width:194.1pt;height:102.55pt">
+          <v:shape id="_x0000_i1026" type="#_x0000_t75" style="width:194.25pt;height:102.4pt">
             <v:imagedata r:id="rId18" o:title="Circle_circle_0"/>
           </v:shape>
         </w:pict>
@@ -9297,7 +9251,11 @@
       </w:r>
       <w:proofErr w:type="gramEnd"/>
       <w:r>
-        <w:t xml:space="preserve"> hence causing higher computational resources. To reduce this </w:t>
+        <w:t xml:space="preserve"> hence causing higher computational resources. To reduce </w:t>
+      </w:r>
+      <w:r>
+        <w:lastRenderedPageBreak/>
+        <w:t xml:space="preserve">this </w:t>
       </w:r>
       <w:proofErr w:type="gramStart"/>
       <w:r>
@@ -9305,11 +9263,7 @@
       </w:r>
       <w:proofErr w:type="gramEnd"/>
       <w:r>
-        <w:t xml:space="preserve"> we used homeostatic plasticity controller </w:t>
-      </w:r>
-      <w:r>
-        <w:lastRenderedPageBreak/>
-        <w:t>which influences excitation and inhibition balance of neurons. The functional stability of neural columns is achieved by SP and TM setting cells in active or predictive state. SP provides Global and Local inhibition which controls the number of cells must be activated in the currently processing area. To keep the stability of the Spatial Pooler and learning of TM a set of common parameters were selected while instantiating HTM (</w:t>
+        <w:t xml:space="preserve"> we used homeostatic plasticity controller which influences excitation and inhibition balance of neurons. The functional stability of neural columns is achieved by SP and TM setting cells in active or predictive state. SP provides Global and Local inhibition which controls the number of cells must be activated in the currently processing area. To keep the stability of the Spatial Pooler and learning of TM a set of common parameters were selected while instantiating HTM (</w:t>
       </w:r>
       <w:r>
         <w:t xml:space="preserve">see </w:t>
@@ -10189,7 +10143,7 @@
         <w:rPr>
           <w:noProof/>
         </w:rPr>
-        <w:t>(Dobrick, 2021)</w:t>
+        <w:t>(Dobri,2021)</w:t>
       </w:r>
       <w:r>
         <w:t xml:space="preserve">. Deactivation of boosting in homeostatic plasticity in the cortical layer can also be applied to SP. But the actual understanding to this is yet to be revealed. Till now in HTM this technique consists of boosting and inhibition algorithms which works on the minimum column level and not on the cell level in the minimum column. Because SP operates on the population of neural cells in minimum column rather than the individual </w:t>
@@ -10332,10 +10286,10 @@
         <w:fldChar w:fldCharType="end"/>
       </w:r>
       <w:r>
-        <w:t xml:space="preserve">). By the definition sequence learning should take more computational time while </w:t>
-      </w:r>
-      <w:r>
-        <w:t>learning as it learns by each frame. But the multi sequence learning should take less time as it takes a bunch of frames while learning.</w:t>
+        <w:t xml:space="preserve">). By the definition sequence </w:t>
+      </w:r>
+      <w:r>
+        <w:t>learning should take more computational time while learning as it learns by each frame. But the multi sequence learning should take less time as it takes a bunch of frames while learning.</w:t>
       </w:r>
     </w:p>
     <w:p>
@@ -12999,7 +12953,7 @@
           <w:position w:val="-12"/>
         </w:rPr>
         <w:pict w14:anchorId="13E20067">
-          <v:shape id="_x0000_i1027" type="#_x0000_t75" style="width:152.65pt;height:29.4pt" equationxml="&lt;?xml version=&quot;1.0&quot; encoding=&quot;UTF-8&quot; standalone=&quot;yes&quot;?&gt;&#10;&lt;?mso-application progid=&quot;Word.Document&quot;?&gt;&#10;&lt;w:wordDocument xmlns:aml=&quot;http://schemas.microsoft.com/aml/2001/core&quot; xmlns:wpc=&quot;http://schemas.microsoft.com/office/word/2010/wordprocessingCanvas&quot; xmlns:cx=&quot;http://schemas.microsoft.com/office/drawing/2014/chartex&quot; xmlns:cx1=&quot;http://schemas.microsoft.com/office/drawing/2015/9/8/chartex&quot; xmlns:cx2=&quot;http://schemas.microsoft.com/office/drawing/2015/10/21/chartex&quot; xmlns:cx3=&quot;http://schemas.microsoft.com/office/drawing/2016/5/9/chartex&quot; xmlns:cx4=&quot;http://schemas.microsoft.com/office/drawing/2016/5/10/chartex&quot; xmlns:cx5=&quot;http://schemas.microsoft.com/office/drawing/2016/5/11/chartex&quot; xmlns:cx6=&quot;http://schemas.microsoft.com/office/drawing/2016/5/12/chartex&quot; xmlns:cx7=&quot;http://schemas.microsoft.com/office/drawing/2016/5/13/chartex&quot; xmlns:cx8=&quot;http://schemas.microsoft.com/office/drawing/2016/5/14/chartex&quot; xmlns:cr=&quot;http://schemas.microsoft.com/office/comments/2020/reactions&quot; xmlns:dt=&quot;uuid:C2F41010-65B3-11d1-A29F-00AA00C14882&quot; xmlns:mc=&quot;http://schemas.openxmlformats.org/markup-compatibility/2006&quot; xmlns:aink=&quot;http://schemas.microsoft.com/office/drawing/2016/ink&quot; xmlns:am3d=&quot;http://schemas.microsoft.com/office/drawing/2017/model3d&quot; xmlns:o=&quot;urn:schemas-microsoft-com:office:office&quot; xmlns:m=&quot;http://schemas.openxmlformats.org/officeDocument/2006/math&quot; xmlns:v=&quot;urn:schemas-microsoft-com:vml&quot; xmlns:w10=&quot;urn:schemas-microsoft-com:office:word&quot; xmlns:w=&quot;http://schemas.microsoft.com/office/word/2003/wordml&quot; xmlns:wx=&quot;http://schemas.microsoft.com/office/word/2003/auxHint&quot; xmlns:wne=&quot;http://schemas.microsoft.com/office/word/2006/wordml&quot; xmlns:wsp=&quot;http://schemas.microsoft.com/office/word/2003/wordml/sp2&quot; xmlns:sl=&quot;http://schemas.microsoft.com/schemaLibrary/2003/core&quot; w:macrosPresent=&quot;no&quot; w:embeddedObjPresent=&quot;no&quot; w:ocxPresent=&quot;no&quot; xml:space=&quot;preserve&quot;&gt;&lt;w:ignoreSubtree w:val=&quot;http://schemas.microsoft.com/office/word/2003/wordml/sp2&quot;/&gt;&lt;o:DocumentProperties&gt;&lt;o:Version&gt;16&lt;/o:Version&gt;&lt;/o:DocumentProperties&gt;&lt;w:docPr&gt;&lt;w:view w:val=&quot;print&quot;/&gt;&lt;w:defaultTabStop w:val=&quot;720&quot;/&gt;&lt;w:doNotHyphenateCaps/&gt;&lt;w:punctuationKerning/&gt;&lt;w:characterSpacingControl w:val=&quot;DontCompress&quot;/&gt;&lt;w:optimizeForBrowser/&gt;&lt;w:validateAgainstSchema w:val=&quot;off&quot;/&gt;&lt;w:saveInvalidXML w:val=&quot;off&quot;/&gt;&lt;w:ignoreMixedContent w:val=&quot;off&quot;/&gt;&lt;w:alwaysShowPlaceholderText w:val=&quot;off&quot;/&gt;&lt;w:doNotUnderlineInvalidXML/&gt;&lt;w:compat&gt;&lt;w:doNotUseHTMLParagraphAutoSpacing/&gt;&lt;w:dontAllowFieldEndSelect/&gt;&lt;w:useWord2002TableStyleRules/&gt;&lt;w:useFELayout/&gt;&lt;/w:compat&gt;&lt;wsp:rsids&gt;&lt;wsp:rsidRoot wsp:val=&quot;009303D9&quot;/&gt;&lt;wsp:rsid wsp:val=&quot;00017F3C&quot;/&gt;&lt;wsp:rsid wsp:val=&quot;0003031E&quot;/&gt;&lt;wsp:rsid wsp:val=&quot;0004781E&quot;/&gt;&lt;wsp:rsid wsp:val=&quot;00060406&quot;/&gt;&lt;wsp:rsid wsp:val=&quot;00080C7D&quot;/&gt;&lt;wsp:rsid wsp:val=&quot;0008758A&quot;/&gt;&lt;wsp:rsid wsp:val=&quot;000A3E79&quot;/&gt;&lt;wsp:rsid wsp:val=&quot;000B0AEF&quot;/&gt;&lt;wsp:rsid wsp:val=&quot;000C1E68&quot;/&gt;&lt;wsp:rsid wsp:val=&quot;001A2EFD&quot;/&gt;&lt;wsp:rsid wsp:val=&quot;001A3B3D&quot;/&gt;&lt;wsp:rsid wsp:val=&quot;001B67DC&quot;/&gt;&lt;wsp:rsid wsp:val=&quot;002254A9&quot;/&gt;&lt;wsp:rsid wsp:val=&quot;00233D97&quot;/&gt;&lt;wsp:rsid wsp:val=&quot;002347A2&quot;/&gt;&lt;wsp:rsid wsp:val=&quot;00242E2D&quot;/&gt;&lt;wsp:rsid wsp:val=&quot;0026184A&quot;/&gt;&lt;wsp:rsid wsp:val=&quot;002850E3&quot;/&gt;&lt;wsp:rsid wsp:val=&quot;002A31E6&quot;/&gt;&lt;wsp:rsid wsp:val=&quot;002D6449&quot;/&gt;&lt;wsp:rsid wsp:val=&quot;002F3B12&quot;/&gt;&lt;wsp:rsid wsp:val=&quot;00341611&quot;/&gt;&lt;wsp:rsid wsp:val=&quot;0034765A&quot;/&gt;&lt;wsp:rsid wsp:val=&quot;00354FCF&quot;/&gt;&lt;wsp:rsid wsp:val=&quot;00387EAC&quot;/&gt;&lt;wsp:rsid wsp:val=&quot;003A19E2&quot;/&gt;&lt;wsp:rsid wsp:val=&quot;003B4E04&quot;/&gt;&lt;wsp:rsid wsp:val=&quot;003D708B&quot;/&gt;&lt;wsp:rsid wsp:val=&quot;003D7593&quot;/&gt;&lt;wsp:rsid wsp:val=&quot;003F5A08&quot;/&gt;&lt;wsp:rsid wsp:val=&quot;00420716&quot;/&gt;&lt;wsp:rsid wsp:val=&quot;004325FB&quot;/&gt;&lt;wsp:rsid wsp:val=&quot;004432BA&quot;/&gt;&lt;wsp:rsid wsp:val=&quot;0044407E&quot;/&gt;&lt;wsp:rsid wsp:val=&quot;00447BB9&quot;/&gt;&lt;wsp:rsid wsp:val=&quot;00453DDF&quot;/&gt;&lt;wsp:rsid wsp:val=&quot;0046031D&quot;/&gt;&lt;wsp:rsid wsp:val=&quot;004967E6&quot;/&gt;&lt;wsp:rsid wsp:val=&quot;004A6D9E&quot;/&gt;&lt;wsp:rsid wsp:val=&quot;004C110B&quot;/&gt;&lt;wsp:rsid wsp:val=&quot;004D72B5&quot;/&gt;&lt;wsp:rsid wsp:val=&quot;004F306A&quot;/&gt;&lt;wsp:rsid wsp:val=&quot;00500438&quot;/&gt;&lt;wsp:rsid wsp:val=&quot;005300ED&quot;/&gt;&lt;wsp:rsid wsp:val=&quot;00551B7F&quot;/&gt;&lt;wsp:rsid wsp:val=&quot;0056610F&quot;/&gt;&lt;wsp:rsid wsp:val=&quot;0057117D&quot;/&gt;&lt;wsp:rsid wsp:val=&quot;00575BCA&quot;/&gt;&lt;wsp:rsid wsp:val=&quot;00591815&quot;/&gt;&lt;wsp:rsid wsp:val=&quot;005B0344&quot;/&gt;&lt;wsp:rsid wsp:val=&quot;005B078C&quot;/&gt;&lt;wsp:rsid wsp:val=&quot;005B520E&quot;/&gt;&lt;wsp:rsid wsp:val=&quot;005B56AA&quot;/&gt;&lt;wsp:rsid wsp:val=&quot;005E11F5&quot;/&gt;&lt;wsp:rsid wsp:val=&quot;005E2800&quot;/&gt;&lt;wsp:rsid wsp:val=&quot;00605825&quot;/&gt;&lt;wsp:rsid wsp:val=&quot;00645D22&quot;/&gt;&lt;wsp:rsid wsp:val=&quot;00651A08&quot;/&gt;&lt;wsp:rsid wsp:val=&quot;00654204&quot;/&gt;&lt;wsp:rsid wsp:val=&quot;00656AD1&quot;/&gt;&lt;wsp:rsid wsp:val=&quot;00660A91&quot;/&gt;&lt;wsp:rsid wsp:val=&quot;00662684&quot;/&gt;&lt;wsp:rsid wsp:val=&quot;00670434&quot;/&gt;&lt;wsp:rsid wsp:val=&quot;006B3581&quot;/&gt;&lt;wsp:rsid wsp:val=&quot;006B62AC&quot;/&gt;&lt;wsp:rsid wsp:val=&quot;006B6B66&quot;/&gt;&lt;wsp:rsid wsp:val=&quot;006E3122&quot;/&gt;&lt;wsp:rsid wsp:val=&quot;006F5F71&quot;/&gt;&lt;wsp:rsid wsp:val=&quot;006F6D3D&quot;/&gt;&lt;wsp:rsid wsp:val=&quot;00700DD3&quot;/&gt;&lt;wsp:rsid wsp:val=&quot;00702FE4&quot;/&gt;&lt;wsp:rsid wsp:val=&quot;007114ED&quot;/&gt;&lt;wsp:rsid wsp:val=&quot;00715BEA&quot;/&gt;&lt;wsp:rsid wsp:val=&quot;00740EEA&quot;/&gt;&lt;wsp:rsid wsp:val=&quot;007453DE&quot;/&gt;&lt;wsp:rsid wsp:val=&quot;00794804&quot;/&gt;&lt;wsp:rsid wsp:val=&quot;007969FF&quot;/&gt;&lt;wsp:rsid wsp:val=&quot;007B33F1&quot;/&gt;&lt;wsp:rsid wsp:val=&quot;007B6DDA&quot;/&gt;&lt;wsp:rsid wsp:val=&quot;007C0308&quot;/&gt;&lt;wsp:rsid wsp:val=&quot;007C2FF2&quot;/&gt;&lt;wsp:rsid wsp:val=&quot;007D6232&quot;/&gt;&lt;wsp:rsid wsp:val=&quot;007E5613&quot;/&gt;&lt;wsp:rsid wsp:val=&quot;007F1F99&quot;/&gt;&lt;wsp:rsid wsp:val=&quot;007F768F&quot;/&gt;&lt;wsp:rsid wsp:val=&quot;0080791D&quot;/&gt;&lt;wsp:rsid wsp:val=&quot;00830F7C&quot;/&gt;&lt;wsp:rsid wsp:val=&quot;00836367&quot;/&gt;&lt;wsp:rsid wsp:val=&quot;0085593C&quot;/&gt;&lt;wsp:rsid wsp:val=&quot;00867C5C&quot;/&gt;&lt;wsp:rsid wsp:val=&quot;00873603&quot;/&gt;&lt;wsp:rsid wsp:val=&quot;00877C10&quot;/&gt;&lt;wsp:rsid wsp:val=&quot;00884D65&quot;/&gt;&lt;wsp:rsid wsp:val=&quot;00896E70&quot;/&gt;&lt;wsp:rsid wsp:val=&quot;008A2C7D&quot;/&gt;&lt;wsp:rsid wsp:val=&quot;008C4B23&quot;/&gt;&lt;wsp:rsid wsp:val=&quot;008D14A9&quot;/&gt;&lt;wsp:rsid wsp:val=&quot;008F53C6&quot;/&gt;&lt;wsp:rsid wsp:val=&quot;008F6E2C&quot;/&gt;&lt;wsp:rsid wsp:val=&quot;009303D9&quot;/&gt;&lt;wsp:rsid wsp:val=&quot;009324D8&quot;/&gt;&lt;wsp:rsid wsp:val=&quot;00933C64&quot;/&gt;&lt;wsp:rsid wsp:val=&quot;00972203&quot;/&gt;&lt;wsp:rsid wsp:val=&quot;00977DF6&quot;/&gt;&lt;wsp:rsid wsp:val=&quot;009F1D79&quot;/&gt;&lt;wsp:rsid wsp:val=&quot;00A059B3&quot;/&gt;&lt;wsp:rsid wsp:val=&quot;00A3111E&quot;/&gt;&lt;wsp:rsid wsp:val=&quot;00A94663&quot;/&gt;&lt;wsp:rsid wsp:val=&quot;00AA384F&quot;/&gt;&lt;wsp:rsid wsp:val=&quot;00AE3409&quot;/&gt;&lt;wsp:rsid wsp:val=&quot;00B11A60&quot;/&gt;&lt;wsp:rsid wsp:val=&quot;00B22613&quot;/&gt;&lt;wsp:rsid wsp:val=&quot;00B31369&quot;/&gt;&lt;wsp:rsid wsp:val=&quot;00B720CD&quot;/&gt;&lt;wsp:rsid wsp:val=&quot;00B768D1&quot;/&gt;&lt;wsp:rsid wsp:val=&quot;00BA1025&quot;/&gt;&lt;wsp:rsid wsp:val=&quot;00BC01CC&quot;/&gt;&lt;wsp:rsid wsp:val=&quot;00BC3420&quot;/&gt;&lt;wsp:rsid wsp:val=&quot;00BD670B&quot;/&gt;&lt;wsp:rsid wsp:val=&quot;00BE7D3C&quot;/&gt;&lt;wsp:rsid wsp:val=&quot;00BF5FF6&quot;/&gt;&lt;wsp:rsid wsp:val=&quot;00C0207F&quot;/&gt;&lt;wsp:rsid wsp:val=&quot;00C02AE7&quot;/&gt;&lt;wsp:rsid wsp:val=&quot;00C16117&quot;/&gt;&lt;wsp:rsid wsp:val=&quot;00C3075A&quot;/&gt;&lt;wsp:rsid wsp:val=&quot;00C70167&quot;/&gt;&lt;wsp:rsid wsp:val=&quot;00C919A4&quot;/&gt;&lt;wsp:rsid wsp:val=&quot;00CA4392&quot;/&gt;&lt;wsp:rsid wsp:val=&quot;00CC393F&quot;/&gt;&lt;wsp:rsid wsp:val=&quot;00CC7D3C&quot;/&gt;&lt;wsp:rsid wsp:val=&quot;00D15150&quot;/&gt;&lt;wsp:rsid wsp:val=&quot;00D2176E&quot;/&gt;&lt;wsp:rsid wsp:val=&quot;00D32751&quot;/&gt;&lt;wsp:rsid wsp:val=&quot;00D61087&quot;/&gt;&lt;wsp:rsid wsp:val=&quot;00D632BE&quot;/&gt;&lt;wsp:rsid wsp:val=&quot;00D72D06&quot;/&gt;&lt;wsp:rsid wsp:val=&quot;00D7522C&quot;/&gt;&lt;wsp:rsid wsp:val=&quot;00D7536F&quot;/&gt;&lt;wsp:rsid wsp:val=&quot;00D76668&quot;/&gt;&lt;wsp:rsid wsp:val=&quot;00D81569&quot;/&gt;&lt;wsp:rsid wsp:val=&quot;00E07383&quot;/&gt;&lt;wsp:rsid wsp:val=&quot;00E165BC&quot;/&gt;&lt;wsp:rsid wsp:val=&quot;00E30DA0&quot;/&gt;&lt;wsp:rsid wsp:val=&quot;00E57441&quot;/&gt;&lt;wsp:rsid wsp:val=&quot;00E61E12&quot;/&gt;&lt;wsp:rsid wsp:val=&quot;00E7596C&quot;/&gt;&lt;wsp:rsid wsp:val=&quot;00E878F2&quot;/&gt;&lt;wsp:rsid wsp:val=&quot;00E92D34&quot;/&gt;&lt;wsp:rsid wsp:val=&quot;00ED0149&quot;/&gt;&lt;wsp:rsid wsp:val=&quot;00EF5804&quot;/&gt;&lt;wsp:rsid wsp:val=&quot;00EF7DE3&quot;/&gt;&lt;wsp:rsid wsp:val=&quot;00F03103&quot;/&gt;&lt;wsp:rsid wsp:val=&quot;00F271DE&quot;/&gt;&lt;wsp:rsid wsp:val=&quot;00F627DA&quot;/&gt;&lt;wsp:rsid wsp:val=&quot;00F7288F&quot;/&gt;&lt;wsp:rsid wsp:val=&quot;00F735A9&quot;/&gt;&lt;wsp:rsid wsp:val=&quot;00F847A6&quot;/&gt;&lt;wsp:rsid wsp:val=&quot;00F9441B&quot;/&gt;&lt;wsp:rsid wsp:val=&quot;00FA4C32&quot;/&gt;&lt;wsp:rsid wsp:val=&quot;00FE7114&quot;/&gt;&lt;wsp:rsid wsp:val=&quot;00FF2ABB&quot;/&gt;&lt;/wsp:rsids&gt;&lt;/w:docPr&gt;&lt;w:body&gt;&lt;wx:sect&gt;&lt;w:p wsp:rsidR=&quot;00000000&quot; wsp:rsidRDefault=&quot;00E92D34&quot; wsp:rsidP=&quot;00E92D34&quot;&gt;&lt;m:oMathPara&gt;&lt;m:oMath&gt;&lt;m:r&gt;&lt;w:rPr&gt;&lt;w:rFonts w:ascii=&quot;Cambria Math&quot; w:h-ansi=&quot;Cambria Math&quot;/&gt;&lt;wx:font wx:val=&quot;Cambria Math&quot;/&gt;&lt;w:i/&gt;&lt;/w:rPr&gt;&lt;m:t&gt;accuracy= &lt;/m:t&gt;&lt;/m:r&gt;&lt;m:f&gt;&lt;m:fPr&gt;&lt;m:ctrlPr&gt;&lt;w:rPr&gt;&lt;w:rFonts w:ascii=&quot;Cambria Math&quot; w:h-ansi=&quot;Cambria Math&quot;/&gt;&lt;wx:font wx:val=&quot;Cambria Math&quot;/&gt;&lt;w:i/&gt;&lt;/w:rPr&gt;&lt;/m:ctrlPr&gt;&lt;/m:fPr&gt;&lt;m:num&gt;&lt;m:r&gt;&lt;w:rPr&gt;&lt;w:rFonts w:ascii=&quot;Cambria Math&quot; w:h-ansi=&quot;Cambria Math&quot;/&gt;&lt;wx:font wx:val=&quot;Cambria Math&quot;/&gt;&lt;w:i/&gt;&lt;/w:rPr&gt;&lt;m:t&gt;Matches Found&lt;/m:t&gt;&lt;/m:r&gt;&lt;/m:num&gt;&lt;m:den&gt;&lt;m:r&gt;&lt;w:rPr&gt;&lt;w:rFonts w:ascii=&quot;Cambria Math&quot; w:h-ansi=&quot;Cambria Math&quot;/&gt;&lt;wx:font wx:val=&quot;Cambria Math&quot;/&gt;&lt;w:i/&gt;&lt;/w:rPr&gt;&lt;m:t&gt;Number of Frames&lt;/m:t&gt;&lt;/m:r&gt;&lt;/m:den&gt;&lt;/m:f&gt;&lt;m:r&gt;&lt;w:rPr&gt;&lt;w:rFonts w:ascii=&quot;Cambria Math&quot; w:h-ansi=&quot;Cambria Math&quot;/&gt;&lt;wx:font wx:val=&quot;Cambria Math&quot;/&gt;&lt;w:i/&gt;&lt;/w:rPr&gt;&lt;m:t&gt;Ã—100&lt;/m:t&gt;&lt;/m:r&gt;&lt;/m:oMath&gt;&lt;/m:oMathPara&gt;&lt;/w:p&gt;&lt;w:sectPr wsp:rsidR=&quot;00000000&quot;&gt;&lt;w:pgSz w:w=&quot;12240&quot; w:h=&quot;15840&quot;/&gt;&lt;w:pgMar w:top=&quot;1440&quot; w:right=&quot;1440&quot; w:bottom=&quot;1440&quot; w:left=&quot;1440&quot; w:header=&quot;720&quot; w:footer=&quot;720&quot; w:gutter=&quot;0&quot;/&gt;&lt;w:cols w:space=&quot;720&quot;/&gt;&lt;/w:sectPr&gt;&lt;/wx:sect&gt;&lt;/w:body&gt;&lt;/w:wordDocument&gt;">
+          <v:shape id="_x0000_i1027" type="#_x0000_t75" style="width:152.65pt;height:29.25pt" equationxml="&lt;?xml version=&quot;1.0&quot; encoding=&quot;UTF-8&quot; standalone=&quot;yes&quot;?&gt;&#10;&lt;?mso-application progid=&quot;Word.Document&quot;?&gt;&#10;&lt;w:wordDocument xmlns:aml=&quot;http://schemas.microsoft.com/aml/2001/core&quot; xmlns:wpc=&quot;http://schemas.microsoft.com/office/word/2010/wordprocessingCanvas&quot; xmlns:cx=&quot;http://schemas.microsoft.com/office/drawing/2014/chartex&quot; xmlns:cx1=&quot;http://schemas.microsoft.com/office/drawing/2015/9/8/chartex&quot; xmlns:cx2=&quot;http://schemas.microsoft.com/office/drawing/2015/10/21/chartex&quot; xmlns:cx3=&quot;http://schemas.microsoft.com/office/drawing/2016/5/9/chartex&quot; xmlns:cx4=&quot;http://schemas.microsoft.com/office/drawing/2016/5/10/chartex&quot; xmlns:cx5=&quot;http://schemas.microsoft.com/office/drawing/2016/5/11/chartex&quot; xmlns:cx6=&quot;http://schemas.microsoft.com/office/drawing/2016/5/12/chartex&quot; xmlns:cx7=&quot;http://schemas.microsoft.com/office/drawing/2016/5/13/chartex&quot; xmlns:cx8=&quot;http://schemas.microsoft.com/office/drawing/2016/5/14/chartex&quot; xmlns:cr=&quot;http://schemas.microsoft.com/office/comments/2020/reactions&quot; xmlns:dt=&quot;uuid:C2F41010-65B3-11d1-A29F-00AA00C14882&quot; xmlns:mc=&quot;http://schemas.openxmlformats.org/markup-compatibility/2006&quot; xmlns:aink=&quot;http://schemas.microsoft.com/office/drawing/2016/ink&quot; xmlns:am3d=&quot;http://schemas.microsoft.com/office/drawing/2017/model3d&quot; xmlns:o=&quot;urn:schemas-microsoft-com:office:office&quot; xmlns:m=&quot;http://schemas.openxmlformats.org/officeDocument/2006/math&quot; xmlns:v=&quot;urn:schemas-microsoft-com:vml&quot; xmlns:w10=&quot;urn:schemas-microsoft-com:office:word&quot; xmlns:w=&quot;http://schemas.microsoft.com/office/word/2003/wordml&quot; xmlns:wx=&quot;http://schemas.microsoft.com/office/word/2003/auxHint&quot; xmlns:wne=&quot;http://schemas.microsoft.com/office/word/2006/wordml&quot; xmlns:wsp=&quot;http://schemas.microsoft.com/office/word/2003/wordml/sp2&quot; xmlns:sl=&quot;http://schemas.microsoft.com/schemaLibrary/2003/core&quot; w:macrosPresent=&quot;no&quot; w:embeddedObjPresent=&quot;no&quot; w:ocxPresent=&quot;no&quot; xml:space=&quot;preserve&quot;&gt;&lt;w:ignoreSubtree w:val=&quot;http://schemas.microsoft.com/office/word/2003/wordml/sp2&quot;/&gt;&lt;o:DocumentProperties&gt;&lt;o:Version&gt;16&lt;/o:Version&gt;&lt;/o:DocumentProperties&gt;&lt;w:docPr&gt;&lt;w:view w:val=&quot;print&quot;/&gt;&lt;w:defaultTabStop w:val=&quot;720&quot;/&gt;&lt;w:doNotHyphenateCaps/&gt;&lt;w:punctuationKerning/&gt;&lt;w:characterSpacingControl w:val=&quot;DontCompress&quot;/&gt;&lt;w:optimizeForBrowser/&gt;&lt;w:validateAgainstSchema w:val=&quot;off&quot;/&gt;&lt;w:saveInvalidXML w:val=&quot;off&quot;/&gt;&lt;w:ignoreMixedContent w:val=&quot;off&quot;/&gt;&lt;w:alwaysShowPlaceholderText w:val=&quot;off&quot;/&gt;&lt;w:doNotUnderlineInvalidXML/&gt;&lt;w:compat&gt;&lt;w:doNotUseHTMLParagraphAutoSpacing/&gt;&lt;w:dontAllowFieldEndSelect/&gt;&lt;w:useWord2002TableStyleRules/&gt;&lt;w:useFELayout/&gt;&lt;/w:compat&gt;&lt;wsp:rsids&gt;&lt;wsp:rsidRoot wsp:val=&quot;009303D9&quot;/&gt;&lt;wsp:rsid wsp:val=&quot;00017F3C&quot;/&gt;&lt;wsp:rsid wsp:val=&quot;0003031E&quot;/&gt;&lt;wsp:rsid wsp:val=&quot;0004781E&quot;/&gt;&lt;wsp:rsid wsp:val=&quot;00060406&quot;/&gt;&lt;wsp:rsid wsp:val=&quot;00080C7D&quot;/&gt;&lt;wsp:rsid wsp:val=&quot;0008758A&quot;/&gt;&lt;wsp:rsid wsp:val=&quot;000A3E79&quot;/&gt;&lt;wsp:rsid wsp:val=&quot;000B0AEF&quot;/&gt;&lt;wsp:rsid wsp:val=&quot;000C1E68&quot;/&gt;&lt;wsp:rsid wsp:val=&quot;001A2EFD&quot;/&gt;&lt;wsp:rsid wsp:val=&quot;001A3B3D&quot;/&gt;&lt;wsp:rsid wsp:val=&quot;001B67DC&quot;/&gt;&lt;wsp:rsid wsp:val=&quot;002254A9&quot;/&gt;&lt;wsp:rsid wsp:val=&quot;00233D97&quot;/&gt;&lt;wsp:rsid wsp:val=&quot;002347A2&quot;/&gt;&lt;wsp:rsid wsp:val=&quot;00242E2D&quot;/&gt;&lt;wsp:rsid wsp:val=&quot;0026184A&quot;/&gt;&lt;wsp:rsid wsp:val=&quot;002850E3&quot;/&gt;&lt;wsp:rsid wsp:val=&quot;002A31E6&quot;/&gt;&lt;wsp:rsid wsp:val=&quot;002D6449&quot;/&gt;&lt;wsp:rsid wsp:val=&quot;002F3B12&quot;/&gt;&lt;wsp:rsid wsp:val=&quot;00341611&quot;/&gt;&lt;wsp:rsid wsp:val=&quot;0034765A&quot;/&gt;&lt;wsp:rsid wsp:val=&quot;00354FCF&quot;/&gt;&lt;wsp:rsid wsp:val=&quot;00387EAC&quot;/&gt;&lt;wsp:rsid wsp:val=&quot;003A19E2&quot;/&gt;&lt;wsp:rsid wsp:val=&quot;003B4E04&quot;/&gt;&lt;wsp:rsid wsp:val=&quot;003D708B&quot;/&gt;&lt;wsp:rsid wsp:val=&quot;003D7593&quot;/&gt;&lt;wsp:rsid wsp:val=&quot;003F5A08&quot;/&gt;&lt;wsp:rsid wsp:val=&quot;00420716&quot;/&gt;&lt;wsp:rsid wsp:val=&quot;004325FB&quot;/&gt;&lt;wsp:rsid wsp:val=&quot;004432BA&quot;/&gt;&lt;wsp:rsid wsp:val=&quot;0044407E&quot;/&gt;&lt;wsp:rsid wsp:val=&quot;00447BB9&quot;/&gt;&lt;wsp:rsid wsp:val=&quot;00453DDF&quot;/&gt;&lt;wsp:rsid wsp:val=&quot;0046031D&quot;/&gt;&lt;wsp:rsid wsp:val=&quot;004967E6&quot;/&gt;&lt;wsp:rsid wsp:val=&quot;004A6D9E&quot;/&gt;&lt;wsp:rsid wsp:val=&quot;004C110B&quot;/&gt;&lt;wsp:rsid wsp:val=&quot;004D72B5&quot;/&gt;&lt;wsp:rsid wsp:val=&quot;004F306A&quot;/&gt;&lt;wsp:rsid wsp:val=&quot;00500438&quot;/&gt;&lt;wsp:rsid wsp:val=&quot;005300ED&quot;/&gt;&lt;wsp:rsid wsp:val=&quot;00551B7F&quot;/&gt;&lt;wsp:rsid wsp:val=&quot;0056610F&quot;/&gt;&lt;wsp:rsid wsp:val=&quot;0057117D&quot;/&gt;&lt;wsp:rsid wsp:val=&quot;00575BCA&quot;/&gt;&lt;wsp:rsid wsp:val=&quot;00591815&quot;/&gt;&lt;wsp:rsid wsp:val=&quot;005B0344&quot;/&gt;&lt;wsp:rsid wsp:val=&quot;005B078C&quot;/&gt;&lt;wsp:rsid wsp:val=&quot;005B520E&quot;/&gt;&lt;wsp:rsid wsp:val=&quot;005B56AA&quot;/&gt;&lt;wsp:rsid wsp:val=&quot;005E11F5&quot;/&gt;&lt;wsp:rsid wsp:val=&quot;005E2800&quot;/&gt;&lt;wsp:rsid wsp:val=&quot;00605825&quot;/&gt;&lt;wsp:rsid wsp:val=&quot;00645D22&quot;/&gt;&lt;wsp:rsid wsp:val=&quot;00651A08&quot;/&gt;&lt;wsp:rsid wsp:val=&quot;00654204&quot;/&gt;&lt;wsp:rsid wsp:val=&quot;00656AD1&quot;/&gt;&lt;wsp:rsid wsp:val=&quot;00660A91&quot;/&gt;&lt;wsp:rsid wsp:val=&quot;00662684&quot;/&gt;&lt;wsp:rsid wsp:val=&quot;00670434&quot;/&gt;&lt;wsp:rsid wsp:val=&quot;006B3581&quot;/&gt;&lt;wsp:rsid wsp:val=&quot;006B62AC&quot;/&gt;&lt;wsp:rsid wsp:val=&quot;006B6B66&quot;/&gt;&lt;wsp:rsid wsp:val=&quot;006E3122&quot;/&gt;&lt;wsp:rsid wsp:val=&quot;006F5F71&quot;/&gt;&lt;wsp:rsid wsp:val=&quot;006F6D3D&quot;/&gt;&lt;wsp:rsid wsp:val=&quot;00700DD3&quot;/&gt;&lt;wsp:rsid wsp:val=&quot;00702FE4&quot;/&gt;&lt;wsp:rsid wsp:val=&quot;007114ED&quot;/&gt;&lt;wsp:rsid wsp:val=&quot;00715BEA&quot;/&gt;&lt;wsp:rsid wsp:val=&quot;00740EEA&quot;/&gt;&lt;wsp:rsid wsp:val=&quot;007453DE&quot;/&gt;&lt;wsp:rsid wsp:val=&quot;00794804&quot;/&gt;&lt;wsp:rsid wsp:val=&quot;007969FF&quot;/&gt;&lt;wsp:rsid wsp:val=&quot;007B33F1&quot;/&gt;&lt;wsp:rsid wsp:val=&quot;007B6DDA&quot;/&gt;&lt;wsp:rsid wsp:val=&quot;007C0308&quot;/&gt;&lt;wsp:rsid wsp:val=&quot;007C2FF2&quot;/&gt;&lt;wsp:rsid wsp:val=&quot;007D6232&quot;/&gt;&lt;wsp:rsid wsp:val=&quot;007E5613&quot;/&gt;&lt;wsp:rsid wsp:val=&quot;007F1F99&quot;/&gt;&lt;wsp:rsid wsp:val=&quot;007F768F&quot;/&gt;&lt;wsp:rsid wsp:val=&quot;0080791D&quot;/&gt;&lt;wsp:rsid wsp:val=&quot;00830F7C&quot;/&gt;&lt;wsp:rsid wsp:val=&quot;00836367&quot;/&gt;&lt;wsp:rsid wsp:val=&quot;0085593C&quot;/&gt;&lt;wsp:rsid wsp:val=&quot;00867C5C&quot;/&gt;&lt;wsp:rsid wsp:val=&quot;00873603&quot;/&gt;&lt;wsp:rsid wsp:val=&quot;00877C10&quot;/&gt;&lt;wsp:rsid wsp:val=&quot;00884D65&quot;/&gt;&lt;wsp:rsid wsp:val=&quot;00896E70&quot;/&gt;&lt;wsp:rsid wsp:val=&quot;008A2C7D&quot;/&gt;&lt;wsp:rsid wsp:val=&quot;008C4B23&quot;/&gt;&lt;wsp:rsid wsp:val=&quot;008D14A9&quot;/&gt;&lt;wsp:rsid wsp:val=&quot;008F53C6&quot;/&gt;&lt;wsp:rsid wsp:val=&quot;008F6E2C&quot;/&gt;&lt;wsp:rsid wsp:val=&quot;009303D9&quot;/&gt;&lt;wsp:rsid wsp:val=&quot;009324D8&quot;/&gt;&lt;wsp:rsid wsp:val=&quot;00933C64&quot;/&gt;&lt;wsp:rsid wsp:val=&quot;00972203&quot;/&gt;&lt;wsp:rsid wsp:val=&quot;00977DF6&quot;/&gt;&lt;wsp:rsid wsp:val=&quot;009F1D79&quot;/&gt;&lt;wsp:rsid wsp:val=&quot;00A059B3&quot;/&gt;&lt;wsp:rsid wsp:val=&quot;00A3111E&quot;/&gt;&lt;wsp:rsid wsp:val=&quot;00A94663&quot;/&gt;&lt;wsp:rsid wsp:val=&quot;00AA384F&quot;/&gt;&lt;wsp:rsid wsp:val=&quot;00AE3409&quot;/&gt;&lt;wsp:rsid wsp:val=&quot;00B11A60&quot;/&gt;&lt;wsp:rsid wsp:val=&quot;00B22613&quot;/&gt;&lt;wsp:rsid wsp:val=&quot;00B31369&quot;/&gt;&lt;wsp:rsid wsp:val=&quot;00B720CD&quot;/&gt;&lt;wsp:rsid wsp:val=&quot;00B768D1&quot;/&gt;&lt;wsp:rsid wsp:val=&quot;00BA1025&quot;/&gt;&lt;wsp:rsid wsp:val=&quot;00BC01CC&quot;/&gt;&lt;wsp:rsid wsp:val=&quot;00BC3420&quot;/&gt;&lt;wsp:rsid wsp:val=&quot;00BD670B&quot;/&gt;&lt;wsp:rsid wsp:val=&quot;00BE7D3C&quot;/&gt;&lt;wsp:rsid wsp:val=&quot;00BF5FF6&quot;/&gt;&lt;wsp:rsid wsp:val=&quot;00C0207F&quot;/&gt;&lt;wsp:rsid wsp:val=&quot;00C02AE7&quot;/&gt;&lt;wsp:rsid wsp:val=&quot;00C16117&quot;/&gt;&lt;wsp:rsid wsp:val=&quot;00C3075A&quot;/&gt;&lt;wsp:rsid wsp:val=&quot;00C70167&quot;/&gt;&lt;wsp:rsid wsp:val=&quot;00C919A4&quot;/&gt;&lt;wsp:rsid wsp:val=&quot;00CA4392&quot;/&gt;&lt;wsp:rsid wsp:val=&quot;00CC393F&quot;/&gt;&lt;wsp:rsid wsp:val=&quot;00CC7D3C&quot;/&gt;&lt;wsp:rsid wsp:val=&quot;00D15150&quot;/&gt;&lt;wsp:rsid wsp:val=&quot;00D2176E&quot;/&gt;&lt;wsp:rsid wsp:val=&quot;00D32751&quot;/&gt;&lt;wsp:rsid wsp:val=&quot;00D61087&quot;/&gt;&lt;wsp:rsid wsp:val=&quot;00D632BE&quot;/&gt;&lt;wsp:rsid wsp:val=&quot;00D72D06&quot;/&gt;&lt;wsp:rsid wsp:val=&quot;00D7522C&quot;/&gt;&lt;wsp:rsid wsp:val=&quot;00D7536F&quot;/&gt;&lt;wsp:rsid wsp:val=&quot;00D76668&quot;/&gt;&lt;wsp:rsid wsp:val=&quot;00D81569&quot;/&gt;&lt;wsp:rsid wsp:val=&quot;00E07383&quot;/&gt;&lt;wsp:rsid wsp:val=&quot;00E165BC&quot;/&gt;&lt;wsp:rsid wsp:val=&quot;00E30DA0&quot;/&gt;&lt;wsp:rsid wsp:val=&quot;00E57441&quot;/&gt;&lt;wsp:rsid wsp:val=&quot;00E61E12&quot;/&gt;&lt;wsp:rsid wsp:val=&quot;00E7596C&quot;/&gt;&lt;wsp:rsid wsp:val=&quot;00E878F2&quot;/&gt;&lt;wsp:rsid wsp:val=&quot;00E92D34&quot;/&gt;&lt;wsp:rsid wsp:val=&quot;00ED0149&quot;/&gt;&lt;wsp:rsid wsp:val=&quot;00EF5804&quot;/&gt;&lt;wsp:rsid wsp:val=&quot;00EF7DE3&quot;/&gt;&lt;wsp:rsid wsp:val=&quot;00F03103&quot;/&gt;&lt;wsp:rsid wsp:val=&quot;00F271DE&quot;/&gt;&lt;wsp:rsid wsp:val=&quot;00F627DA&quot;/&gt;&lt;wsp:rsid wsp:val=&quot;00F7288F&quot;/&gt;&lt;wsp:rsid wsp:val=&quot;00F735A9&quot;/&gt;&lt;wsp:rsid wsp:val=&quot;00F847A6&quot;/&gt;&lt;wsp:rsid wsp:val=&quot;00F9441B&quot;/&gt;&lt;wsp:rsid wsp:val=&quot;00FA4C32&quot;/&gt;&lt;wsp:rsid wsp:val=&quot;00FE7114&quot;/&gt;&lt;wsp:rsid wsp:val=&quot;00FF2ABB&quot;/&gt;&lt;/wsp:rsids&gt;&lt;/w:docPr&gt;&lt;w:body&gt;&lt;wx:sect&gt;&lt;w:p wsp:rsidR=&quot;00000000&quot; wsp:rsidRDefault=&quot;00E92D34&quot; wsp:rsidP=&quot;00E92D34&quot;&gt;&lt;m:oMathPara&gt;&lt;m:oMath&gt;&lt;m:r&gt;&lt;w:rPr&gt;&lt;w:rFonts w:ascii=&quot;Cambria Math&quot; w:h-ansi=&quot;Cambria Math&quot;/&gt;&lt;wx:font wx:val=&quot;Cambria Math&quot;/&gt;&lt;w:i/&gt;&lt;/w:rPr&gt;&lt;m:t&gt;accuracy= &lt;/m:t&gt;&lt;/m:r&gt;&lt;m:f&gt;&lt;m:fPr&gt;&lt;m:ctrlPr&gt;&lt;w:rPr&gt;&lt;w:rFonts w:ascii=&quot;Cambria Math&quot; w:h-ansi=&quot;Cambria Math&quot;/&gt;&lt;wx:font wx:val=&quot;Cambria Math&quot;/&gt;&lt;w:i/&gt;&lt;/w:rPr&gt;&lt;/m:ctrlPr&gt;&lt;/m:fPr&gt;&lt;m:num&gt;&lt;m:r&gt;&lt;w:rPr&gt;&lt;w:rFonts w:ascii=&quot;Cambria Math&quot; w:h-ansi=&quot;Cambria Math&quot;/&gt;&lt;wx:font wx:val=&quot;Cambria Math&quot;/&gt;&lt;w:i/&gt;&lt;/w:rPr&gt;&lt;m:t&gt;Matches Found&lt;/m:t&gt;&lt;/m:r&gt;&lt;/m:num&gt;&lt;m:den&gt;&lt;m:r&gt;&lt;w:rPr&gt;&lt;w:rFonts w:ascii=&quot;Cambria Math&quot; w:h-ansi=&quot;Cambria Math&quot;/&gt;&lt;wx:font wx:val=&quot;Cambria Math&quot;/&gt;&lt;w:i/&gt;&lt;/w:rPr&gt;&lt;m:t&gt;Number of Frames&lt;/m:t&gt;&lt;/m:r&gt;&lt;/m:den&gt;&lt;/m:f&gt;&lt;m:r&gt;&lt;w:rPr&gt;&lt;w:rFonts w:ascii=&quot;Cambria Math&quot; w:h-ansi=&quot;Cambria Math&quot;/&gt;&lt;wx:font wx:val=&quot;Cambria Math&quot;/&gt;&lt;w:i/&gt;&lt;/w:rPr&gt;&lt;m:t&gt;Ã—100&lt;/m:t&gt;&lt;/m:r&gt;&lt;/m:oMath&gt;&lt;/m:oMathPara&gt;&lt;/w:p&gt;&lt;w:sectPr wsp:rsidR=&quot;00000000&quot;&gt;&lt;w:pgSz w:w=&quot;12240&quot; w:h=&quot;15840&quot;/&gt;&lt;w:pgMar w:top=&quot;1440&quot; w:right=&quot;1440&quot; w:bottom=&quot;1440&quot; w:left=&quot;1440&quot; w:header=&quot;720&quot; w:footer=&quot;720&quot; w:gutter=&quot;0&quot;/&gt;&lt;w:cols w:space=&quot;720&quot;/&gt;&lt;/w:sectPr&gt;&lt;/wx:sect&gt;&lt;/w:body&gt;&lt;/w:wordDocument&gt;">
             <v:imagedata r:id="rId34" o:title="" chromakey="white"/>
           </v:shape>
         </w:pict>
@@ -13021,7 +12975,7 @@
           <w:position w:val="-12"/>
         </w:rPr>
         <w:pict w14:anchorId="3E4F4A38">
-          <v:shape id="_x0000_i1028" type="#_x0000_t75" style="width:152.65pt;height:29.4pt" equationxml="&lt;?xml version=&quot;1.0&quot; encoding=&quot;UTF-8&quot; standalone=&quot;yes&quot;?&gt;&#10;&lt;?mso-application progid=&quot;Word.Document&quot;?&gt;&#10;&lt;w:wordDocument xmlns:aml=&quot;http://schemas.microsoft.com/aml/2001/core&quot; xmlns:wpc=&quot;http://schemas.microsoft.com/office/word/2010/wordprocessingCanvas&quot; xmlns:cx=&quot;http://schemas.microsoft.com/office/drawing/2014/chartex&quot; xmlns:cx1=&quot;http://schemas.microsoft.com/office/drawing/2015/9/8/chartex&quot; xmlns:cx2=&quot;http://schemas.microsoft.com/office/drawing/2015/10/21/chartex&quot; xmlns:cx3=&quot;http://schemas.microsoft.com/office/drawing/2016/5/9/chartex&quot; xmlns:cx4=&quot;http://schemas.microsoft.com/office/drawing/2016/5/10/chartex&quot; xmlns:cx5=&quot;http://schemas.microsoft.com/office/drawing/2016/5/11/chartex&quot; xmlns:cx6=&quot;http://schemas.microsoft.com/office/drawing/2016/5/12/chartex&quot; xmlns:cx7=&quot;http://schemas.microsoft.com/office/drawing/2016/5/13/chartex&quot; xmlns:cx8=&quot;http://schemas.microsoft.com/office/drawing/2016/5/14/chartex&quot; xmlns:cr=&quot;http://schemas.microsoft.com/office/comments/2020/reactions&quot; xmlns:dt=&quot;uuid:C2F41010-65B3-11d1-A29F-00AA00C14882&quot; xmlns:mc=&quot;http://schemas.openxmlformats.org/markup-compatibility/2006&quot; xmlns:aink=&quot;http://schemas.microsoft.com/office/drawing/2016/ink&quot; xmlns:am3d=&quot;http://schemas.microsoft.com/office/drawing/2017/model3d&quot; xmlns:o=&quot;urn:schemas-microsoft-com:office:office&quot; xmlns:m=&quot;http://schemas.openxmlformats.org/officeDocument/2006/math&quot; xmlns:v=&quot;urn:schemas-microsoft-com:vml&quot; xmlns:w10=&quot;urn:schemas-microsoft-com:office:word&quot; xmlns:w=&quot;http://schemas.microsoft.com/office/word/2003/wordml&quot; xmlns:wx=&quot;http://schemas.microsoft.com/office/word/2003/auxHint&quot; xmlns:wne=&quot;http://schemas.microsoft.com/office/word/2006/wordml&quot; xmlns:wsp=&quot;http://schemas.microsoft.com/office/word/2003/wordml/sp2&quot; xmlns:sl=&quot;http://schemas.microsoft.com/schemaLibrary/2003/core&quot; w:macrosPresent=&quot;no&quot; w:embeddedObjPresent=&quot;no&quot; w:ocxPresent=&quot;no&quot; xml:space=&quot;preserve&quot;&gt;&lt;w:ignoreSubtree w:val=&quot;http://schemas.microsoft.com/office/word/2003/wordml/sp2&quot;/&gt;&lt;o:DocumentProperties&gt;&lt;o:Version&gt;16&lt;/o:Version&gt;&lt;/o:DocumentProperties&gt;&lt;w:docPr&gt;&lt;w:view w:val=&quot;print&quot;/&gt;&lt;w:defaultTabStop w:val=&quot;720&quot;/&gt;&lt;w:doNotHyphenateCaps/&gt;&lt;w:punctuationKerning/&gt;&lt;w:characterSpacingControl w:val=&quot;DontCompress&quot;/&gt;&lt;w:optimizeForBrowser/&gt;&lt;w:validateAgainstSchema w:val=&quot;off&quot;/&gt;&lt;w:saveInvalidXML w:val=&quot;off&quot;/&gt;&lt;w:ignoreMixedContent w:val=&quot;off&quot;/&gt;&lt;w:alwaysShowPlaceholderText w:val=&quot;off&quot;/&gt;&lt;w:doNotUnderlineInvalidXML/&gt;&lt;w:compat&gt;&lt;w:doNotUseHTMLParagraphAutoSpacing/&gt;&lt;w:dontAllowFieldEndSelect/&gt;&lt;w:useWord2002TableStyleRules/&gt;&lt;w:useFELayout/&gt;&lt;/w:compat&gt;&lt;wsp:rsids&gt;&lt;wsp:rsidRoot wsp:val=&quot;009303D9&quot;/&gt;&lt;wsp:rsid wsp:val=&quot;00017F3C&quot;/&gt;&lt;wsp:rsid wsp:val=&quot;0003031E&quot;/&gt;&lt;wsp:rsid wsp:val=&quot;0004781E&quot;/&gt;&lt;wsp:rsid wsp:val=&quot;00060406&quot;/&gt;&lt;wsp:rsid wsp:val=&quot;00080C7D&quot;/&gt;&lt;wsp:rsid wsp:val=&quot;0008758A&quot;/&gt;&lt;wsp:rsid wsp:val=&quot;000A3E79&quot;/&gt;&lt;wsp:rsid wsp:val=&quot;000B0AEF&quot;/&gt;&lt;wsp:rsid wsp:val=&quot;000C1E68&quot;/&gt;&lt;wsp:rsid wsp:val=&quot;001A2EFD&quot;/&gt;&lt;wsp:rsid wsp:val=&quot;001A3B3D&quot;/&gt;&lt;wsp:rsid wsp:val=&quot;001B67DC&quot;/&gt;&lt;wsp:rsid wsp:val=&quot;002254A9&quot;/&gt;&lt;wsp:rsid wsp:val=&quot;00233D97&quot;/&gt;&lt;wsp:rsid wsp:val=&quot;002347A2&quot;/&gt;&lt;wsp:rsid wsp:val=&quot;00242E2D&quot;/&gt;&lt;wsp:rsid wsp:val=&quot;0026184A&quot;/&gt;&lt;wsp:rsid wsp:val=&quot;002850E3&quot;/&gt;&lt;wsp:rsid wsp:val=&quot;002A31E6&quot;/&gt;&lt;wsp:rsid wsp:val=&quot;002D6449&quot;/&gt;&lt;wsp:rsid wsp:val=&quot;002F3B12&quot;/&gt;&lt;wsp:rsid wsp:val=&quot;00341611&quot;/&gt;&lt;wsp:rsid wsp:val=&quot;0034765A&quot;/&gt;&lt;wsp:rsid wsp:val=&quot;00354FCF&quot;/&gt;&lt;wsp:rsid wsp:val=&quot;00387EAC&quot;/&gt;&lt;wsp:rsid wsp:val=&quot;003A19E2&quot;/&gt;&lt;wsp:rsid wsp:val=&quot;003B4E04&quot;/&gt;&lt;wsp:rsid wsp:val=&quot;003D708B&quot;/&gt;&lt;wsp:rsid wsp:val=&quot;003D7593&quot;/&gt;&lt;wsp:rsid wsp:val=&quot;003F5A08&quot;/&gt;&lt;wsp:rsid wsp:val=&quot;00420716&quot;/&gt;&lt;wsp:rsid wsp:val=&quot;004325FB&quot;/&gt;&lt;wsp:rsid wsp:val=&quot;004432BA&quot;/&gt;&lt;wsp:rsid wsp:val=&quot;0044407E&quot;/&gt;&lt;wsp:rsid wsp:val=&quot;00447BB9&quot;/&gt;&lt;wsp:rsid wsp:val=&quot;00453DDF&quot;/&gt;&lt;wsp:rsid wsp:val=&quot;0046031D&quot;/&gt;&lt;wsp:rsid wsp:val=&quot;004967E6&quot;/&gt;&lt;wsp:rsid wsp:val=&quot;004A6D9E&quot;/&gt;&lt;wsp:rsid wsp:val=&quot;004C110B&quot;/&gt;&lt;wsp:rsid wsp:val=&quot;004D72B5&quot;/&gt;&lt;wsp:rsid wsp:val=&quot;004F306A&quot;/&gt;&lt;wsp:rsid wsp:val=&quot;00500438&quot;/&gt;&lt;wsp:rsid wsp:val=&quot;005300ED&quot;/&gt;&lt;wsp:rsid wsp:val=&quot;00551B7F&quot;/&gt;&lt;wsp:rsid wsp:val=&quot;0056610F&quot;/&gt;&lt;wsp:rsid wsp:val=&quot;0057117D&quot;/&gt;&lt;wsp:rsid wsp:val=&quot;00575BCA&quot;/&gt;&lt;wsp:rsid wsp:val=&quot;00591815&quot;/&gt;&lt;wsp:rsid wsp:val=&quot;005B0344&quot;/&gt;&lt;wsp:rsid wsp:val=&quot;005B078C&quot;/&gt;&lt;wsp:rsid wsp:val=&quot;005B520E&quot;/&gt;&lt;wsp:rsid wsp:val=&quot;005B56AA&quot;/&gt;&lt;wsp:rsid wsp:val=&quot;005E11F5&quot;/&gt;&lt;wsp:rsid wsp:val=&quot;005E2800&quot;/&gt;&lt;wsp:rsid wsp:val=&quot;00605825&quot;/&gt;&lt;wsp:rsid wsp:val=&quot;00645D22&quot;/&gt;&lt;wsp:rsid wsp:val=&quot;00651A08&quot;/&gt;&lt;wsp:rsid wsp:val=&quot;00654204&quot;/&gt;&lt;wsp:rsid wsp:val=&quot;00656AD1&quot;/&gt;&lt;wsp:rsid wsp:val=&quot;00660A91&quot;/&gt;&lt;wsp:rsid wsp:val=&quot;00662684&quot;/&gt;&lt;wsp:rsid wsp:val=&quot;00670434&quot;/&gt;&lt;wsp:rsid wsp:val=&quot;006B3581&quot;/&gt;&lt;wsp:rsid wsp:val=&quot;006B62AC&quot;/&gt;&lt;wsp:rsid wsp:val=&quot;006B6B66&quot;/&gt;&lt;wsp:rsid wsp:val=&quot;006E3122&quot;/&gt;&lt;wsp:rsid wsp:val=&quot;006F5F71&quot;/&gt;&lt;wsp:rsid wsp:val=&quot;006F6D3D&quot;/&gt;&lt;wsp:rsid wsp:val=&quot;00700DD3&quot;/&gt;&lt;wsp:rsid wsp:val=&quot;00702FE4&quot;/&gt;&lt;wsp:rsid wsp:val=&quot;007114ED&quot;/&gt;&lt;wsp:rsid wsp:val=&quot;00715BEA&quot;/&gt;&lt;wsp:rsid wsp:val=&quot;00740EEA&quot;/&gt;&lt;wsp:rsid wsp:val=&quot;007453DE&quot;/&gt;&lt;wsp:rsid wsp:val=&quot;00794804&quot;/&gt;&lt;wsp:rsid wsp:val=&quot;007969FF&quot;/&gt;&lt;wsp:rsid wsp:val=&quot;007B33F1&quot;/&gt;&lt;wsp:rsid wsp:val=&quot;007B6DDA&quot;/&gt;&lt;wsp:rsid wsp:val=&quot;007C0308&quot;/&gt;&lt;wsp:rsid wsp:val=&quot;007C2FF2&quot;/&gt;&lt;wsp:rsid wsp:val=&quot;007D6232&quot;/&gt;&lt;wsp:rsid wsp:val=&quot;007E5613&quot;/&gt;&lt;wsp:rsid wsp:val=&quot;007F1F99&quot;/&gt;&lt;wsp:rsid wsp:val=&quot;007F768F&quot;/&gt;&lt;wsp:rsid wsp:val=&quot;0080791D&quot;/&gt;&lt;wsp:rsid wsp:val=&quot;00830F7C&quot;/&gt;&lt;wsp:rsid wsp:val=&quot;00836367&quot;/&gt;&lt;wsp:rsid wsp:val=&quot;0085593C&quot;/&gt;&lt;wsp:rsid wsp:val=&quot;00867C5C&quot;/&gt;&lt;wsp:rsid wsp:val=&quot;00873603&quot;/&gt;&lt;wsp:rsid wsp:val=&quot;00877C10&quot;/&gt;&lt;wsp:rsid wsp:val=&quot;00884D65&quot;/&gt;&lt;wsp:rsid wsp:val=&quot;00896E70&quot;/&gt;&lt;wsp:rsid wsp:val=&quot;008A2C7D&quot;/&gt;&lt;wsp:rsid wsp:val=&quot;008C4B23&quot;/&gt;&lt;wsp:rsid wsp:val=&quot;008D14A9&quot;/&gt;&lt;wsp:rsid wsp:val=&quot;008F53C6&quot;/&gt;&lt;wsp:rsid wsp:val=&quot;008F6E2C&quot;/&gt;&lt;wsp:rsid wsp:val=&quot;009303D9&quot;/&gt;&lt;wsp:rsid wsp:val=&quot;009324D8&quot;/&gt;&lt;wsp:rsid wsp:val=&quot;00933C64&quot;/&gt;&lt;wsp:rsid wsp:val=&quot;00972203&quot;/&gt;&lt;wsp:rsid wsp:val=&quot;00977DF6&quot;/&gt;&lt;wsp:rsid wsp:val=&quot;009F1D79&quot;/&gt;&lt;wsp:rsid wsp:val=&quot;00A059B3&quot;/&gt;&lt;wsp:rsid wsp:val=&quot;00A3111E&quot;/&gt;&lt;wsp:rsid wsp:val=&quot;00A94663&quot;/&gt;&lt;wsp:rsid wsp:val=&quot;00AA384F&quot;/&gt;&lt;wsp:rsid wsp:val=&quot;00AE3409&quot;/&gt;&lt;wsp:rsid wsp:val=&quot;00B11A60&quot;/&gt;&lt;wsp:rsid wsp:val=&quot;00B22613&quot;/&gt;&lt;wsp:rsid wsp:val=&quot;00B31369&quot;/&gt;&lt;wsp:rsid wsp:val=&quot;00B720CD&quot;/&gt;&lt;wsp:rsid wsp:val=&quot;00B768D1&quot;/&gt;&lt;wsp:rsid wsp:val=&quot;00BA1025&quot;/&gt;&lt;wsp:rsid wsp:val=&quot;00BC01CC&quot;/&gt;&lt;wsp:rsid wsp:val=&quot;00BC3420&quot;/&gt;&lt;wsp:rsid wsp:val=&quot;00BD670B&quot;/&gt;&lt;wsp:rsid wsp:val=&quot;00BE7D3C&quot;/&gt;&lt;wsp:rsid wsp:val=&quot;00BF5FF6&quot;/&gt;&lt;wsp:rsid wsp:val=&quot;00C0207F&quot;/&gt;&lt;wsp:rsid wsp:val=&quot;00C02AE7&quot;/&gt;&lt;wsp:rsid wsp:val=&quot;00C16117&quot;/&gt;&lt;wsp:rsid wsp:val=&quot;00C3075A&quot;/&gt;&lt;wsp:rsid wsp:val=&quot;00C70167&quot;/&gt;&lt;wsp:rsid wsp:val=&quot;00C919A4&quot;/&gt;&lt;wsp:rsid wsp:val=&quot;00CA4392&quot;/&gt;&lt;wsp:rsid wsp:val=&quot;00CC393F&quot;/&gt;&lt;wsp:rsid wsp:val=&quot;00CC7D3C&quot;/&gt;&lt;wsp:rsid wsp:val=&quot;00D15150&quot;/&gt;&lt;wsp:rsid wsp:val=&quot;00D2176E&quot;/&gt;&lt;wsp:rsid wsp:val=&quot;00D32751&quot;/&gt;&lt;wsp:rsid wsp:val=&quot;00D61087&quot;/&gt;&lt;wsp:rsid wsp:val=&quot;00D632BE&quot;/&gt;&lt;wsp:rsid wsp:val=&quot;00D72D06&quot;/&gt;&lt;wsp:rsid wsp:val=&quot;00D7522C&quot;/&gt;&lt;wsp:rsid wsp:val=&quot;00D7536F&quot;/&gt;&lt;wsp:rsid wsp:val=&quot;00D76668&quot;/&gt;&lt;wsp:rsid wsp:val=&quot;00D81569&quot;/&gt;&lt;wsp:rsid wsp:val=&quot;00E07383&quot;/&gt;&lt;wsp:rsid wsp:val=&quot;00E165BC&quot;/&gt;&lt;wsp:rsid wsp:val=&quot;00E30DA0&quot;/&gt;&lt;wsp:rsid wsp:val=&quot;00E57441&quot;/&gt;&lt;wsp:rsid wsp:val=&quot;00E61E12&quot;/&gt;&lt;wsp:rsid wsp:val=&quot;00E7596C&quot;/&gt;&lt;wsp:rsid wsp:val=&quot;00E878F2&quot;/&gt;&lt;wsp:rsid wsp:val=&quot;00E92D34&quot;/&gt;&lt;wsp:rsid wsp:val=&quot;00ED0149&quot;/&gt;&lt;wsp:rsid wsp:val=&quot;00EF5804&quot;/&gt;&lt;wsp:rsid wsp:val=&quot;00EF7DE3&quot;/&gt;&lt;wsp:rsid wsp:val=&quot;00F03103&quot;/&gt;&lt;wsp:rsid wsp:val=&quot;00F271DE&quot;/&gt;&lt;wsp:rsid wsp:val=&quot;00F627DA&quot;/&gt;&lt;wsp:rsid wsp:val=&quot;00F7288F&quot;/&gt;&lt;wsp:rsid wsp:val=&quot;00F735A9&quot;/&gt;&lt;wsp:rsid wsp:val=&quot;00F847A6&quot;/&gt;&lt;wsp:rsid wsp:val=&quot;00F9441B&quot;/&gt;&lt;wsp:rsid wsp:val=&quot;00FA4C32&quot;/&gt;&lt;wsp:rsid wsp:val=&quot;00FE7114&quot;/&gt;&lt;wsp:rsid wsp:val=&quot;00FF2ABB&quot;/&gt;&lt;/wsp:rsids&gt;&lt;/w:docPr&gt;&lt;w:body&gt;&lt;wx:sect&gt;&lt;w:p wsp:rsidR=&quot;00000000&quot; wsp:rsidRDefault=&quot;00E92D34&quot; wsp:rsidP=&quot;00E92D34&quot;&gt;&lt;m:oMathPara&gt;&lt;m:oMath&gt;&lt;m:r&gt;&lt;w:rPr&gt;&lt;w:rFonts w:ascii=&quot;Cambria Math&quot; w:h-ansi=&quot;Cambria Math&quot;/&gt;&lt;wx:font wx:val=&quot;Cambria Math&quot;/&gt;&lt;w:i/&gt;&lt;/w:rPr&gt;&lt;m:t&gt;accuracy= &lt;/m:t&gt;&lt;/m:r&gt;&lt;m:f&gt;&lt;m:fPr&gt;&lt;m:ctrlPr&gt;&lt;w:rPr&gt;&lt;w:rFonts w:ascii=&quot;Cambria Math&quot; w:h-ansi=&quot;Cambria Math&quot;/&gt;&lt;wx:font wx:val=&quot;Cambria Math&quot;/&gt;&lt;w:i/&gt;&lt;/w:rPr&gt;&lt;/m:ctrlPr&gt;&lt;/m:fPr&gt;&lt;m:num&gt;&lt;m:r&gt;&lt;w:rPr&gt;&lt;w:rFonts w:ascii=&quot;Cambria Math&quot; w:h-ansi=&quot;Cambria Math&quot;/&gt;&lt;wx:font wx:val=&quot;Cambria Math&quot;/&gt;&lt;w:i/&gt;&lt;/w:rPr&gt;&lt;m:t&gt;Matches Found&lt;/m:t&gt;&lt;/m:r&gt;&lt;/m:num&gt;&lt;m:den&gt;&lt;m:r&gt;&lt;w:rPr&gt;&lt;w:rFonts w:ascii=&quot;Cambria Math&quot; w:h-ansi=&quot;Cambria Math&quot;/&gt;&lt;wx:font wx:val=&quot;Cambria Math&quot;/&gt;&lt;w:i/&gt;&lt;/w:rPr&gt;&lt;m:t&gt;Number of Frames&lt;/m:t&gt;&lt;/m:r&gt;&lt;/m:den&gt;&lt;/m:f&gt;&lt;m:r&gt;&lt;w:rPr&gt;&lt;w:rFonts w:ascii=&quot;Cambria Math&quot; w:h-ansi=&quot;Cambria Math&quot;/&gt;&lt;wx:font wx:val=&quot;Cambria Math&quot;/&gt;&lt;w:i/&gt;&lt;/w:rPr&gt;&lt;m:t&gt;Ã—100&lt;/m:t&gt;&lt;/m:r&gt;&lt;/m:oMath&gt;&lt;/m:oMathPara&gt;&lt;/w:p&gt;&lt;w:sectPr wsp:rsidR=&quot;00000000&quot;&gt;&lt;w:pgSz w:w=&quot;12240&quot; w:h=&quot;15840&quot;/&gt;&lt;w:pgMar w:top=&quot;1440&quot; w:right=&quot;1440&quot; w:bottom=&quot;1440&quot; w:left=&quot;1440&quot; w:header=&quot;720&quot; w:footer=&quot;720&quot; w:gutter=&quot;0&quot;/&gt;&lt;w:cols w:space=&quot;720&quot;/&gt;&lt;/w:sectPr&gt;&lt;/wx:sect&gt;&lt;/w:body&gt;&lt;/w:wordDocument&gt;">
+          <v:shape id="_x0000_i1028" type="#_x0000_t75" style="width:152.65pt;height:29.25pt" equationxml="&lt;?xml version=&quot;1.0&quot; encoding=&quot;UTF-8&quot; standalone=&quot;yes&quot;?&gt;&#10;&lt;?mso-application progid=&quot;Word.Document&quot;?&gt;&#10;&lt;w:wordDocument xmlns:aml=&quot;http://schemas.microsoft.com/aml/2001/core&quot; xmlns:wpc=&quot;http://schemas.microsoft.com/office/word/2010/wordprocessingCanvas&quot; xmlns:cx=&quot;http://schemas.microsoft.com/office/drawing/2014/chartex&quot; xmlns:cx1=&quot;http://schemas.microsoft.com/office/drawing/2015/9/8/chartex&quot; xmlns:cx2=&quot;http://schemas.microsoft.com/office/drawing/2015/10/21/chartex&quot; xmlns:cx3=&quot;http://schemas.microsoft.com/office/drawing/2016/5/9/chartex&quot; xmlns:cx4=&quot;http://schemas.microsoft.com/office/drawing/2016/5/10/chartex&quot; xmlns:cx5=&quot;http://schemas.microsoft.com/office/drawing/2016/5/11/chartex&quot; xmlns:cx6=&quot;http://schemas.microsoft.com/office/drawing/2016/5/12/chartex&quot; xmlns:cx7=&quot;http://schemas.microsoft.com/office/drawing/2016/5/13/chartex&quot; xmlns:cx8=&quot;http://schemas.microsoft.com/office/drawing/2016/5/14/chartex&quot; xmlns:cr=&quot;http://schemas.microsoft.com/office/comments/2020/reactions&quot; xmlns:dt=&quot;uuid:C2F41010-65B3-11d1-A29F-00AA00C14882&quot; xmlns:mc=&quot;http://schemas.openxmlformats.org/markup-compatibility/2006&quot; xmlns:aink=&quot;http://schemas.microsoft.com/office/drawing/2016/ink&quot; xmlns:am3d=&quot;http://schemas.microsoft.com/office/drawing/2017/model3d&quot; xmlns:o=&quot;urn:schemas-microsoft-com:office:office&quot; xmlns:m=&quot;http://schemas.openxmlformats.org/officeDocument/2006/math&quot; xmlns:v=&quot;urn:schemas-microsoft-com:vml&quot; xmlns:w10=&quot;urn:schemas-microsoft-com:office:word&quot; xmlns:w=&quot;http://schemas.microsoft.com/office/word/2003/wordml&quot; xmlns:wx=&quot;http://schemas.microsoft.com/office/word/2003/auxHint&quot; xmlns:wne=&quot;http://schemas.microsoft.com/office/word/2006/wordml&quot; xmlns:wsp=&quot;http://schemas.microsoft.com/office/word/2003/wordml/sp2&quot; xmlns:sl=&quot;http://schemas.microsoft.com/schemaLibrary/2003/core&quot; w:macrosPresent=&quot;no&quot; w:embeddedObjPresent=&quot;no&quot; w:ocxPresent=&quot;no&quot; xml:space=&quot;preserve&quot;&gt;&lt;w:ignoreSubtree w:val=&quot;http://schemas.microsoft.com/office/word/2003/wordml/sp2&quot;/&gt;&lt;o:DocumentProperties&gt;&lt;o:Version&gt;16&lt;/o:Version&gt;&lt;/o:DocumentProperties&gt;&lt;w:docPr&gt;&lt;w:view w:val=&quot;print&quot;/&gt;&lt;w:defaultTabStop w:val=&quot;720&quot;/&gt;&lt;w:doNotHyphenateCaps/&gt;&lt;w:punctuationKerning/&gt;&lt;w:characterSpacingControl w:val=&quot;DontCompress&quot;/&gt;&lt;w:optimizeForBrowser/&gt;&lt;w:validateAgainstSchema w:val=&quot;off&quot;/&gt;&lt;w:saveInvalidXML w:val=&quot;off&quot;/&gt;&lt;w:ignoreMixedContent w:val=&quot;off&quot;/&gt;&lt;w:alwaysShowPlaceholderText w:val=&quot;off&quot;/&gt;&lt;w:doNotUnderlineInvalidXML/&gt;&lt;w:compat&gt;&lt;w:doNotUseHTMLParagraphAutoSpacing/&gt;&lt;w:dontAllowFieldEndSelect/&gt;&lt;w:useWord2002TableStyleRules/&gt;&lt;w:useFELayout/&gt;&lt;/w:compat&gt;&lt;wsp:rsids&gt;&lt;wsp:rsidRoot wsp:val=&quot;009303D9&quot;/&gt;&lt;wsp:rsid wsp:val=&quot;00017F3C&quot;/&gt;&lt;wsp:rsid wsp:val=&quot;0003031E&quot;/&gt;&lt;wsp:rsid wsp:val=&quot;0004781E&quot;/&gt;&lt;wsp:rsid wsp:val=&quot;00060406&quot;/&gt;&lt;wsp:rsid wsp:val=&quot;00080C7D&quot;/&gt;&lt;wsp:rsid wsp:val=&quot;0008758A&quot;/&gt;&lt;wsp:rsid wsp:val=&quot;000A3E79&quot;/&gt;&lt;wsp:rsid wsp:val=&quot;000B0AEF&quot;/&gt;&lt;wsp:rsid wsp:val=&quot;000C1E68&quot;/&gt;&lt;wsp:rsid wsp:val=&quot;001A2EFD&quot;/&gt;&lt;wsp:rsid wsp:val=&quot;001A3B3D&quot;/&gt;&lt;wsp:rsid wsp:val=&quot;001B67DC&quot;/&gt;&lt;wsp:rsid wsp:val=&quot;002254A9&quot;/&gt;&lt;wsp:rsid wsp:val=&quot;00233D97&quot;/&gt;&lt;wsp:rsid wsp:val=&quot;002347A2&quot;/&gt;&lt;wsp:rsid wsp:val=&quot;00242E2D&quot;/&gt;&lt;wsp:rsid wsp:val=&quot;0026184A&quot;/&gt;&lt;wsp:rsid wsp:val=&quot;002850E3&quot;/&gt;&lt;wsp:rsid wsp:val=&quot;002A31E6&quot;/&gt;&lt;wsp:rsid wsp:val=&quot;002D6449&quot;/&gt;&lt;wsp:rsid wsp:val=&quot;002F3B12&quot;/&gt;&lt;wsp:rsid wsp:val=&quot;00341611&quot;/&gt;&lt;wsp:rsid wsp:val=&quot;0034765A&quot;/&gt;&lt;wsp:rsid wsp:val=&quot;00354FCF&quot;/&gt;&lt;wsp:rsid wsp:val=&quot;00387EAC&quot;/&gt;&lt;wsp:rsid wsp:val=&quot;003A19E2&quot;/&gt;&lt;wsp:rsid wsp:val=&quot;003B4E04&quot;/&gt;&lt;wsp:rsid wsp:val=&quot;003D708B&quot;/&gt;&lt;wsp:rsid wsp:val=&quot;003D7593&quot;/&gt;&lt;wsp:rsid wsp:val=&quot;003F5A08&quot;/&gt;&lt;wsp:rsid wsp:val=&quot;00420716&quot;/&gt;&lt;wsp:rsid wsp:val=&quot;004325FB&quot;/&gt;&lt;wsp:rsid wsp:val=&quot;004432BA&quot;/&gt;&lt;wsp:rsid wsp:val=&quot;0044407E&quot;/&gt;&lt;wsp:rsid wsp:val=&quot;00447BB9&quot;/&gt;&lt;wsp:rsid wsp:val=&quot;00453DDF&quot;/&gt;&lt;wsp:rsid wsp:val=&quot;0046031D&quot;/&gt;&lt;wsp:rsid wsp:val=&quot;004967E6&quot;/&gt;&lt;wsp:rsid wsp:val=&quot;004A6D9E&quot;/&gt;&lt;wsp:rsid wsp:val=&quot;004C110B&quot;/&gt;&lt;wsp:rsid wsp:val=&quot;004D72B5&quot;/&gt;&lt;wsp:rsid wsp:val=&quot;004F306A&quot;/&gt;&lt;wsp:rsid wsp:val=&quot;00500438&quot;/&gt;&lt;wsp:rsid wsp:val=&quot;005300ED&quot;/&gt;&lt;wsp:rsid wsp:val=&quot;00551B7F&quot;/&gt;&lt;wsp:rsid wsp:val=&quot;0056610F&quot;/&gt;&lt;wsp:rsid wsp:val=&quot;0057117D&quot;/&gt;&lt;wsp:rsid wsp:val=&quot;00575BCA&quot;/&gt;&lt;wsp:rsid wsp:val=&quot;00591815&quot;/&gt;&lt;wsp:rsid wsp:val=&quot;005B0344&quot;/&gt;&lt;wsp:rsid wsp:val=&quot;005B078C&quot;/&gt;&lt;wsp:rsid wsp:val=&quot;005B520E&quot;/&gt;&lt;wsp:rsid wsp:val=&quot;005B56AA&quot;/&gt;&lt;wsp:rsid wsp:val=&quot;005E11F5&quot;/&gt;&lt;wsp:rsid wsp:val=&quot;005E2800&quot;/&gt;&lt;wsp:rsid wsp:val=&quot;00605825&quot;/&gt;&lt;wsp:rsid wsp:val=&quot;00645D22&quot;/&gt;&lt;wsp:rsid wsp:val=&quot;00651A08&quot;/&gt;&lt;wsp:rsid wsp:val=&quot;00654204&quot;/&gt;&lt;wsp:rsid wsp:val=&quot;00656AD1&quot;/&gt;&lt;wsp:rsid wsp:val=&quot;00660A91&quot;/&gt;&lt;wsp:rsid wsp:val=&quot;00662684&quot;/&gt;&lt;wsp:rsid wsp:val=&quot;00670434&quot;/&gt;&lt;wsp:rsid wsp:val=&quot;006B3581&quot;/&gt;&lt;wsp:rsid wsp:val=&quot;006B62AC&quot;/&gt;&lt;wsp:rsid wsp:val=&quot;006B6B66&quot;/&gt;&lt;wsp:rsid wsp:val=&quot;006E3122&quot;/&gt;&lt;wsp:rsid wsp:val=&quot;006F5F71&quot;/&gt;&lt;wsp:rsid wsp:val=&quot;006F6D3D&quot;/&gt;&lt;wsp:rsid wsp:val=&quot;00700DD3&quot;/&gt;&lt;wsp:rsid wsp:val=&quot;00702FE4&quot;/&gt;&lt;wsp:rsid wsp:val=&quot;007114ED&quot;/&gt;&lt;wsp:rsid wsp:val=&quot;00715BEA&quot;/&gt;&lt;wsp:rsid wsp:val=&quot;00740EEA&quot;/&gt;&lt;wsp:rsid wsp:val=&quot;007453DE&quot;/&gt;&lt;wsp:rsid wsp:val=&quot;00794804&quot;/&gt;&lt;wsp:rsid wsp:val=&quot;007969FF&quot;/&gt;&lt;wsp:rsid wsp:val=&quot;007B33F1&quot;/&gt;&lt;wsp:rsid wsp:val=&quot;007B6DDA&quot;/&gt;&lt;wsp:rsid wsp:val=&quot;007C0308&quot;/&gt;&lt;wsp:rsid wsp:val=&quot;007C2FF2&quot;/&gt;&lt;wsp:rsid wsp:val=&quot;007D6232&quot;/&gt;&lt;wsp:rsid wsp:val=&quot;007E5613&quot;/&gt;&lt;wsp:rsid wsp:val=&quot;007F1F99&quot;/&gt;&lt;wsp:rsid wsp:val=&quot;007F768F&quot;/&gt;&lt;wsp:rsid wsp:val=&quot;0080791D&quot;/&gt;&lt;wsp:rsid wsp:val=&quot;00830F7C&quot;/&gt;&lt;wsp:rsid wsp:val=&quot;00836367&quot;/&gt;&lt;wsp:rsid wsp:val=&quot;0085593C&quot;/&gt;&lt;wsp:rsid wsp:val=&quot;00867C5C&quot;/&gt;&lt;wsp:rsid wsp:val=&quot;00873603&quot;/&gt;&lt;wsp:rsid wsp:val=&quot;00877C10&quot;/&gt;&lt;wsp:rsid wsp:val=&quot;00884D65&quot;/&gt;&lt;wsp:rsid wsp:val=&quot;00896E70&quot;/&gt;&lt;wsp:rsid wsp:val=&quot;008A2C7D&quot;/&gt;&lt;wsp:rsid wsp:val=&quot;008C4B23&quot;/&gt;&lt;wsp:rsid wsp:val=&quot;008D14A9&quot;/&gt;&lt;wsp:rsid wsp:val=&quot;008F53C6&quot;/&gt;&lt;wsp:rsid wsp:val=&quot;008F6E2C&quot;/&gt;&lt;wsp:rsid wsp:val=&quot;009303D9&quot;/&gt;&lt;wsp:rsid wsp:val=&quot;009324D8&quot;/&gt;&lt;wsp:rsid wsp:val=&quot;00933C64&quot;/&gt;&lt;wsp:rsid wsp:val=&quot;00972203&quot;/&gt;&lt;wsp:rsid wsp:val=&quot;00977DF6&quot;/&gt;&lt;wsp:rsid wsp:val=&quot;009F1D79&quot;/&gt;&lt;wsp:rsid wsp:val=&quot;00A059B3&quot;/&gt;&lt;wsp:rsid wsp:val=&quot;00A3111E&quot;/&gt;&lt;wsp:rsid wsp:val=&quot;00A94663&quot;/&gt;&lt;wsp:rsid wsp:val=&quot;00AA384F&quot;/&gt;&lt;wsp:rsid wsp:val=&quot;00AE3409&quot;/&gt;&lt;wsp:rsid wsp:val=&quot;00B11A60&quot;/&gt;&lt;wsp:rsid wsp:val=&quot;00B22613&quot;/&gt;&lt;wsp:rsid wsp:val=&quot;00B31369&quot;/&gt;&lt;wsp:rsid wsp:val=&quot;00B720CD&quot;/&gt;&lt;wsp:rsid wsp:val=&quot;00B768D1&quot;/&gt;&lt;wsp:rsid wsp:val=&quot;00BA1025&quot;/&gt;&lt;wsp:rsid wsp:val=&quot;00BC01CC&quot;/&gt;&lt;wsp:rsid wsp:val=&quot;00BC3420&quot;/&gt;&lt;wsp:rsid wsp:val=&quot;00BD670B&quot;/&gt;&lt;wsp:rsid wsp:val=&quot;00BE7D3C&quot;/&gt;&lt;wsp:rsid wsp:val=&quot;00BF5FF6&quot;/&gt;&lt;wsp:rsid wsp:val=&quot;00C0207F&quot;/&gt;&lt;wsp:rsid wsp:val=&quot;00C02AE7&quot;/&gt;&lt;wsp:rsid wsp:val=&quot;00C16117&quot;/&gt;&lt;wsp:rsid wsp:val=&quot;00C3075A&quot;/&gt;&lt;wsp:rsid wsp:val=&quot;00C70167&quot;/&gt;&lt;wsp:rsid wsp:val=&quot;00C919A4&quot;/&gt;&lt;wsp:rsid wsp:val=&quot;00CA4392&quot;/&gt;&lt;wsp:rsid wsp:val=&quot;00CC393F&quot;/&gt;&lt;wsp:rsid wsp:val=&quot;00CC7D3C&quot;/&gt;&lt;wsp:rsid wsp:val=&quot;00D15150&quot;/&gt;&lt;wsp:rsid wsp:val=&quot;00D2176E&quot;/&gt;&lt;wsp:rsid wsp:val=&quot;00D32751&quot;/&gt;&lt;wsp:rsid wsp:val=&quot;00D61087&quot;/&gt;&lt;wsp:rsid wsp:val=&quot;00D632BE&quot;/&gt;&lt;wsp:rsid wsp:val=&quot;00D72D06&quot;/&gt;&lt;wsp:rsid wsp:val=&quot;00D7522C&quot;/&gt;&lt;wsp:rsid wsp:val=&quot;00D7536F&quot;/&gt;&lt;wsp:rsid wsp:val=&quot;00D76668&quot;/&gt;&lt;wsp:rsid wsp:val=&quot;00D81569&quot;/&gt;&lt;wsp:rsid wsp:val=&quot;00E07383&quot;/&gt;&lt;wsp:rsid wsp:val=&quot;00E165BC&quot;/&gt;&lt;wsp:rsid wsp:val=&quot;00E30DA0&quot;/&gt;&lt;wsp:rsid wsp:val=&quot;00E57441&quot;/&gt;&lt;wsp:rsid wsp:val=&quot;00E61E12&quot;/&gt;&lt;wsp:rsid wsp:val=&quot;00E7596C&quot;/&gt;&lt;wsp:rsid wsp:val=&quot;00E878F2&quot;/&gt;&lt;wsp:rsid wsp:val=&quot;00E92D34&quot;/&gt;&lt;wsp:rsid wsp:val=&quot;00ED0149&quot;/&gt;&lt;wsp:rsid wsp:val=&quot;00EF5804&quot;/&gt;&lt;wsp:rsid wsp:val=&quot;00EF7DE3&quot;/&gt;&lt;wsp:rsid wsp:val=&quot;00F03103&quot;/&gt;&lt;wsp:rsid wsp:val=&quot;00F271DE&quot;/&gt;&lt;wsp:rsid wsp:val=&quot;00F627DA&quot;/&gt;&lt;wsp:rsid wsp:val=&quot;00F7288F&quot;/&gt;&lt;wsp:rsid wsp:val=&quot;00F735A9&quot;/&gt;&lt;wsp:rsid wsp:val=&quot;00F847A6&quot;/&gt;&lt;wsp:rsid wsp:val=&quot;00F9441B&quot;/&gt;&lt;wsp:rsid wsp:val=&quot;00FA4C32&quot;/&gt;&lt;wsp:rsid wsp:val=&quot;00FE7114&quot;/&gt;&lt;wsp:rsid wsp:val=&quot;00FF2ABB&quot;/&gt;&lt;/wsp:rsids&gt;&lt;/w:docPr&gt;&lt;w:body&gt;&lt;wx:sect&gt;&lt;w:p wsp:rsidR=&quot;00000000&quot; wsp:rsidRDefault=&quot;00E92D34&quot; wsp:rsidP=&quot;00E92D34&quot;&gt;&lt;m:oMathPara&gt;&lt;m:oMath&gt;&lt;m:r&gt;&lt;w:rPr&gt;&lt;w:rFonts w:ascii=&quot;Cambria Math&quot; w:h-ansi=&quot;Cambria Math&quot;/&gt;&lt;wx:font wx:val=&quot;Cambria Math&quot;/&gt;&lt;w:i/&gt;&lt;/w:rPr&gt;&lt;m:t&gt;accuracy= &lt;/m:t&gt;&lt;/m:r&gt;&lt;m:f&gt;&lt;m:fPr&gt;&lt;m:ctrlPr&gt;&lt;w:rPr&gt;&lt;w:rFonts w:ascii=&quot;Cambria Math&quot; w:h-ansi=&quot;Cambria Math&quot;/&gt;&lt;wx:font wx:val=&quot;Cambria Math&quot;/&gt;&lt;w:i/&gt;&lt;/w:rPr&gt;&lt;/m:ctrlPr&gt;&lt;/m:fPr&gt;&lt;m:num&gt;&lt;m:r&gt;&lt;w:rPr&gt;&lt;w:rFonts w:ascii=&quot;Cambria Math&quot; w:h-ansi=&quot;Cambria Math&quot;/&gt;&lt;wx:font wx:val=&quot;Cambria Math&quot;/&gt;&lt;w:i/&gt;&lt;/w:rPr&gt;&lt;m:t&gt;Matches Found&lt;/m:t&gt;&lt;/m:r&gt;&lt;/m:num&gt;&lt;m:den&gt;&lt;m:r&gt;&lt;w:rPr&gt;&lt;w:rFonts w:ascii=&quot;Cambria Math&quot; w:h-ansi=&quot;Cambria Math&quot;/&gt;&lt;wx:font wx:val=&quot;Cambria Math&quot;/&gt;&lt;w:i/&gt;&lt;/w:rPr&gt;&lt;m:t&gt;Number of Frames&lt;/m:t&gt;&lt;/m:r&gt;&lt;/m:den&gt;&lt;/m:f&gt;&lt;m:r&gt;&lt;w:rPr&gt;&lt;w:rFonts w:ascii=&quot;Cambria Math&quot; w:h-ansi=&quot;Cambria Math&quot;/&gt;&lt;wx:font wx:val=&quot;Cambria Math&quot;/&gt;&lt;w:i/&gt;&lt;/w:rPr&gt;&lt;m:t&gt;Ã—100&lt;/m:t&gt;&lt;/m:r&gt;&lt;/m:oMath&gt;&lt;/m:oMathPara&gt;&lt;/w:p&gt;&lt;w:sectPr wsp:rsidR=&quot;00000000&quot;&gt;&lt;w:pgSz w:w=&quot;12240&quot; w:h=&quot;15840&quot;/&gt;&lt;w:pgMar w:top=&quot;1440&quot; w:right=&quot;1440&quot; w:bottom=&quot;1440&quot; w:left=&quot;1440&quot; w:header=&quot;720&quot; w:footer=&quot;720&quot; w:gutter=&quot;0&quot;/&gt;&lt;w:cols w:space=&quot;720&quot;/&gt;&lt;/w:sectPr&gt;&lt;/wx:sect&gt;&lt;/w:body&gt;&lt;/w:wordDocument&gt;">
             <v:imagedata r:id="rId34" o:title="" chromakey="white"/>
           </v:shape>
         </w:pict>
@@ -19395,7 +19349,7 @@
         <w:rPr>
           <w:noProof/>
         </w:rPr>
-        <w:t xml:space="preserve">Dobrick, D. (2021). </w:t>
+        <w:t xml:space="preserve">Dobric, D. (2021). </w:t>
       </w:r>
       <w:r>
         <w:rPr>
@@ -19691,7 +19645,7 @@
                 <v:path o:extrusionok="f" gradientshapeok="t" o:connecttype="rect"/>
                 <o:lock v:ext="edit" aspectratio="t"/>
               </v:shapetype>
-              <v:shape id="Grafik 4" o:spid="_x0000_i1025" type="#_x0000_t75" style="width:96.2pt;height:49.55pt;visibility:visible">
+              <v:shape id="Grafik 4" o:spid="_x0000_i1025" type="#_x0000_t75" style="width:96.4pt;height:49.5pt;visibility:visible">
                 <v:imagedata r:id="rId1" o:title=""/>
               </v:shape>
             </w:pict>
@@ -21290,94 +21244,94 @@
       </w:rPr>
     </w:lvl>
   </w:abstractNum>
-  <w:num w:numId="1">
+  <w:num w:numId="1" w16cid:durableId="1584609603">
     <w:abstractNumId w:val="15"/>
   </w:num>
-  <w:num w:numId="2">
+  <w:num w:numId="2" w16cid:durableId="899556025">
     <w:abstractNumId w:val="21"/>
   </w:num>
-  <w:num w:numId="3">
+  <w:num w:numId="3" w16cid:durableId="1272977700">
     <w:abstractNumId w:val="14"/>
   </w:num>
-  <w:num w:numId="4">
+  <w:num w:numId="4" w16cid:durableId="118686090">
     <w:abstractNumId w:val="17"/>
   </w:num>
-  <w:num w:numId="5">
+  <w:num w:numId="5" w16cid:durableId="1878081765">
     <w:abstractNumId w:val="17"/>
   </w:num>
-  <w:num w:numId="6">
+  <w:num w:numId="6" w16cid:durableId="2072804665">
     <w:abstractNumId w:val="17"/>
   </w:num>
-  <w:num w:numId="7">
+  <w:num w:numId="7" w16cid:durableId="761874438">
     <w:abstractNumId w:val="17"/>
   </w:num>
-  <w:num w:numId="8">
+  <w:num w:numId="8" w16cid:durableId="550263528">
     <w:abstractNumId w:val="19"/>
   </w:num>
-  <w:num w:numId="9">
+  <w:num w:numId="9" w16cid:durableId="1276668848">
     <w:abstractNumId w:val="22"/>
   </w:num>
-  <w:num w:numId="10">
+  <w:num w:numId="10" w16cid:durableId="185143130">
     <w:abstractNumId w:val="16"/>
   </w:num>
-  <w:num w:numId="11">
+  <w:num w:numId="11" w16cid:durableId="1166941658">
     <w:abstractNumId w:val="12"/>
   </w:num>
-  <w:num w:numId="12">
+  <w:num w:numId="12" w16cid:durableId="1296446563">
     <w:abstractNumId w:val="11"/>
   </w:num>
-  <w:num w:numId="13">
+  <w:num w:numId="13" w16cid:durableId="1853839600">
     <w:abstractNumId w:val="0"/>
   </w:num>
-  <w:num w:numId="14">
+  <w:num w:numId="14" w16cid:durableId="854998656">
     <w:abstractNumId w:val="10"/>
   </w:num>
-  <w:num w:numId="15">
+  <w:num w:numId="15" w16cid:durableId="1408915244">
     <w:abstractNumId w:val="8"/>
   </w:num>
-  <w:num w:numId="16">
+  <w:num w:numId="16" w16cid:durableId="2128503808">
     <w:abstractNumId w:val="7"/>
   </w:num>
-  <w:num w:numId="17">
+  <w:num w:numId="17" w16cid:durableId="56586881">
     <w:abstractNumId w:val="6"/>
   </w:num>
-  <w:num w:numId="18">
+  <w:num w:numId="18" w16cid:durableId="1025132944">
     <w:abstractNumId w:val="5"/>
   </w:num>
-  <w:num w:numId="19">
+  <w:num w:numId="19" w16cid:durableId="966472779">
     <w:abstractNumId w:val="9"/>
   </w:num>
-  <w:num w:numId="20">
+  <w:num w:numId="20" w16cid:durableId="1236821169">
     <w:abstractNumId w:val="4"/>
   </w:num>
-  <w:num w:numId="21">
+  <w:num w:numId="21" w16cid:durableId="671832446">
     <w:abstractNumId w:val="3"/>
   </w:num>
-  <w:num w:numId="22">
+  <w:num w:numId="22" w16cid:durableId="1533878244">
     <w:abstractNumId w:val="2"/>
   </w:num>
-  <w:num w:numId="23">
+  <w:num w:numId="23" w16cid:durableId="1282224794">
     <w:abstractNumId w:val="1"/>
   </w:num>
-  <w:num w:numId="24">
+  <w:num w:numId="24" w16cid:durableId="248080345">
     <w:abstractNumId w:val="18"/>
   </w:num>
-  <w:num w:numId="25">
+  <w:num w:numId="25" w16cid:durableId="588275374">
     <w:abstractNumId w:val="20"/>
   </w:num>
-  <w:num w:numId="26">
+  <w:num w:numId="26" w16cid:durableId="1593783349">
     <w:abstractNumId w:val="13"/>
   </w:num>
-  <w:num w:numId="27">
+  <w:num w:numId="27" w16cid:durableId="2132168533">
     <w:abstractNumId w:val="17"/>
   </w:num>
-  <w:num w:numId="28">
+  <w:num w:numId="28" w16cid:durableId="1296444756">
     <w:abstractNumId w:val="17"/>
   </w:num>
-  <w:num w:numId="29">
+  <w:num w:numId="29" w16cid:durableId="114106297">
     <w:abstractNumId w:val="17"/>
   </w:num>
-  <w:num w:numId="30">
+  <w:num w:numId="30" w16cid:durableId="470748993">
     <w:abstractNumId w:val="17"/>
   </w:num>
 </w:numbering>

</xml_diff>